<commit_message>
Updated Background Research with why RQ is of interest
</commit_message>
<xml_diff>
--- a/7COM1079_Final report_A176.docx
+++ b/7COM1079_Final report_A176.docx
@@ -11,58 +11,10 @@
           <w:rFonts w:ascii="Times New Roman" w:eastAsia="Times New Roman" w:hAnsi="Times New Roman" w:cs="Times New Roman"/>
           <w:color w:val="2D3B45"/>
           <w:kern w:val="0"/>
-          <w:highlight w:val="yellow"/>
           <w:lang w:eastAsia="en-GB"/>
           <w14:ligatures w14:val="none"/>
         </w:rPr>
       </w:pPr>
-      <w:r>
-        <w:rPr>
-          <w:rFonts w:ascii="Times New Roman" w:eastAsia="Times New Roman" w:hAnsi="Times New Roman" w:cs="Times New Roman"/>
-          <w:i/>
-          <w:color w:val="2D3B45"/>
-          <w:kern w:val="0"/>
-          <w:highlight w:val="yellow"/>
-          <w:lang w:eastAsia="en-GB"/>
-          <w14:ligatures w14:val="none"/>
-        </w:rPr>
-        <w:t xml:space="preserve">Please delete all the </w:t>
-      </w:r>
-      <w:r>
-        <w:rPr>
-          <w:rFonts w:ascii="Times New Roman" w:eastAsia="Times New Roman" w:hAnsi="Times New Roman" w:cs="Times New Roman"/>
-          <w:i/>
-          <w:color w:val="2D3B45"/>
-          <w:kern w:val="0"/>
-          <w:highlight w:val="yellow"/>
-          <w:lang w:eastAsia="en-GB"/>
-          <w14:ligatures w14:val="none"/>
-        </w:rPr>
-        <w:t>italic</w:t>
-      </w:r>
-      <w:r>
-        <w:rPr>
-          <w:rFonts w:ascii="Times New Roman" w:eastAsia="Times New Roman" w:hAnsi="Times New Roman" w:cs="Times New Roman"/>
-          <w:i/>
-          <w:color w:val="2D3B45"/>
-          <w:kern w:val="0"/>
-          <w:highlight w:val="yellow"/>
-          <w:lang w:eastAsia="en-GB"/>
-          <w14:ligatures w14:val="none"/>
-        </w:rPr>
-        <w:t xml:space="preserve"> text before submission. It is here just for your reference</w:t>
-      </w:r>
-      <w:r>
-        <w:rPr>
-          <w:rFonts w:ascii="Times New Roman" w:eastAsia="Times New Roman" w:hAnsi="Times New Roman" w:cs="Times New Roman"/>
-          <w:color w:val="2D3B45"/>
-          <w:kern w:val="0"/>
-          <w:highlight w:val="yellow"/>
-          <w:lang w:eastAsia="en-GB"/>
-          <w14:ligatures w14:val="none"/>
-        </w:rPr>
-        <w:t>.</w:t>
-      </w:r>
       <w:r>
         <w:rPr>
           <w:rFonts w:ascii="Times New Roman" w:eastAsia="Times New Roman" w:hAnsi="Times New Roman" w:cs="Times New Roman"/>
@@ -71,138 +23,19 @@
           <w:lang w:eastAsia="en-GB"/>
           <w14:ligatures w14:val="none"/>
         </w:rPr>
-        <w:t xml:space="preserve"> </w:t>
-      </w:r>
-    </w:p>
-    <w:p>
-      <w:pPr>
-        <w:shd w:val="clear" w:color="auto" w:fill="FFFFFF" w:themeFill="background1"/>
-        <w:jc w:val="center"/>
-        <w:outlineLvl w:val="1"/>
-        <w:rPr>
-          <w:rFonts w:ascii="Times New Roman" w:eastAsia="Times New Roman" w:hAnsi="Times New Roman" w:cs="Times New Roman"/>
-          <w:i/>
-          <w:color w:val="2D3B45"/>
-          <w:kern w:val="0"/>
-          <w:highlight w:val="yellow"/>
-          <w:lang w:eastAsia="en-GB"/>
-          <w14:ligatures w14:val="none"/>
-        </w:rPr>
-      </w:pPr>
-      <w:r>
-        <w:rPr>
-          <w:rFonts w:ascii="Times New Roman" w:eastAsia="Times New Roman" w:hAnsi="Times New Roman" w:cs="Times New Roman"/>
-          <w:i/>
-          <w:color w:val="2D3B45"/>
-          <w:kern w:val="0"/>
-          <w:highlight w:val="yellow"/>
-          <w:lang w:eastAsia="en-GB"/>
-          <w14:ligatures w14:val="none"/>
-        </w:rPr>
-        <w:t>Further: data set – DS, research question – RQ</w:t>
-      </w:r>
-    </w:p>
-    <w:p>
-      <w:pPr>
-        <w:shd w:val="clear" w:color="auto" w:fill="FFFFFF" w:themeFill="background1"/>
-        <w:jc w:val="center"/>
-        <w:outlineLvl w:val="1"/>
-        <w:rPr>
-          <w:rFonts w:ascii="Times New Roman" w:eastAsia="Times New Roman" w:hAnsi="Times New Roman" w:cs="Times New Roman"/>
-          <w:i/>
-          <w:iCs/>
-          <w:color w:val="2D3B45"/>
-          <w:kern w:val="0"/>
-          <w:highlight w:val="yellow"/>
-          <w:lang w:eastAsia="en-GB"/>
-          <w14:ligatures w14:val="none"/>
-        </w:rPr>
-      </w:pPr>
-      <w:r>
-        <w:rPr>
-          <w:rFonts w:ascii="Times New Roman" w:eastAsia="Times New Roman" w:hAnsi="Times New Roman" w:cs="Times New Roman"/>
-          <w:i/>
-          <w:iCs/>
-          <w:color w:val="2D3B45"/>
-          <w:kern w:val="0"/>
-          <w:highlight w:val="yellow"/>
-          <w:lang w:eastAsia="en-GB"/>
-          <w14:ligatures w14:val="none"/>
-        </w:rPr>
-        <w:t>The mark (</w:t>
-      </w:r>
-      <w:r>
-        <w:rPr>
-          <w:rFonts w:ascii="Times New Roman" w:eastAsia="Times New Roman" w:hAnsi="Times New Roman" w:cs="Times New Roman"/>
-          <w:b/>
-          <w:bCs/>
-          <w:i/>
-          <w:iCs/>
-          <w:color w:val="2D3B45"/>
-          <w:kern w:val="0"/>
-          <w:highlight w:val="yellow"/>
-          <w:lang w:eastAsia="en-GB"/>
-          <w14:ligatures w14:val="none"/>
-        </w:rPr>
-        <w:t>x words</w:t>
-      </w:r>
-      <w:r>
-        <w:rPr>
-          <w:rFonts w:ascii="Times New Roman" w:eastAsia="Times New Roman" w:hAnsi="Times New Roman" w:cs="Times New Roman"/>
-          <w:i/>
-          <w:iCs/>
-          <w:color w:val="2D3B45"/>
-          <w:kern w:val="0"/>
-          <w:highlight w:val="yellow"/>
-          <w:lang w:eastAsia="en-GB"/>
-          <w14:ligatures w14:val="none"/>
-        </w:rPr>
-        <w:t xml:space="preserve">) after each subchapter states the word count limit. This indicates the expected amount of information which you can exceed </w:t>
-      </w:r>
-      <w:r>
-        <w:rPr>
-          <w:rFonts w:ascii="Times New Roman" w:eastAsia="Times New Roman" w:hAnsi="Times New Roman" w:cs="Times New Roman"/>
-          <w:i/>
-          <w:iCs/>
-          <w:color w:val="2D3B45"/>
-          <w:kern w:val="0"/>
-          <w:highlight w:val="yellow"/>
-          <w:lang w:eastAsia="en-GB"/>
-          <w14:ligatures w14:val="none"/>
-        </w:rPr>
-        <w:t>by</w:t>
-      </w:r>
-      <w:r>
-        <w:rPr>
-          <w:rFonts w:ascii="Times New Roman" w:eastAsia="Times New Roman" w:hAnsi="Times New Roman" w:cs="Times New Roman"/>
-          <w:i/>
-          <w:iCs/>
-          <w:color w:val="2D3B45"/>
-          <w:kern w:val="0"/>
-          <w:highlight w:val="yellow"/>
-          <w:lang w:eastAsia="en-GB"/>
-          <w14:ligatures w14:val="none"/>
-        </w:rPr>
-        <w:t xml:space="preserve"> 10% without losing the mark.</w:t>
-      </w:r>
-      <w:r>
-        <w:rPr>
-          <w:rFonts w:ascii="Times New Roman" w:eastAsia="Times New Roman" w:hAnsi="Times New Roman" w:cs="Times New Roman"/>
-          <w:i/>
-          <w:iCs/>
+        <w:t>7COM1079-0901-202</w:t>
+      </w:r>
+      <w:r>
+        <w:rPr>
+          <w:rFonts w:ascii="Times New Roman" w:eastAsia="Times New Roman" w:hAnsi="Times New Roman" w:cs="Times New Roman"/>
           <w:color w:val="2D3B45"/>
           <w:kern w:val="0"/>
           <w:lang w:eastAsia="en-GB"/>
           <w14:ligatures w14:val="none"/>
         </w:rPr>
-        <w:t xml:space="preserve"> </w:t>
-      </w:r>
-    </w:p>
-    <w:p>
-      <w:pPr>
-        <w:shd w:val="clear" w:color="auto" w:fill="FFFFFF" w:themeFill="background1"/>
-        <w:jc w:val="center"/>
-        <w:outlineLvl w:val="1"/>
+        <w:t>5</w:t>
+      </w:r>
+      <w:r>
         <w:rPr>
           <w:rFonts w:ascii="Times New Roman" w:eastAsia="Times New Roman" w:hAnsi="Times New Roman" w:cs="Times New Roman"/>
           <w:color w:val="2D3B45"/>
@@ -210,77 +43,6 @@
           <w:lang w:eastAsia="en-GB"/>
           <w14:ligatures w14:val="none"/>
         </w:rPr>
-      </w:pPr>
-    </w:p>
-    <w:p>
-      <w:pPr>
-        <w:shd w:val="clear" w:color="auto" w:fill="FFFFFF" w:themeFill="background1"/>
-        <w:jc w:val="center"/>
-        <w:outlineLvl w:val="1"/>
-        <w:rPr>
-          <w:rFonts w:ascii="Times New Roman" w:eastAsia="Times New Roman" w:hAnsi="Times New Roman" w:cs="Times New Roman"/>
-          <w:color w:val="2D3B45"/>
-          <w:kern w:val="0"/>
-          <w:lang w:eastAsia="en-GB"/>
-          <w14:ligatures w14:val="none"/>
-        </w:rPr>
-      </w:pPr>
-    </w:p>
-    <w:p>
-      <w:pPr>
-        <w:shd w:val="clear" w:color="auto" w:fill="FFFFFF" w:themeFill="background1"/>
-        <w:jc w:val="center"/>
-        <w:outlineLvl w:val="1"/>
-        <w:rPr>
-          <w:rFonts w:ascii="Times New Roman" w:eastAsia="Times New Roman" w:hAnsi="Times New Roman" w:cs="Times New Roman"/>
-          <w:color w:val="2D3B45"/>
-          <w:kern w:val="0"/>
-          <w:lang w:eastAsia="en-GB"/>
-          <w14:ligatures w14:val="none"/>
-        </w:rPr>
-      </w:pPr>
-    </w:p>
-    <w:p>
-      <w:pPr>
-        <w:shd w:val="clear" w:color="auto" w:fill="FFFFFF" w:themeFill="background1"/>
-        <w:jc w:val="center"/>
-        <w:outlineLvl w:val="1"/>
-        <w:rPr>
-          <w:rFonts w:ascii="Times New Roman" w:eastAsia="Times New Roman" w:hAnsi="Times New Roman" w:cs="Times New Roman"/>
-          <w:color w:val="2D3B45"/>
-          <w:kern w:val="0"/>
-          <w:lang w:eastAsia="en-GB"/>
-          <w14:ligatures w14:val="none"/>
-        </w:rPr>
-      </w:pPr>
-      <w:r>
-        <w:rPr>
-          <w:rFonts w:ascii="Times New Roman" w:eastAsia="Times New Roman" w:hAnsi="Times New Roman" w:cs="Times New Roman"/>
-          <w:color w:val="2D3B45"/>
-          <w:kern w:val="0"/>
-          <w:lang w:eastAsia="en-GB"/>
-          <w14:ligatures w14:val="none"/>
-        </w:rPr>
-        <w:t>7COM1079-0901-202</w:t>
-      </w:r>
-      <w:r>
-        <w:rPr>
-          <w:rFonts w:ascii="Times New Roman" w:eastAsia="Times New Roman" w:hAnsi="Times New Roman" w:cs="Times New Roman"/>
-          <w:color w:val="2D3B45"/>
-          <w:kern w:val="0"/>
-          <w:lang w:eastAsia="en-GB"/>
-          <w14:ligatures w14:val="none"/>
-        </w:rPr>
-        <w:t>5</w:t>
-      </w:r>
-      <w:r>
-        <w:rPr>
-          <w:rFonts w:ascii="Times New Roman" w:eastAsia="Times New Roman" w:hAnsi="Times New Roman" w:cs="Times New Roman"/>
-          <w:color w:val="2D3B45"/>
-          <w:kern w:val="0"/>
-          <w:lang w:eastAsia="en-GB"/>
-          <w14:ligatures w14:val="none"/>
-        </w:rPr>
         <w:t xml:space="preserve"> - Team Research and Development Project</w:t>
       </w:r>
     </w:p>
@@ -300,56 +62,34 @@
     </w:p>
     <w:p>
       <w:pPr>
-        <w:rPr>
-          <w:rFonts w:ascii="Times New Roman" w:eastAsia="Times New Roman" w:hAnsi="Times New Roman" w:cs="Times New Roman"/>
-        </w:rPr>
-      </w:pPr>
-      <w:r>
-        <w:rPr>
-          <w:rFonts w:ascii="Times New Roman" w:eastAsia="Times New Roman" w:hAnsi="Times New Roman" w:cs="Times New Roman"/>
-        </w:rPr>
-        <w:t xml:space="preserve">Final report title: </w:t>
-      </w:r>
-      <w:r>
-        <w:rPr>
-          <w:rFonts w:ascii="Times New Roman" w:eastAsia="Times New Roman" w:hAnsi="Times New Roman" w:cs="Times New Roman"/>
-        </w:rPr>
-        <w:t>(</w:t>
-      </w:r>
-      <w:r>
-        <w:rPr>
-          <w:rFonts w:ascii="Times New Roman" w:eastAsia="Times New Roman" w:hAnsi="Times New Roman" w:cs="Times New Roman"/>
-          <w:i/>
-        </w:rPr>
-        <w:t>t</w:t>
-      </w:r>
-      <w:r>
-        <w:rPr>
-          <w:rFonts w:ascii="Times New Roman" w:eastAsia="Times New Roman" w:hAnsi="Times New Roman" w:cs="Times New Roman"/>
-          <w:i/>
-        </w:rPr>
-        <w:t xml:space="preserve">he </w:t>
-      </w:r>
-      <w:r>
-        <w:rPr>
-          <w:rFonts w:ascii="Times New Roman" w:eastAsia="Times New Roman" w:hAnsi="Times New Roman" w:cs="Times New Roman"/>
-          <w:i/>
-        </w:rPr>
-        <w:t>t</w:t>
-      </w:r>
-      <w:r>
-        <w:rPr>
-          <w:rFonts w:ascii="Times New Roman" w:eastAsia="Times New Roman" w:hAnsi="Times New Roman" w:cs="Times New Roman"/>
-          <w:i/>
-        </w:rPr>
-        <w:t>opic of your research.</w:t>
-      </w:r>
-      <w:r>
-        <w:rPr>
-          <w:rFonts w:ascii="Times New Roman" w:eastAsia="Times New Roman" w:hAnsi="Times New Roman" w:cs="Times New Roman"/>
-          <w:i/>
-        </w:rPr>
-        <w:t>)</w:t>
+        <w:ind w:left="2160" w:hanging="2160"/>
+        <w:rPr>
+          <w:rFonts w:ascii="Times New Roman" w:eastAsia="Times New Roman" w:hAnsi="Times New Roman" w:cs="Times New Roman"/>
+        </w:rPr>
+      </w:pPr>
+      <w:r>
+        <w:rPr>
+          <w:rFonts w:ascii="Times New Roman" w:eastAsia="Times New Roman" w:hAnsi="Times New Roman" w:cs="Times New Roman"/>
+        </w:rPr>
+        <w:t>Final report title:</w:t>
+      </w:r>
+      <w:r>
+        <w:rPr>
+          <w:rFonts w:ascii="Times New Roman" w:eastAsia="Times New Roman" w:hAnsi="Times New Roman" w:cs="Times New Roman"/>
+        </w:rPr>
+        <w:t xml:space="preserve"> </w:t>
+      </w:r>
+      <w:r>
+        <w:rPr>
+          <w:rFonts w:ascii="Times New Roman" w:eastAsia="Times New Roman" w:hAnsi="Times New Roman" w:cs="Times New Roman"/>
+        </w:rPr>
+        <w:tab/>
+      </w:r>
+      <w:r>
+        <w:rPr>
+          <w:rFonts w:ascii="Times New Roman" w:eastAsia="Times New Roman" w:hAnsi="Times New Roman" w:cs="Times New Roman"/>
+        </w:rPr>
+        <w:t>Is there a difference in the mean CO₂ emission rate between 1990 and 2021 across countries?</w:t>
       </w:r>
     </w:p>
     <w:p>
@@ -383,6 +123,19 @@
         </w:rPr>
         <w:t>:</w:t>
       </w:r>
+      <w:r>
+        <w:rPr>
+          <w:rFonts w:ascii="Times New Roman" w:eastAsia="Times New Roman" w:hAnsi="Times New Roman" w:cs="Times New Roman"/>
+        </w:rPr>
+        <w:tab/>
+      </w:r>
+      <w:r>
+        <w:rPr>
+          <w:rFonts w:ascii="Times New Roman" w:eastAsia="Times New Roman" w:hAnsi="Times New Roman" w:cs="Times New Roman"/>
+        </w:rPr>
+        <w:tab/>
+        <w:t>A 176</w:t>
+      </w:r>
     </w:p>
     <w:p>
       <w:pPr>
@@ -403,20 +156,25 @@
         </w:rPr>
         <w:t xml:space="preserve">Dataset number: </w:t>
       </w:r>
-    </w:p>
-    <w:p>
-      <w:pPr>
-        <w:rPr>
-          <w:rFonts w:ascii="Times New Roman" w:eastAsia="Times New Roman" w:hAnsi="Times New Roman" w:cs="Times New Roman"/>
-        </w:rPr>
-      </w:pPr>
-    </w:p>
-    <w:p>
-      <w:pPr>
-        <w:rPr>
-          <w:rFonts w:ascii="Times New Roman" w:eastAsia="Times New Roman" w:hAnsi="Times New Roman" w:cs="Times New Roman"/>
-          <w:i/>
-          <w:highlight w:val="yellow"/>
+      <w:r>
+        <w:rPr>
+          <w:rFonts w:ascii="Times New Roman" w:eastAsia="Times New Roman" w:hAnsi="Times New Roman" w:cs="Times New Roman"/>
+        </w:rPr>
+        <w:tab/>
+        <w:t>ds090</w:t>
+      </w:r>
+    </w:p>
+    <w:p>
+      <w:pPr>
+        <w:rPr>
+          <w:rFonts w:ascii="Times New Roman" w:eastAsia="Times New Roman" w:hAnsi="Times New Roman" w:cs="Times New Roman"/>
+        </w:rPr>
+      </w:pPr>
+    </w:p>
+    <w:p>
+      <w:pPr>
+        <w:rPr>
+          <w:rFonts w:ascii="Times New Roman" w:eastAsia="Times New Roman" w:hAnsi="Times New Roman" w:cs="Times New Roman"/>
         </w:rPr>
       </w:pPr>
       <w:r>
@@ -429,39 +187,28 @@
         <w:rPr>
           <w:rFonts w:ascii="Times New Roman" w:eastAsia="Times New Roman" w:hAnsi="Times New Roman" w:cs="Times New Roman"/>
         </w:rPr>
-        <w:t xml:space="preserve">by: </w:t>
-      </w:r>
-      <w:r>
-        <w:rPr>
-          <w:rFonts w:ascii="Times New Roman" w:eastAsia="Times New Roman" w:hAnsi="Times New Roman" w:cs="Times New Roman"/>
-          <w:i/>
-          <w:highlight w:val="yellow"/>
-        </w:rPr>
-        <w:t>[Name and ID of submitting student</w:t>
-      </w:r>
-      <w:r>
-        <w:rPr>
-          <w:rFonts w:ascii="Times New Roman" w:eastAsia="Times New Roman" w:hAnsi="Times New Roman" w:cs="Times New Roman"/>
-          <w:i/>
-          <w:highlight w:val="yellow"/>
-        </w:rPr>
-        <w:t xml:space="preserve"> first</w:t>
-      </w:r>
-      <w:r>
-        <w:rPr>
-          <w:rFonts w:ascii="Times New Roman" w:eastAsia="Times New Roman" w:hAnsi="Times New Roman" w:cs="Times New Roman"/>
-          <w:i/>
-          <w:highlight w:val="yellow"/>
-        </w:rPr>
-        <w:t>],</w:t>
-      </w:r>
-      <w:r>
-        <w:rPr>
-          <w:rFonts w:ascii="Times New Roman" w:eastAsia="Times New Roman" w:hAnsi="Times New Roman" w:cs="Times New Roman"/>
-          <w:i/>
-        </w:rPr>
-        <w:t xml:space="preserve"> </w:t>
-      </w:r>
+        <w:t>by:</w:t>
+      </w:r>
+      <w:r>
+        <w:rPr>
+          <w:rFonts w:ascii="Times New Roman" w:eastAsia="Times New Roman" w:hAnsi="Times New Roman" w:cs="Times New Roman"/>
+        </w:rPr>
+        <w:tab/>
+      </w:r>
+      <w:r>
+        <w:rPr>
+          <w:rFonts w:ascii="Times New Roman" w:eastAsia="Times New Roman" w:hAnsi="Times New Roman" w:cs="Times New Roman"/>
+        </w:rPr>
+        <w:tab/>
+      </w:r>
+    </w:p>
+    <w:p>
+      <w:pPr>
+        <w:rPr>
+          <w:rFonts w:ascii="Times New Roman" w:eastAsia="Times New Roman" w:hAnsi="Times New Roman" w:cs="Times New Roman"/>
+          <w:i/>
+        </w:rPr>
+      </w:pPr>
     </w:p>
     <w:p>
       <w:pPr>
@@ -469,38 +216,8 @@
         <w:rPr>
           <w:rFonts w:ascii="Times New Roman" w:eastAsia="Times New Roman" w:hAnsi="Times New Roman" w:cs="Times New Roman"/>
           <w:i/>
-          <w:highlight w:val="yellow"/>
-        </w:rPr>
-      </w:pPr>
-      <w:r>
-        <w:rPr>
-          <w:rFonts w:ascii="Times New Roman" w:eastAsia="Times New Roman" w:hAnsi="Times New Roman" w:cs="Times New Roman"/>
-          <w:i/>
-        </w:rPr>
-        <w:t xml:space="preserve">      </w:t>
-      </w:r>
-      <w:r>
-        <w:rPr>
-          <w:rFonts w:ascii="Times New Roman" w:eastAsia="Times New Roman" w:hAnsi="Times New Roman" w:cs="Times New Roman"/>
-          <w:i/>
-        </w:rPr>
-        <w:t xml:space="preserve"> </w:t>
-      </w:r>
-      <w:r>
-        <w:rPr>
-          <w:rFonts w:ascii="Times New Roman" w:eastAsia="Times New Roman" w:hAnsi="Times New Roman" w:cs="Times New Roman"/>
-          <w:i/>
-        </w:rPr>
-        <w:t xml:space="preserve">  </w:t>
-      </w:r>
-      <w:r>
-        <w:rPr>
-          <w:rFonts w:ascii="Times New Roman" w:eastAsia="Times New Roman" w:hAnsi="Times New Roman" w:cs="Times New Roman"/>
-          <w:i/>
-          <w:highlight w:val="yellow"/>
-        </w:rPr>
-        <w:t>[Name and ID of other group members]</w:t>
-      </w:r>
+        </w:rPr>
+      </w:pPr>
     </w:p>
     <w:p>
       <w:pPr>
@@ -522,144 +239,59 @@
     </w:p>
     <w:p>
       <w:pPr>
-        <w:ind w:left="720"/>
-        <w:rPr>
-          <w:rFonts w:ascii="Times New Roman" w:eastAsia="Times New Roman" w:hAnsi="Times New Roman" w:cs="Times New Roman"/>
-          <w:i/>
-        </w:rPr>
-      </w:pPr>
-    </w:p>
-    <w:p>
-      <w:pPr>
-        <w:ind w:left="720"/>
-        <w:rPr>
-          <w:rFonts w:ascii="Times New Roman" w:eastAsia="Times New Roman" w:hAnsi="Times New Roman" w:cs="Times New Roman"/>
-          <w:i/>
-        </w:rPr>
-      </w:pPr>
-    </w:p>
-    <w:p>
-      <w:pPr>
-        <w:rPr>
-          <w:rFonts w:ascii="Times New Roman" w:eastAsia="Times New Roman" w:hAnsi="Times New Roman" w:cs="Times New Roman"/>
-        </w:rPr>
-      </w:pPr>
-    </w:p>
-    <w:p>
-      <w:pPr>
-        <w:rPr>
-          <w:rFonts w:ascii="Times New Roman" w:eastAsia="Times New Roman" w:hAnsi="Times New Roman" w:cs="Times New Roman"/>
-        </w:rPr>
-      </w:pPr>
-    </w:p>
-    <w:p>
-      <w:pPr>
-        <w:rPr>
-          <w:rFonts w:ascii="Times New Roman" w:eastAsia="Times New Roman" w:hAnsi="Times New Roman" w:cs="Times New Roman"/>
-        </w:rPr>
-      </w:pPr>
-    </w:p>
-    <w:p>
-      <w:pPr>
-        <w:rPr>
-          <w:rFonts w:ascii="Times New Roman" w:eastAsia="Times New Roman" w:hAnsi="Times New Roman" w:cs="Times New Roman"/>
-        </w:rPr>
-      </w:pPr>
-    </w:p>
-    <w:p>
-      <w:pPr>
-        <w:rPr>
-          <w:rFonts w:ascii="Times New Roman" w:eastAsia="Times New Roman" w:hAnsi="Times New Roman" w:cs="Times New Roman"/>
-        </w:rPr>
-      </w:pPr>
-    </w:p>
-    <w:p>
-      <w:pPr>
-        <w:rPr>
-          <w:rFonts w:ascii="Times New Roman" w:eastAsia="Times New Roman" w:hAnsi="Times New Roman" w:cs="Times New Roman"/>
-        </w:rPr>
-      </w:pPr>
-    </w:p>
-    <w:p>
-      <w:pPr>
-        <w:pStyle w:val="ListParagraph"/>
-        <w:rPr>
-          <w:rFonts w:ascii="Times New Roman" w:eastAsia="Times New Roman" w:hAnsi="Times New Roman" w:cs="Times New Roman"/>
-          <w:i/>
-          <w:highlight w:val="yellow"/>
-        </w:rPr>
-      </w:pPr>
-      <w:r>
-        <w:rPr>
-          <w:rStyle w:val="Strong"/>
-          <w:rFonts w:ascii="Times New Roman" w:eastAsia="Times New Roman" w:hAnsi="Times New Roman" w:cs="Times New Roman"/>
-          <w:i/>
-          <w:highlight w:val="yellow"/>
-        </w:rPr>
-        <w:t>Please make sure</w:t>
-      </w:r>
-      <w:r>
-        <w:rPr>
-          <w:rFonts w:ascii="Times New Roman" w:eastAsia="Times New Roman" w:hAnsi="Times New Roman" w:cs="Times New Roman"/>
-          <w:i/>
-          <w:highlight w:val="yellow"/>
-        </w:rPr>
-        <w:t xml:space="preserve"> the document spelled correctly (including image labels, section headings, and table of contents</w:t>
-      </w:r>
-      <w:r>
-        <w:rPr>
-          <w:rFonts w:ascii="Times New Roman" w:eastAsia="Times New Roman" w:hAnsi="Times New Roman" w:cs="Times New Roman"/>
-          <w:i/>
-          <w:highlight w:val="yellow"/>
-        </w:rPr>
-        <w:t>)</w:t>
-      </w:r>
-      <w:r>
-        <w:rPr>
-          <w:rFonts w:ascii="Times New Roman" w:eastAsia="Times New Roman" w:hAnsi="Times New Roman" w:cs="Times New Roman"/>
-          <w:i/>
-          <w:highlight w:val="yellow"/>
-        </w:rPr>
-        <w:t>.</w:t>
-      </w:r>
-      <w:r>
-        <w:rPr>
-          <w:rFonts w:ascii="Times New Roman" w:eastAsia="Times New Roman" w:hAnsi="Times New Roman" w:cs="Times New Roman"/>
-          <w:i/>
-          <w:highlight w:val="yellow"/>
-        </w:rPr>
-        <w:t xml:space="preserve"> Please use correct punctuation.</w:t>
-      </w:r>
-    </w:p>
-    <w:p>
-      <w:pPr>
-        <w:pStyle w:val="ListParagraph"/>
-        <w:rPr>
-          <w:rFonts w:ascii="Times New Roman" w:eastAsia="Times New Roman" w:hAnsi="Times New Roman" w:cs="Times New Roman"/>
-        </w:rPr>
-      </w:pPr>
-      <w:r>
-        <w:rPr>
-          <w:rFonts w:ascii="Times New Roman" w:eastAsia="Times New Roman" w:hAnsi="Times New Roman" w:cs="Times New Roman"/>
-          <w:i/>
-          <w:highlight w:val="yellow"/>
-        </w:rPr>
-        <w:t>Make sure your report is grammatically correct</w:t>
-      </w:r>
-      <w:r>
-        <w:rPr>
-          <w:rFonts w:ascii="Times New Roman" w:eastAsia="Times New Roman" w:hAnsi="Times New Roman" w:cs="Times New Roman"/>
-          <w:i/>
-          <w:highlight w:val="yellow"/>
-        </w:rPr>
-        <w:t>.</w:t>
-      </w:r>
-      <w:r>
-        <w:rPr>
-          <w:rFonts w:ascii="Times New Roman" w:eastAsia="Times New Roman" w:hAnsi="Times New Roman" w:cs="Times New Roman"/>
-        </w:rPr>
-        <w:t xml:space="preserve"> </w:t>
-      </w:r>
+        <w:rPr>
+          <w:rFonts w:ascii="Times New Roman" w:eastAsia="Times New Roman" w:hAnsi="Times New Roman" w:cs="Times New Roman"/>
+        </w:rPr>
+      </w:pPr>
+    </w:p>
+    <w:p>
+      <w:pPr>
+        <w:rPr>
+          <w:rFonts w:ascii="Times New Roman" w:eastAsia="Times New Roman" w:hAnsi="Times New Roman" w:cs="Times New Roman"/>
+        </w:rPr>
+      </w:pPr>
+    </w:p>
+    <w:p>
+      <w:pPr>
+        <w:rPr>
+          <w:rFonts w:ascii="Times New Roman" w:eastAsia="Times New Roman" w:hAnsi="Times New Roman" w:cs="Times New Roman"/>
+        </w:rPr>
+      </w:pPr>
+    </w:p>
+    <w:p>
+      <w:pPr>
+        <w:rPr>
+          <w:rFonts w:ascii="Times New Roman" w:eastAsia="Times New Roman" w:hAnsi="Times New Roman" w:cs="Times New Roman"/>
+        </w:rPr>
+      </w:pPr>
+    </w:p>
+    <w:p>
+      <w:pPr>
+        <w:rPr>
+          <w:rFonts w:ascii="Times New Roman" w:eastAsia="Times New Roman" w:hAnsi="Times New Roman" w:cs="Times New Roman"/>
+        </w:rPr>
+      </w:pPr>
+    </w:p>
+    <w:p>
+      <w:pPr>
+        <w:rPr>
+          <w:rFonts w:ascii="Times New Roman" w:eastAsia="Times New Roman" w:hAnsi="Times New Roman" w:cs="Times New Roman"/>
+        </w:rPr>
+      </w:pPr>
+    </w:p>
+    <w:p>
+      <w:pPr>
+        <w:rPr>
+          <w:rFonts w:ascii="Times New Roman" w:eastAsia="Times New Roman" w:hAnsi="Times New Roman" w:cs="Times New Roman"/>
+        </w:rPr>
+      </w:pPr>
+    </w:p>
+    <w:p>
+      <w:pPr>
+        <w:rPr>
+          <w:rFonts w:ascii="Times New Roman" w:eastAsia="Times New Roman" w:hAnsi="Times New Roman" w:cs="Times New Roman"/>
+        </w:rPr>
+      </w:pPr>
     </w:p>
     <w:p>
       <w:pPr>
@@ -1042,119 +674,14 @@
           <w:rFonts w:ascii="Times New Roman" w:eastAsia="Times New Roman" w:hAnsi="Times New Roman" w:cs="Times New Roman"/>
           <w:iCs/>
         </w:rPr>
-        <w:t xml:space="preserve"> and r</w:t>
-      </w:r>
-      <w:r>
-        <w:rPr>
-          <w:rFonts w:ascii="Times New Roman" w:eastAsia="Times New Roman" w:hAnsi="Times New Roman" w:cs="Times New Roman"/>
-          <w:iCs/>
-        </w:rPr>
-        <w:t xml:space="preserve">equired </w:t>
-      </w:r>
-      <w:r>
-        <w:rPr>
-          <w:rFonts w:ascii="Times New Roman" w:eastAsia="Times New Roman" w:hAnsi="Times New Roman" w:cs="Times New Roman"/>
-          <w:iCs/>
-        </w:rPr>
-        <w:t>s</w:t>
-      </w:r>
-      <w:r>
-        <w:rPr>
-          <w:rFonts w:ascii="Times New Roman" w:eastAsia="Times New Roman" w:hAnsi="Times New Roman" w:cs="Times New Roman"/>
-          <w:iCs/>
-        </w:rPr>
-        <w:t xml:space="preserve">upplementary </w:t>
-      </w:r>
-      <w:r>
-        <w:rPr>
-          <w:rFonts w:ascii="Times New Roman" w:eastAsia="Times New Roman" w:hAnsi="Times New Roman" w:cs="Times New Roman"/>
-          <w:iCs/>
-        </w:rPr>
-        <w:t>g</w:t>
-      </w:r>
-      <w:r>
-        <w:rPr>
-          <w:rFonts w:ascii="Times New Roman" w:eastAsia="Times New Roman" w:hAnsi="Times New Roman" w:cs="Times New Roman"/>
-          <w:iCs/>
-        </w:rPr>
-        <w:t>raph/</w:t>
-      </w:r>
-      <w:r>
-        <w:rPr>
-          <w:rFonts w:ascii="Times New Roman" w:eastAsia="Times New Roman" w:hAnsi="Times New Roman" w:cs="Times New Roman"/>
-          <w:iCs/>
-        </w:rPr>
-        <w:t>t</w:t>
-      </w:r>
-      <w:r>
-        <w:rPr>
-          <w:rFonts w:ascii="Times New Roman" w:eastAsia="Times New Roman" w:hAnsi="Times New Roman" w:cs="Times New Roman"/>
-          <w:iCs/>
-        </w:rPr>
-        <w:t>able</w:t>
-      </w:r>
-      <w:r>
-        <w:rPr>
-          <w:rFonts w:ascii="Times New Roman" w:eastAsia="Times New Roman" w:hAnsi="Times New Roman" w:cs="Times New Roman"/>
-          <w:iCs/>
-        </w:rPr>
-        <w:t xml:space="preserve"> </w:t>
-      </w:r>
-      <w:r>
-        <w:rPr>
-          <w:rFonts w:ascii="Times New Roman" w:eastAsia="Times New Roman" w:hAnsi="Times New Roman" w:cs="Times New Roman"/>
-          <w:i/>
-        </w:rPr>
-        <w:t>(</w:t>
-      </w:r>
-      <w:r>
-        <w:rPr>
-          <w:rFonts w:ascii="Times New Roman" w:eastAsia="Times New Roman" w:hAnsi="Times New Roman" w:cs="Times New Roman"/>
-          <w:i/>
-        </w:rPr>
-        <w:t>include histogram</w:t>
-      </w:r>
-      <w:r>
-        <w:rPr>
-          <w:rFonts w:ascii="Times New Roman" w:eastAsia="Times New Roman" w:hAnsi="Times New Roman" w:cs="Times New Roman"/>
-          <w:i/>
-        </w:rPr>
-        <w:t xml:space="preserve"> f</w:t>
-      </w:r>
-      <w:r>
-        <w:rPr>
-          <w:rFonts w:ascii="Times New Roman" w:eastAsia="Times New Roman" w:hAnsi="Times New Roman" w:cs="Times New Roman"/>
-          <w:i/>
-        </w:rPr>
-        <w:t>or correlation/comparison of means RQs</w:t>
-      </w:r>
-      <w:r>
-        <w:rPr>
-          <w:rFonts w:ascii="Times New Roman" w:eastAsia="Times New Roman" w:hAnsi="Times New Roman" w:cs="Times New Roman"/>
-          <w:i/>
-        </w:rPr>
-        <w:t xml:space="preserve">, </w:t>
-      </w:r>
-      <w:r>
-        <w:rPr>
-          <w:rFonts w:ascii="Times New Roman" w:eastAsia="Times New Roman" w:hAnsi="Times New Roman" w:cs="Times New Roman"/>
-          <w:i/>
-        </w:rPr>
-        <w:t>include contingency table</w:t>
-      </w:r>
-      <w:r>
-        <w:rPr>
-          <w:rFonts w:ascii="Times New Roman" w:eastAsia="Times New Roman" w:hAnsi="Times New Roman" w:cs="Times New Roman"/>
-          <w:i/>
-        </w:rPr>
-        <w:t xml:space="preserve"> f</w:t>
-      </w:r>
-      <w:r>
-        <w:rPr>
-          <w:rFonts w:ascii="Times New Roman" w:eastAsia="Times New Roman" w:hAnsi="Times New Roman" w:cs="Times New Roman"/>
-          <w:i/>
-        </w:rPr>
-        <w:t xml:space="preserve">or comparison of proportions </w:t>
+        <w:t xml:space="preserve"> and required supplementary graph/table </w:t>
+      </w:r>
+      <w:r>
+        <w:rPr>
+          <w:rFonts w:ascii="Times New Roman" w:eastAsia="Times New Roman" w:hAnsi="Times New Roman" w:cs="Times New Roman"/>
+          <w:i/>
+        </w:rPr>
+        <w:t xml:space="preserve">(include histogram for correlation/comparison of means RQs, include contingency table for comparison of proportions </w:t>
       </w:r>
       <w:r>
         <w:rPr>
@@ -2177,104 +1704,188 @@
     </w:p>
     <w:p>
       <w:pPr>
+        <w:ind w:left="720"/>
+        <w:rPr>
+          <w:rFonts w:ascii="Times New Roman" w:eastAsia="Times New Roman" w:hAnsi="Times New Roman" w:cs="Times New Roman"/>
+        </w:rPr>
+      </w:pPr>
+    </w:p>
+    <w:p>
+      <w:pPr>
+        <w:ind w:left="720"/>
+        <w:rPr>
+          <w:rFonts w:ascii="Times New Roman" w:eastAsia="Times New Roman" w:hAnsi="Times New Roman" w:cs="Times New Roman"/>
+        </w:rPr>
+      </w:pPr>
+      <w:r>
+        <w:rPr>
+          <w:rFonts w:ascii="Times New Roman" w:eastAsia="Times New Roman" w:hAnsi="Times New Roman" w:cs="Times New Roman"/>
+        </w:rPr>
+        <w:t xml:space="preserve">Several research papers have examined long-term trends in global CO₂ emissions, which supports the relevance of our dataset. </w:t>
+      </w:r>
+      <w:sdt>
+        <w:sdtPr>
+          <w:rPr>
+            <w:rFonts w:ascii="Times New Roman" w:eastAsia="Times New Roman" w:hAnsi="Times New Roman" w:cs="Times New Roman"/>
+            <w:color w:val="000000"/>
+          </w:rPr>
+          <w:tag w:val="MENDELEY_CITATION_v3_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"/>
+          <w:id w:val="978809507"/>
+          <w:placeholder>
+            <w:docPart w:val="DefaultPlaceholder_-1854013440"/>
+          </w:placeholder>
+        </w:sdtPr>
+        <w:sdtContent>
+          <w:r>
+            <w:rPr>
+              <w:rFonts w:ascii="Times New Roman" w:eastAsia="Times New Roman" w:hAnsi="Times New Roman" w:cs="Times New Roman"/>
+              <w:color w:val="000000"/>
+            </w:rPr>
+            <w:t>(Raupach et al., 2007)</w:t>
+          </w:r>
+        </w:sdtContent>
+      </w:sdt>
+      <w:r>
+        <w:rPr>
+          <w:rFonts w:ascii="Times New Roman" w:eastAsia="Times New Roman" w:hAnsi="Times New Roman" w:cs="Times New Roman"/>
+          <w:color w:val="000000"/>
+        </w:rPr>
+        <w:t xml:space="preserve"> </w:t>
+      </w:r>
+      <w:r>
+        <w:rPr>
+          <w:rFonts w:ascii="Times New Roman" w:eastAsia="Times New Roman" w:hAnsi="Times New Roman" w:cs="Times New Roman"/>
+        </w:rPr>
+        <w:t>analysed global and regional CO₂ emission drivers and found a clear increase in emissions after 1990 due to population growth, industrialisation, and higher energy demand. Their results show that many countries follow similar rising emission patterns, which is consistent with the structure of our dataset from 1990 onwards.</w:t>
+      </w:r>
+    </w:p>
+    <w:p>
+      <w:pPr>
+        <w:ind w:left="720"/>
+        <w:rPr>
+          <w:rFonts w:ascii="Times New Roman" w:eastAsia="Times New Roman" w:hAnsi="Times New Roman" w:cs="Times New Roman"/>
+        </w:rPr>
+      </w:pPr>
+    </w:p>
+    <w:p>
+      <w:pPr>
+        <w:ind w:left="720"/>
+        <w:rPr>
+          <w:rFonts w:ascii="Times New Roman" w:eastAsia="Times New Roman" w:hAnsi="Times New Roman" w:cs="Times New Roman"/>
+        </w:rPr>
+      </w:pPr>
+      <w:r>
+        <w:rPr>
+          <w:rFonts w:ascii="Times New Roman" w:eastAsia="Times New Roman" w:hAnsi="Times New Roman" w:cs="Times New Roman"/>
+        </w:rPr>
+        <w:t>(</w:t>
+      </w:r>
+      <w:r>
+        <w:rPr>
+          <w:rFonts w:ascii="Times New Roman" w:eastAsia="Times New Roman" w:hAnsi="Times New Roman" w:cs="Times New Roman"/>
+        </w:rPr>
+        <w:t>Crippa et al.</w:t>
+      </w:r>
+      <w:r>
+        <w:rPr>
+          <w:rFonts w:ascii="Times New Roman" w:eastAsia="Times New Roman" w:hAnsi="Times New Roman" w:cs="Times New Roman"/>
+        </w:rPr>
+        <w:t xml:space="preserve">, </w:t>
+      </w:r>
+      <w:r>
+        <w:rPr>
+          <w:rFonts w:ascii="Times New Roman" w:eastAsia="Times New Roman" w:hAnsi="Times New Roman" w:cs="Times New Roman"/>
+        </w:rPr>
+        <w:t>y</w:t>
+      </w:r>
+      <w:r>
+        <w:rPr>
+          <w:rFonts w:ascii="Times New Roman" w:eastAsia="Times New Roman" w:hAnsi="Times New Roman" w:cs="Times New Roman"/>
+        </w:rPr>
+        <w:t>2020) compiled a comprehensive open-access dataset of fossil fuel CO₂ and greenhouse gas emissions for all countries. Their work highlights that most nations have experienced substantial changes in emission levels over time, influenced by economic development and energy policies. This supports our use of country-level data to compare two distant years.</w:t>
+      </w:r>
+    </w:p>
+    <w:p>
+      <w:pPr>
+        <w:ind w:left="720"/>
+        <w:rPr>
+          <w:rFonts w:ascii="Times New Roman" w:eastAsia="Times New Roman" w:hAnsi="Times New Roman" w:cs="Times New Roman"/>
+        </w:rPr>
+      </w:pPr>
+    </w:p>
+    <w:p>
+      <w:pPr>
+        <w:ind w:left="720"/>
+        <w:rPr>
+          <w:rFonts w:ascii="Times New Roman" w:eastAsia="Times New Roman" w:hAnsi="Times New Roman" w:cs="Times New Roman"/>
+        </w:rPr>
+      </w:pPr>
+      <w:sdt>
+        <w:sdtPr>
+          <w:rPr>
+            <w:rFonts w:ascii="Times New Roman" w:eastAsia="Times New Roman" w:hAnsi="Times New Roman" w:cs="Times New Roman"/>
+            <w:color w:val="000000"/>
+          </w:rPr>
+          <w:tag w:val="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"/>
+          <w:id w:val="-191219441"/>
+          <w:placeholder>
+            <w:docPart w:val="DefaultPlaceholder_-1854013440"/>
+          </w:placeholder>
+        </w:sdtPr>
+        <w:sdtContent>
+          <w:r>
+            <w:rPr>
+              <w:rFonts w:ascii="Times New Roman" w:eastAsia="Times New Roman" w:hAnsi="Times New Roman" w:cs="Times New Roman"/>
+              <w:color w:val="000000"/>
+            </w:rPr>
+            <w:t>(Liu et al., 2020)</w:t>
+          </w:r>
+        </w:sdtContent>
+      </w:sdt>
+      <w:r>
+        <w:rPr>
+          <w:rFonts w:ascii="Times New Roman" w:eastAsia="Times New Roman" w:hAnsi="Times New Roman" w:cs="Times New Roman"/>
+          <w:color w:val="000000"/>
+        </w:rPr>
+        <w:t xml:space="preserve"> </w:t>
+      </w:r>
+      <w:r>
+        <w:rPr>
+          <w:rFonts w:ascii="Times New Roman" w:eastAsia="Times New Roman" w:hAnsi="Times New Roman" w:cs="Times New Roman"/>
+        </w:rPr>
+        <w:t>used near-real-time monitoring to analyse how global emissions evolve year by year. They found that short-term events, such as the COVID-19 pandemic, temporarily reduced emissions, but long-term patterns remain dominated by structural economic factors.</w:t>
+      </w:r>
+    </w:p>
+    <w:p>
+      <w:pPr>
+        <w:ind w:left="720"/>
+        <w:rPr>
+          <w:rFonts w:ascii="Times New Roman" w:eastAsia="Times New Roman" w:hAnsi="Times New Roman" w:cs="Times New Roman"/>
+        </w:rPr>
+      </w:pPr>
+    </w:p>
+    <w:p>
+      <w:pPr>
+        <w:ind w:left="720"/>
+        <w:rPr>
+          <w:rFonts w:ascii="Times New Roman" w:eastAsia="Times New Roman" w:hAnsi="Times New Roman" w:cs="Times New Roman"/>
+        </w:rPr>
+      </w:pPr>
+      <w:r>
+        <w:rPr>
+          <w:rFonts w:ascii="Times New Roman" w:eastAsia="Times New Roman" w:hAnsi="Times New Roman" w:cs="Times New Roman"/>
+        </w:rPr>
+        <w:t>Together, these studies demonstrate that CO₂ emissions vary significantly over time and across countries. This provides strong justification for testing whether the mean CO₂ emission rate differs between 1990 and 2021 in our dataset.</w:t>
+      </w:r>
+    </w:p>
+    <w:p>
+      <w:pPr>
         <w:pStyle w:val="ListParagraph"/>
-        <w:numPr>
-          <w:ilvl w:val="0"/>
-          <w:numId w:val="25"/>
-        </w:numPr>
-        <w:rPr>
-          <w:rFonts w:ascii="Times New Roman" w:eastAsia="Times New Roman" w:hAnsi="Times New Roman" w:cs="Times New Roman"/>
-        </w:rPr>
-      </w:pPr>
-      <w:r>
-        <w:rPr>
-          <w:rFonts w:ascii="Times New Roman" w:eastAsia="Times New Roman" w:hAnsi="Times New Roman" w:cs="Times New Roman"/>
-          <w:i/>
-          <w:highlight w:val="yellow"/>
-        </w:rPr>
-        <w:t>Was the data set used for some research papers?</w:t>
-      </w:r>
-      <w:r>
-        <w:rPr>
-          <w:rFonts w:ascii="Times New Roman" w:eastAsia="Times New Roman" w:hAnsi="Times New Roman" w:cs="Times New Roman"/>
-          <w:highlight w:val="yellow"/>
-        </w:rPr>
-        <w:t xml:space="preserve"> </w:t>
-      </w:r>
-      <w:r>
-        <w:rPr>
-          <w:rFonts w:ascii="Times New Roman" w:eastAsia="Times New Roman" w:hAnsi="Times New Roman" w:cs="Times New Roman"/>
-          <w:i/>
-          <w:iCs/>
-          <w:highlight w:val="yellow"/>
-        </w:rPr>
-        <w:t>Summarise and</w:t>
-      </w:r>
-      <w:r>
-        <w:rPr>
-          <w:rFonts w:ascii="Times New Roman" w:eastAsia="Times New Roman" w:hAnsi="Times New Roman" w:cs="Times New Roman"/>
-          <w:highlight w:val="yellow"/>
-        </w:rPr>
-        <w:t xml:space="preserve"> </w:t>
-      </w:r>
-      <w:r>
-        <w:rPr>
-          <w:rFonts w:ascii="Times New Roman" w:eastAsia="Times New Roman" w:hAnsi="Times New Roman" w:cs="Times New Roman"/>
-          <w:i/>
-          <w:highlight w:val="yellow"/>
-        </w:rPr>
-        <w:t>r</w:t>
-      </w:r>
-      <w:r>
-        <w:rPr>
-          <w:rFonts w:ascii="Times New Roman" w:eastAsia="Times New Roman" w:hAnsi="Times New Roman" w:cs="Times New Roman"/>
-          <w:i/>
-          <w:highlight w:val="yellow"/>
-        </w:rPr>
-        <w:t>eference at least 3 relevant research papers to your topic / DS</w:t>
-      </w:r>
-      <w:r>
-        <w:rPr>
-          <w:rFonts w:ascii="Times New Roman" w:eastAsia="Times New Roman" w:hAnsi="Times New Roman" w:cs="Times New Roman"/>
-          <w:i/>
-          <w:highlight w:val="yellow"/>
-        </w:rPr>
-        <w:t>.</w:t>
-      </w:r>
-      <w:r>
-        <w:rPr>
-          <w:rFonts w:ascii="Times New Roman" w:eastAsia="Times New Roman" w:hAnsi="Times New Roman" w:cs="Times New Roman"/>
-          <w:i/>
-          <w:highlight w:val="yellow"/>
-        </w:rPr>
-        <w:t xml:space="preserve"> See </w:t>
-      </w:r>
-      <w:hyperlink r:id="rId7" w:history="1">
-        <w:r>
-          <w:rPr>
-            <w:rStyle w:val="Hyperlink"/>
-            <w:rFonts w:ascii="Times New Roman" w:eastAsia="Times New Roman" w:hAnsi="Times New Roman" w:cs="Times New Roman"/>
-            <w:i/>
-            <w:highlight w:val="yellow"/>
-          </w:rPr>
-          <w:t>https://herts.instructure.com/courses/61421/modules</w:t>
-        </w:r>
-      </w:hyperlink>
-      <w:r>
-        <w:rPr>
-          <w:rFonts w:ascii="Times New Roman" w:eastAsia="Times New Roman" w:hAnsi="Times New Roman" w:cs="Times New Roman"/>
-          <w:i/>
-          <w:highlight w:val="yellow"/>
-        </w:rPr>
-        <w:t xml:space="preserve"> for writing.</w:t>
-      </w:r>
-      <w:r>
-        <w:rPr>
-          <w:rFonts w:ascii="Times New Roman" w:eastAsia="Times New Roman" w:hAnsi="Times New Roman" w:cs="Times New Roman"/>
-          <w:i/>
-        </w:rPr>
-        <w:t xml:space="preserve"> </w:t>
-      </w:r>
+        <w:ind w:left="1440" w:hanging="720"/>
+        <w:rPr>
+          <w:rFonts w:ascii="Times New Roman" w:eastAsia="Times New Roman" w:hAnsi="Times New Roman" w:cs="Times New Roman"/>
+        </w:rPr>
+      </w:pPr>
     </w:p>
     <w:p>
       <w:pPr>
@@ -2326,6 +1937,35 @@
     </w:p>
     <w:p>
       <w:pPr>
+        <w:ind w:left="720"/>
+        <w:rPr>
+          <w:rFonts w:ascii="Times New Roman" w:eastAsia="Times New Roman" w:hAnsi="Times New Roman" w:cs="Times New Roman"/>
+        </w:rPr>
+      </w:pPr>
+    </w:p>
+    <w:p>
+      <w:pPr>
+        <w:ind w:left="720"/>
+        <w:rPr>
+          <w:rFonts w:ascii="Times New Roman" w:eastAsia="Times New Roman" w:hAnsi="Times New Roman" w:cs="Times New Roman"/>
+        </w:rPr>
+      </w:pPr>
+      <w:r>
+        <w:rPr>
+          <w:rFonts w:ascii="Times New Roman" w:eastAsia="Times New Roman" w:hAnsi="Times New Roman" w:cs="Times New Roman"/>
+        </w:rPr>
+        <w:t xml:space="preserve">Our research question is important because many studies show rising global emissions over recent decades, but few statistically test whether the change between specific benchmark years is significant. The year 1990 is widely used in climate policy as a baseline, while 2021 represents the most recent year with complete data in our dataset. Comparing these two years helps us understand whether global efforts, </w:t>
+      </w:r>
+      <w:r>
+        <w:rPr>
+          <w:rFonts w:ascii="Times New Roman" w:eastAsia="Times New Roman" w:hAnsi="Times New Roman" w:cs="Times New Roman"/>
+        </w:rPr>
+        <w:lastRenderedPageBreak/>
+        <w:t>technological improvements, or economic changes have made a measurable impact. By using statistical testing rather than simple visual comparison, our study contributes evidence on whether long-term CO₂ emission trends show a meaningful difference across countries.</w:t>
+      </w:r>
+    </w:p>
+    <w:p>
+      <w:pPr>
         <w:ind w:left="1440"/>
         <w:rPr>
           <w:rFonts w:ascii="Times New Roman" w:eastAsia="Times New Roman" w:hAnsi="Times New Roman" w:cs="Times New Roman"/>
@@ -3078,7 +2718,6 @@
         <w:rPr>
           <w:rFonts w:ascii="Times New Roman" w:eastAsia="Times New Roman" w:hAnsi="Times New Roman" w:cs="Times New Roman"/>
         </w:rPr>
-        <w:lastRenderedPageBreak/>
         <w:t>Statistical test used to test the hypotheses and output</w:t>
       </w:r>
       <w:r>
@@ -3671,6 +3310,7 @@
           <w:iCs/>
           <w:highlight w:val="yellow"/>
         </w:rPr>
+        <w:lastRenderedPageBreak/>
         <w:t>Commit Message:</w:t>
       </w:r>
       <w:r>
@@ -4130,6 +3770,163 @@
         <w:pStyle w:val="ListParagraph"/>
         <w:numPr>
           <w:ilvl w:val="0"/>
+          <w:numId w:val="34"/>
+        </w:numPr>
+        <w:rPr>
+          <w:rFonts w:ascii="Times New Roman" w:eastAsia="Times New Roman" w:hAnsi="Times New Roman" w:cs="Times New Roman"/>
+        </w:rPr>
+      </w:pPr>
+      <w:r>
+        <w:rPr>
+          <w:rFonts w:ascii="Times New Roman" w:eastAsia="Times New Roman" w:hAnsi="Times New Roman" w:cs="Times New Roman"/>
+        </w:rPr>
+        <w:t xml:space="preserve">Raupach, M.R., Marland, G., Ciais, P., Le Quéré, C., </w:t>
+      </w:r>
+      <w:proofErr w:type="spellStart"/>
+      <w:r>
+        <w:rPr>
+          <w:rFonts w:ascii="Times New Roman" w:eastAsia="Times New Roman" w:hAnsi="Times New Roman" w:cs="Times New Roman"/>
+        </w:rPr>
+        <w:t>Canadell</w:t>
+      </w:r>
+      <w:proofErr w:type="spellEnd"/>
+      <w:r>
+        <w:rPr>
+          <w:rFonts w:ascii="Times New Roman" w:eastAsia="Times New Roman" w:hAnsi="Times New Roman" w:cs="Times New Roman"/>
+        </w:rPr>
+        <w:t>, J.G., Klepper, G. and Field, C.B. (2007) ‘Global and regional drivers of accelerating CO₂ emissions’, Proceedings of the National Academy of Sciences, 104(24), pp. 10288–10293.</w:t>
+      </w:r>
+      <w:r>
+        <w:rPr>
+          <w:rFonts w:ascii="Times New Roman" w:eastAsia="Times New Roman" w:hAnsi="Times New Roman" w:cs="Times New Roman"/>
+        </w:rPr>
+        <w:t xml:space="preserve"> </w:t>
+      </w:r>
+      <w:hyperlink r:id="rId8" w:history="1">
+        <w:r>
+          <w:rPr>
+            <w:rStyle w:val="Hyperlink"/>
+            <w:rFonts w:ascii="Times New Roman" w:eastAsia="Times New Roman" w:hAnsi="Times New Roman" w:cs="Times New Roman"/>
+          </w:rPr>
+          <w:t>https://doi.org/10.1073/pnas.0700609104</w:t>
+        </w:r>
+      </w:hyperlink>
+    </w:p>
+    <w:p>
+      <w:pPr>
+        <w:pStyle w:val="ListParagraph"/>
+        <w:numPr>
+          <w:ilvl w:val="0"/>
+          <w:numId w:val="34"/>
+        </w:numPr>
+        <w:rPr>
+          <w:rFonts w:ascii="Times New Roman" w:eastAsia="Times New Roman" w:hAnsi="Times New Roman" w:cs="Times New Roman"/>
+        </w:rPr>
+      </w:pPr>
+      <w:r>
+        <w:rPr>
+          <w:rFonts w:ascii="Times New Roman" w:eastAsia="Times New Roman" w:hAnsi="Times New Roman" w:cs="Times New Roman"/>
+        </w:rPr>
+        <w:t xml:space="preserve">Crippa, M., </w:t>
+      </w:r>
+      <w:proofErr w:type="spellStart"/>
+      <w:r>
+        <w:rPr>
+          <w:rFonts w:ascii="Times New Roman" w:eastAsia="Times New Roman" w:hAnsi="Times New Roman" w:cs="Times New Roman"/>
+        </w:rPr>
+        <w:t>Oreggioni</w:t>
+      </w:r>
+      <w:proofErr w:type="spellEnd"/>
+      <w:r>
+        <w:rPr>
+          <w:rFonts w:ascii="Times New Roman" w:eastAsia="Times New Roman" w:hAnsi="Times New Roman" w:cs="Times New Roman"/>
+        </w:rPr>
+        <w:t xml:space="preserve">, G., Guizzardi, D., Muntean, M., Schaaf, E., Lo Vullo, E., Solazzo, E., </w:t>
+      </w:r>
+      <w:proofErr w:type="spellStart"/>
+      <w:r>
+        <w:rPr>
+          <w:rFonts w:ascii="Times New Roman" w:eastAsia="Times New Roman" w:hAnsi="Times New Roman" w:cs="Times New Roman"/>
+        </w:rPr>
+        <w:t>Monforti</w:t>
+      </w:r>
+      <w:proofErr w:type="spellEnd"/>
+      <w:r>
+        <w:rPr>
+          <w:rFonts w:ascii="Times New Roman" w:eastAsia="Times New Roman" w:hAnsi="Times New Roman" w:cs="Times New Roman"/>
+        </w:rPr>
+        <w:t>-Ferrario, F., Olivier, J.G.J. and Vignati, E. (2020) Fossil CO₂ and GHG emissions of all world countries – 2020 report. Publications Office of the European Union.</w:t>
+      </w:r>
+      <w:r>
+        <w:rPr>
+          <w:rFonts w:ascii="Times New Roman" w:eastAsia="Times New Roman" w:hAnsi="Times New Roman" w:cs="Times New Roman"/>
+        </w:rPr>
+        <w:t xml:space="preserve"> </w:t>
+      </w:r>
+      <w:hyperlink r:id="rId9" w:history="1">
+        <w:r>
+          <w:rPr>
+            <w:rStyle w:val="Hyperlink"/>
+            <w:rFonts w:ascii="Times New Roman" w:eastAsia="Times New Roman" w:hAnsi="Times New Roman" w:cs="Times New Roman"/>
+          </w:rPr>
+          <w:t>https://doi.org/10.2760/143674</w:t>
+        </w:r>
+      </w:hyperlink>
+    </w:p>
+    <w:p>
+      <w:pPr>
+        <w:pStyle w:val="ListParagraph"/>
+        <w:numPr>
+          <w:ilvl w:val="0"/>
+          <w:numId w:val="34"/>
+        </w:numPr>
+        <w:rPr>
+          <w:rFonts w:ascii="Times New Roman" w:eastAsia="Times New Roman" w:hAnsi="Times New Roman" w:cs="Times New Roman"/>
+        </w:rPr>
+      </w:pPr>
+      <w:r>
+        <w:rPr>
+          <w:rFonts w:ascii="Times New Roman" w:eastAsia="Times New Roman" w:hAnsi="Times New Roman" w:cs="Times New Roman"/>
+        </w:rPr>
+        <w:t>Liu, Z., Ciais, P., Deng, Z., Lei, R., Davis, S.J., Feng, S. et al. (2020) ‘Near-real-time monitoring of global CO₂ emissions reveals the effects of the COVID-19 pandemic’, Nature Communications, 11(1), p. 5172.</w:t>
+      </w:r>
+      <w:r>
+        <w:rPr>
+          <w:rFonts w:ascii="Times New Roman" w:eastAsia="Times New Roman" w:hAnsi="Times New Roman" w:cs="Times New Roman"/>
+        </w:rPr>
+        <w:t xml:space="preserve"> </w:t>
+      </w:r>
+      <w:hyperlink r:id="rId10" w:history="1">
+        <w:r>
+          <w:rPr>
+            <w:rStyle w:val="Hyperlink"/>
+            <w:rFonts w:ascii="Times New Roman" w:eastAsia="Times New Roman" w:hAnsi="Times New Roman" w:cs="Times New Roman"/>
+          </w:rPr>
+          <w:t>https://doi.org/10.1038/s41467-020-18922-7</w:t>
+        </w:r>
+      </w:hyperlink>
+    </w:p>
+    <w:p>
+      <w:pPr>
+        <w:ind w:left="720"/>
+        <w:rPr>
+          <w:rFonts w:ascii="Times New Roman" w:eastAsia="Times New Roman" w:hAnsi="Times New Roman" w:cs="Times New Roman"/>
+        </w:rPr>
+      </w:pPr>
+    </w:p>
+    <w:p>
+      <w:pPr>
+        <w:ind w:left="720"/>
+        <w:rPr>
+          <w:rFonts w:ascii="Times New Roman" w:eastAsia="Times New Roman" w:hAnsi="Times New Roman" w:cs="Times New Roman"/>
+        </w:rPr>
+      </w:pPr>
+    </w:p>
+    <w:p>
+      <w:pPr>
+        <w:pStyle w:val="ListParagraph"/>
+        <w:numPr>
+          <w:ilvl w:val="0"/>
           <w:numId w:val="32"/>
         </w:numPr>
         <w:rPr>
@@ -4377,8 +4174,8 @@
       </w:pPr>
     </w:p>
     <w:sectPr>
-      <w:footerReference w:type="even" r:id="rId8"/>
-      <w:footerReference w:type="default" r:id="rId9"/>
+      <w:footerReference w:type="even" r:id="rId11"/>
+      <w:footerReference w:type="default" r:id="rId12"/>
       <w:pgSz w:w="11906" w:h="16838"/>
       <w:pgMar w:top="1440" w:right="1440" w:bottom="1440" w:left="1440" w:header="708" w:footer="708" w:gutter="0"/>
       <w:cols w:space="708"/>
@@ -7963,6 +7760,92 @@
       <w:rPr>
         <w:rFonts w:ascii="Wingdings" w:hAnsi="Wingdings" w:hint="default"/>
       </w:rPr>
+    </w:lvl>
+  </w:abstractNum>
+  <w:abstractNum w:abstractNumId="33" w15:restartNumberingAfterBreak="0">
+    <w:nsid w:val="7820338A"/>
+    <w:multiLevelType w:val="hybridMultilevel"/>
+    <w:tmpl w:val="F3F227B0"/>
+    <w:lvl w:ilvl="0" w:tplc="04090013">
+      <w:start w:val="1"/>
+      <w:numFmt w:val="upperRoman"/>
+      <w:lvlText w:val="%1."/>
+      <w:lvlJc w:val="right"/>
+      <w:pPr>
+        <w:ind w:left="1080" w:hanging="360"/>
+      </w:pPr>
+    </w:lvl>
+    <w:lvl w:ilvl="1" w:tplc="04090019" w:tentative="1">
+      <w:start w:val="1"/>
+      <w:numFmt w:val="lowerLetter"/>
+      <w:lvlText w:val="%2."/>
+      <w:lvlJc w:val="left"/>
+      <w:pPr>
+        <w:ind w:left="1800" w:hanging="360"/>
+      </w:pPr>
+    </w:lvl>
+    <w:lvl w:ilvl="2" w:tplc="0409001B" w:tentative="1">
+      <w:start w:val="1"/>
+      <w:numFmt w:val="lowerRoman"/>
+      <w:lvlText w:val="%3."/>
+      <w:lvlJc w:val="right"/>
+      <w:pPr>
+        <w:ind w:left="2520" w:hanging="180"/>
+      </w:pPr>
+    </w:lvl>
+    <w:lvl w:ilvl="3" w:tplc="0409000F" w:tentative="1">
+      <w:start w:val="1"/>
+      <w:numFmt w:val="decimal"/>
+      <w:lvlText w:val="%4."/>
+      <w:lvlJc w:val="left"/>
+      <w:pPr>
+        <w:ind w:left="3240" w:hanging="360"/>
+      </w:pPr>
+    </w:lvl>
+    <w:lvl w:ilvl="4" w:tplc="04090019" w:tentative="1">
+      <w:start w:val="1"/>
+      <w:numFmt w:val="lowerLetter"/>
+      <w:lvlText w:val="%5."/>
+      <w:lvlJc w:val="left"/>
+      <w:pPr>
+        <w:ind w:left="3960" w:hanging="360"/>
+      </w:pPr>
+    </w:lvl>
+    <w:lvl w:ilvl="5" w:tplc="0409001B" w:tentative="1">
+      <w:start w:val="1"/>
+      <w:numFmt w:val="lowerRoman"/>
+      <w:lvlText w:val="%6."/>
+      <w:lvlJc w:val="right"/>
+      <w:pPr>
+        <w:ind w:left="4680" w:hanging="180"/>
+      </w:pPr>
+    </w:lvl>
+    <w:lvl w:ilvl="6" w:tplc="0409000F" w:tentative="1">
+      <w:start w:val="1"/>
+      <w:numFmt w:val="decimal"/>
+      <w:lvlText w:val="%7."/>
+      <w:lvlJc w:val="left"/>
+      <w:pPr>
+        <w:ind w:left="5400" w:hanging="360"/>
+      </w:pPr>
+    </w:lvl>
+    <w:lvl w:ilvl="7" w:tplc="04090019" w:tentative="1">
+      <w:start w:val="1"/>
+      <w:numFmt w:val="lowerLetter"/>
+      <w:lvlText w:val="%8."/>
+      <w:lvlJc w:val="left"/>
+      <w:pPr>
+        <w:ind w:left="6120" w:hanging="360"/>
+      </w:pPr>
+    </w:lvl>
+    <w:lvl w:ilvl="8" w:tplc="0409001B" w:tentative="1">
+      <w:start w:val="1"/>
+      <w:numFmt w:val="lowerRoman"/>
+      <w:lvlText w:val="%9."/>
+      <w:lvlJc w:val="right"/>
+      <w:pPr>
+        <w:ind w:left="6840" w:hanging="180"/>
+      </w:pPr>
     </w:lvl>
   </w:abstractNum>
   <w:num w:numId="1" w16cid:durableId="193809708">
@@ -8063,6 +7946,9 @@
   </w:num>
   <w:num w:numId="33" w16cid:durableId="364215154">
     <w:abstractNumId w:val="3"/>
+  </w:num>
+  <w:num w:numId="34" w16cid:durableId="1977642798">
+    <w:abstractNumId w:val="33"/>
   </w:num>
 </w:numbering>
 </file>
@@ -9126,7 +9012,630 @@
       <w:shd w:val="clear" w:color="auto" w:fill="E1DFDD"/>
     </w:rPr>
   </w:style>
+  <w:style w:type="character" w:styleId="FollowedHyperlink">
+    <w:name w:val="FollowedHyperlink"/>
+    <w:basedOn w:val="DefaultParagraphFont"/>
+    <w:uiPriority w:val="99"/>
+    <w:semiHidden/>
+    <w:unhideWhenUsed/>
+    <w:rsid w:val="00E67209"/>
+    <w:rPr>
+      <w:color w:val="96607D" w:themeColor="followedHyperlink"/>
+      <w:u w:val="single"/>
+    </w:rPr>
+  </w:style>
+  <w:style w:type="character" w:styleId="PlaceholderText">
+    <w:name w:val="Placeholder Text"/>
+    <w:basedOn w:val="DefaultParagraphFont"/>
+    <w:uiPriority w:val="99"/>
+    <w:semiHidden/>
+    <w:rsid w:val="009D5FCE"/>
+    <w:rPr>
+      <w:color w:val="666666"/>
+    </w:rPr>
+  </w:style>
 </w:styles>
+</file>
+
+<file path=word/glossary/document.xml><?xml version="1.0" encoding="utf-8"?>
+<w:glossaryDocument xmlns:wpc="http://schemas.microsoft.com/office/word/2010/wordprocessingCanvas" xmlns:cx="http://schemas.microsoft.com/office/drawing/2014/chartex" xmlns:cx1="http://schemas.microsoft.com/office/drawing/2015/9/8/chartex" xmlns:cx2="http://schemas.microsoft.com/office/drawing/2015/10/21/chartex" xmlns:cx3="http://schemas.microsoft.com/office/drawing/2016/5/9/chartex" xmlns:cx4="http://schemas.microsoft.com/office/drawing/2016/5/10/chartex" xmlns:cx5="http://schemas.microsoft.com/office/drawing/2016/5/11/chartex" xmlns:cx6="http://schemas.microsoft.com/office/drawing/2016/5/12/chartex" xmlns:cx7="http://schemas.microsoft.com/office/drawing/2016/5/13/chartex" xmlns:cx8="http://schemas.microsoft.com/office/drawing/2016/5/14/chartex" xmlns:mc="http://schemas.openxmlformats.org/markup-compatibility/2006" xmlns:aink="http://schemas.microsoft.com/office/drawing/2016/ink" xmlns:am3d="http://schemas.microsoft.com/office/drawing/2017/model3d" xmlns:o="urn:schemas-microsoft-com:office:office" xmlns:oel="http://schemas.microsoft.com/office/2019/extlst" xmlns:r="http://schemas.openxmlformats.org/officeDocument/2006/relationships" xmlns:m="http://schemas.openxmlformats.org/officeDocument/2006/math" xmlns:v="urn:schemas-microsoft-com:vml" xmlns:wp14="http://schemas.microsoft.com/office/word/2010/wordprocessingDrawing" xmlns:wp="http://schemas.openxmlformats.org/drawingml/2006/wordprocessingDrawing" xmlns:w10="urn:schemas-microsoft-com:office:word" xmlns:w="http://schemas.openxmlformats.org/wordprocessingml/2006/main" xmlns:w14="http://schemas.microsoft.com/office/word/2010/wordml" xmlns:w15="http://schemas.microsoft.com/office/word/2012/wordml" xmlns:w16cex="http://schemas.microsoft.com/office/word/2018/wordml/cex" xmlns:w16cid="http://schemas.microsoft.com/office/word/2016/wordml/cid" xmlns:w16="http://schemas.microsoft.com/office/word/2018/wordml" xmlns:w16du="http://schemas.microsoft.com/office/word/2023/wordml/word16du" xmlns:w16sdtdh="http://schemas.microsoft.com/office/word/2020/wordml/sdtdatahash" xmlns:w16sdtfl="http://schemas.microsoft.com/office/word/2024/wordml/sdtformatlock" xmlns:w16se="http://schemas.microsoft.com/office/word/2015/wordml/symex" xmlns:wpg="http://schemas.microsoft.com/office/word/2010/wordprocessingGroup" xmlns:wpi="http://schemas.microsoft.com/office/word/2010/wordprocessingInk" xmlns:wne="http://schemas.microsoft.com/office/word/2006/wordml" xmlns:wps="http://schemas.microsoft.com/office/word/2010/wordprocessingShape" mc:Ignorable="w14 w15 w16se w16cid w16 w16cex w16sdtdh w16sdtfl w16du wp14">
+  <w:docParts>
+    <w:docPart>
+      <w:docPartPr>
+        <w:name w:val="DefaultPlaceholder_-1854013440"/>
+        <w:category>
+          <w:name w:val="General"/>
+          <w:gallery w:val="placeholder"/>
+        </w:category>
+        <w:types>
+          <w:type w:val="bbPlcHdr"/>
+        </w:types>
+        <w:behaviors>
+          <w:behavior w:val="content"/>
+        </w:behaviors>
+        <w:guid w:val="{2B45DFCD-59FC-48BB-9D5B-2659690FA259}"/>
+      </w:docPartPr>
+      <w:docPartBody>
+        <w:p>
+          <w:r>
+            <w:rPr>
+              <w:rStyle w:val="PlaceholderText"/>
+            </w:rPr>
+            <w:t>Click or tap here to enter text.</w:t>
+          </w:r>
+        </w:p>
+      </w:docPartBody>
+    </w:docPart>
+  </w:docParts>
+</w:glossaryDocument>
+</file>
+
+<file path=word/glossary/fontTable.xml><?xml version="1.0" encoding="utf-8"?>
+<w:fonts xmlns:mc="http://schemas.openxmlformats.org/markup-compatibility/2006" xmlns:r="http://schemas.openxmlformats.org/officeDocument/2006/relationships" xmlns:w="http://schemas.openxmlformats.org/wordprocessingml/2006/main" xmlns:w14="http://schemas.microsoft.com/office/word/2010/wordml" xmlns:w15="http://schemas.microsoft.com/office/word/2012/wordml" xmlns:w16cex="http://schemas.microsoft.com/office/word/2018/wordml/cex" xmlns:w16cid="http://schemas.microsoft.com/office/word/2016/wordml/cid" xmlns:w16="http://schemas.microsoft.com/office/word/2018/wordml" xmlns:w16du="http://schemas.microsoft.com/office/word/2023/wordml/word16du" xmlns:w16sdtdh="http://schemas.microsoft.com/office/word/2020/wordml/sdtdatahash" xmlns:w16sdtfl="http://schemas.microsoft.com/office/word/2024/wordml/sdtformatlock" xmlns:w16se="http://schemas.microsoft.com/office/word/2015/wordml/symex" mc:Ignorable="w14 w15 w16se w16cid w16 w16cex w16sdtdh w16sdtfl w16du">
+  <w:font w:name="Symbol">
+    <w:panose1 w:val="05050102010706020507"/>
+    <w:charset w:val="02"/>
+    <w:family w:val="roman"/>
+    <w:pitch w:val="variable"/>
+    <w:sig w:usb0="00000000" w:usb1="10000000" w:usb2="00000000" w:usb3="00000000" w:csb0="80000000" w:csb1="00000000"/>
+  </w:font>
+  <w:font w:name="Times New Roman">
+    <w:panose1 w:val="02020603050405020304"/>
+    <w:charset w:val="00"/>
+    <w:family w:val="roman"/>
+    <w:pitch w:val="variable"/>
+    <w:sig w:usb0="E0002EFF" w:usb1="C000785B" w:usb2="00000009" w:usb3="00000000" w:csb0="000001FF" w:csb1="00000000"/>
+  </w:font>
+  <w:font w:name="Courier New">
+    <w:panose1 w:val="02070309020205020404"/>
+    <w:charset w:val="00"/>
+    <w:family w:val="modern"/>
+    <w:pitch w:val="fixed"/>
+    <w:sig w:usb0="E0002EFF" w:usb1="C0007843" w:usb2="00000009" w:usb3="00000000" w:csb0="000001FF" w:csb1="00000000"/>
+  </w:font>
+  <w:font w:name="Wingdings">
+    <w:panose1 w:val="05000000000000000000"/>
+    <w:charset w:val="02"/>
+    <w:family w:val="auto"/>
+    <w:pitch w:val="variable"/>
+    <w:sig w:usb0="00000000" w:usb1="10000000" w:usb2="00000000" w:usb3="00000000" w:csb0="80000000" w:csb1="00000000"/>
+  </w:font>
+  <w:font w:name="Aptos">
+    <w:charset w:val="00"/>
+    <w:family w:val="swiss"/>
+    <w:pitch w:val="variable"/>
+    <w:sig w:usb0="20000287" w:usb1="00000003" w:usb2="00000000" w:usb3="00000000" w:csb0="0000019F" w:csb1="00000000"/>
+  </w:font>
+  <w:font w:name="Arial">
+    <w:panose1 w:val="020B0604020202020204"/>
+    <w:charset w:val="00"/>
+    <w:family w:val="swiss"/>
+    <w:pitch w:val="variable"/>
+    <w:sig w:usb0="E0002EFF" w:usb1="C000785B" w:usb2="00000009" w:usb3="00000000" w:csb0="000001FF" w:csb1="00000000"/>
+  </w:font>
+  <w:font w:name="Aptos Display">
+    <w:charset w:val="00"/>
+    <w:family w:val="swiss"/>
+    <w:pitch w:val="variable"/>
+    <w:sig w:usb0="20000287" w:usb1="00000003" w:usb2="00000000" w:usb3="00000000" w:csb0="0000019F" w:csb1="00000000"/>
+  </w:font>
+  <w:font w:name="Yu Gothic Light">
+    <w:altName w:val="游ゴシック Light"/>
+    <w:panose1 w:val="020B0300000000000000"/>
+    <w:charset w:val="80"/>
+    <w:family w:val="swiss"/>
+    <w:pitch w:val="variable"/>
+    <w:sig w:usb0="E00002FF" w:usb1="2AC7FDFF" w:usb2="00000016" w:usb3="00000000" w:csb0="0002009F" w:csb1="00000000"/>
+  </w:font>
+  <w:font w:name="Yu Gothic">
+    <w:altName w:val="游ゴシック"/>
+    <w:panose1 w:val="020B0400000000000000"/>
+    <w:charset w:val="80"/>
+    <w:family w:val="swiss"/>
+    <w:pitch w:val="variable"/>
+    <w:sig w:usb0="E00002FF" w:usb1="2AC7FDFF" w:usb2="00000016" w:usb3="00000000" w:csb0="0002009F" w:csb1="00000000"/>
+  </w:font>
+  <w:font w:name="PMingLiU">
+    <w:altName w:val="新細明體"/>
+    <w:panose1 w:val="02020500000000000000"/>
+    <w:charset w:val="88"/>
+    <w:family w:val="roman"/>
+    <w:pitch w:val="variable"/>
+    <w:sig w:usb0="A00002FF" w:usb1="28CFFCFA" w:usb2="00000016" w:usb3="00000000" w:csb0="00100001" w:csb1="00000000"/>
+  </w:font>
+</w:fonts>
+</file>
+
+<file path=word/glossary/settings.xml><?xml version="1.0" encoding="utf-8"?>
+<w:settings xmlns:mc="http://schemas.openxmlformats.org/markup-compatibility/2006" xmlns:o="urn:schemas-microsoft-com:office:office" xmlns:r="http://schemas.openxmlformats.org/officeDocument/2006/relationships" xmlns:m="http://schemas.openxmlformats.org/officeDocument/2006/math" xmlns:v="urn:schemas-microsoft-com:vml" xmlns:w10="urn:schemas-microsoft-com:office:word" xmlns:w="http://schemas.openxmlformats.org/wordprocessingml/2006/main" xmlns:w14="http://schemas.microsoft.com/office/word/2010/wordml" xmlns:w15="http://schemas.microsoft.com/office/word/2012/wordml" xmlns:w16cex="http://schemas.microsoft.com/office/word/2018/wordml/cex" xmlns:w16cid="http://schemas.microsoft.com/office/word/2016/wordml/cid" xmlns:w16="http://schemas.microsoft.com/office/word/2018/wordml" xmlns:w16du="http://schemas.microsoft.com/office/word/2023/wordml/word16du" xmlns:w16sdtdh="http://schemas.microsoft.com/office/word/2020/wordml/sdtdatahash" xmlns:w16sdtfl="http://schemas.microsoft.com/office/word/2024/wordml/sdtformatlock" xmlns:w16se="http://schemas.microsoft.com/office/word/2015/wordml/symex" xmlns:sl="http://schemas.openxmlformats.org/schemaLibrary/2006/main" mc:Ignorable="w14 w15 w16se w16cid w16 w16cex w16sdtdh w16sdtfl w16du">
+  <w:view w:val="normal"/>
+  <w:defaultTabStop w:val="720"/>
+  <w:characterSpacingControl w:val="doNotCompress"/>
+  <w:compat>
+    <w:useFELayout/>
+    <w:compatSetting w:name="compatibilityMode" w:uri="http://schemas.microsoft.com/office/word" w:val="15"/>
+    <w:compatSetting w:name="overrideTableStyleFontSizeAndJustification" w:uri="http://schemas.microsoft.com/office/word" w:val="1"/>
+    <w:compatSetting w:name="enableOpenTypeFeatures" w:uri="http://schemas.microsoft.com/office/word" w:val="1"/>
+    <w:compatSetting w:name="doNotFlipMirrorIndents" w:uri="http://schemas.microsoft.com/office/word" w:val="1"/>
+    <w:compatSetting w:name="differentiateMultirowTableHeaders" w:uri="http://schemas.microsoft.com/office/word" w:val="1"/>
+    <w:compatSetting w:name="useWord2013TrackBottomHyphenation" w:uri="http://schemas.microsoft.com/office/word" w:val="0"/>
+  </w:compat>
+  <w:rsids>
+    <w:rsidRoot w:val="00897340"/>
+    <w:rsid w:val="00277751"/>
+    <w:rsid w:val="00487519"/>
+    <w:rsid w:val="00897340"/>
+    <w:rsid w:val="00963573"/>
+    <w:rsid w:val="00C50E9E"/>
+    <w:rsid w:val="00E80BF6"/>
+  </w:rsids>
+  <m:mathPr>
+    <m:mathFont m:val="Cambria Math"/>
+    <m:brkBin m:val="before"/>
+    <m:brkBinSub m:val="--"/>
+    <m:smallFrac m:val="0"/>
+    <m:dispDef/>
+    <m:lMargin m:val="0"/>
+    <m:rMargin m:val="0"/>
+    <m:defJc m:val="centerGroup"/>
+    <m:wrapIndent m:val="1440"/>
+    <m:intLim m:val="subSup"/>
+    <m:naryLim m:val="undOvr"/>
+  </m:mathPr>
+  <w:themeFontLang w:val="en-US" w:eastAsia="zh-TW"/>
+  <w:clrSchemeMapping w:bg1="light1" w:t1="dark1" w:bg2="light2" w:t2="dark2" w:accent1="accent1" w:accent2="accent2" w:accent3="accent3" w:accent4="accent4" w:accent5="accent5" w:accent6="accent6" w:hyperlink="hyperlink" w:followedHyperlink="followedHyperlink"/>
+  <w:decimalSymbol w:val="."/>
+  <w:listSeparator w:val=","/>
+  <w15:chartTrackingRefBased/>
+</w:settings>
+</file>
+
+<file path=word/glossary/styles.xml><?xml version="1.0" encoding="utf-8"?>
+<w:styles xmlns:mc="http://schemas.openxmlformats.org/markup-compatibility/2006" xmlns:r="http://schemas.openxmlformats.org/officeDocument/2006/relationships" xmlns:w="http://schemas.openxmlformats.org/wordprocessingml/2006/main" xmlns:w14="http://schemas.microsoft.com/office/word/2010/wordml" xmlns:w15="http://schemas.microsoft.com/office/word/2012/wordml" xmlns:w16cex="http://schemas.microsoft.com/office/word/2018/wordml/cex" xmlns:w16cid="http://schemas.microsoft.com/office/word/2016/wordml/cid" xmlns:w16="http://schemas.microsoft.com/office/word/2018/wordml" xmlns:w16du="http://schemas.microsoft.com/office/word/2023/wordml/word16du" xmlns:w16sdtdh="http://schemas.microsoft.com/office/word/2020/wordml/sdtdatahash" xmlns:w16sdtfl="http://schemas.microsoft.com/office/word/2024/wordml/sdtformatlock" xmlns:w16se="http://schemas.microsoft.com/office/word/2015/wordml/symex" mc:Ignorable="w14 w15 w16se w16cid w16 w16cex w16sdtdh w16sdtfl w16du">
+  <w:docDefaults>
+    <w:rPrDefault>
+      <w:rPr>
+        <w:rFonts w:asciiTheme="minorHAnsi" w:eastAsiaTheme="minorEastAsia" w:hAnsiTheme="minorHAnsi" w:cstheme="minorBidi"/>
+        <w:kern w:val="2"/>
+        <w:sz w:val="24"/>
+        <w:szCs w:val="24"/>
+        <w:lang w:val="en-US" w:eastAsia="zh-TW" w:bidi="ar-SA"/>
+        <w14:ligatures w14:val="standardContextual"/>
+      </w:rPr>
+    </w:rPrDefault>
+    <w:pPrDefault>
+      <w:pPr>
+        <w:spacing w:after="160" w:line="278" w:lineRule="auto"/>
+      </w:pPr>
+    </w:pPrDefault>
+  </w:docDefaults>
+  <w:latentStyles w:defLockedState="0" w:defUIPriority="99" w:defSemiHidden="0" w:defUnhideWhenUsed="0" w:defQFormat="0" w:count="376">
+    <w:lsdException w:name="Normal" w:uiPriority="0" w:qFormat="1"/>
+    <w:lsdException w:name="heading 1" w:uiPriority="9" w:qFormat="1"/>
+    <w:lsdException w:name="heading 2" w:semiHidden="1" w:uiPriority="9" w:unhideWhenUsed="1" w:qFormat="1"/>
+    <w:lsdException w:name="heading 3" w:semiHidden="1" w:uiPriority="9" w:unhideWhenUsed="1" w:qFormat="1"/>
+    <w:lsdException w:name="heading 4" w:semiHidden="1" w:uiPriority="9" w:unhideWhenUsed="1" w:qFormat="1"/>
+    <w:lsdException w:name="heading 5" w:semiHidden="1" w:uiPriority="9" w:unhideWhenUsed="1" w:qFormat="1"/>
+    <w:lsdException w:name="heading 6" w:semiHidden="1" w:uiPriority="9" w:unhideWhenUsed="1" w:qFormat="1"/>
+    <w:lsdException w:name="heading 7" w:semiHidden="1" w:uiPriority="9" w:unhideWhenUsed="1" w:qFormat="1"/>
+    <w:lsdException w:name="heading 8" w:semiHidden="1" w:uiPriority="9" w:unhideWhenUsed="1" w:qFormat="1"/>
+    <w:lsdException w:name="heading 9" w:semiHidden="1" w:uiPriority="9" w:unhideWhenUsed="1" w:qFormat="1"/>
+    <w:lsdException w:name="index 1" w:semiHidden="1" w:unhideWhenUsed="1"/>
+    <w:lsdException w:name="index 2" w:semiHidden="1" w:unhideWhenUsed="1"/>
+    <w:lsdException w:name="index 3" w:semiHidden="1" w:unhideWhenUsed="1"/>
+    <w:lsdException w:name="index 4" w:semiHidden="1" w:unhideWhenUsed="1"/>
+    <w:lsdException w:name="index 5" w:semiHidden="1" w:unhideWhenUsed="1"/>
+    <w:lsdException w:name="index 6" w:semiHidden="1" w:unhideWhenUsed="1"/>
+    <w:lsdException w:name="index 7" w:semiHidden="1" w:unhideWhenUsed="1"/>
+    <w:lsdException w:name="index 8" w:semiHidden="1" w:unhideWhenUsed="1"/>
+    <w:lsdException w:name="index 9" w:semiHidden="1" w:unhideWhenUsed="1"/>
+    <w:lsdException w:name="toc 1" w:semiHidden="1" w:uiPriority="39" w:unhideWhenUsed="1"/>
+    <w:lsdException w:name="toc 2" w:semiHidden="1" w:uiPriority="39" w:unhideWhenUsed="1"/>
+    <w:lsdException w:name="toc 3" w:semiHidden="1" w:uiPriority="39" w:unhideWhenUsed="1"/>
+    <w:lsdException w:name="toc 4" w:semiHidden="1" w:uiPriority="39" w:unhideWhenUsed="1"/>
+    <w:lsdException w:name="toc 5" w:semiHidden="1" w:uiPriority="39" w:unhideWhenUsed="1"/>
+    <w:lsdException w:name="toc 6" w:semiHidden="1" w:uiPriority="39" w:unhideWhenUsed="1"/>
+    <w:lsdException w:name="toc 7" w:semiHidden="1" w:uiPriority="39" w:unhideWhenUsed="1"/>
+    <w:lsdException w:name="toc 8" w:semiHidden="1" w:uiPriority="39" w:unhideWhenUsed="1"/>
+    <w:lsdException w:name="toc 9" w:semiHidden="1" w:uiPriority="39" w:unhideWhenUsed="1"/>
+    <w:lsdException w:name="Normal Indent" w:semiHidden="1" w:unhideWhenUsed="1"/>
+    <w:lsdException w:name="footnote text" w:semiHidden="1" w:unhideWhenUsed="1"/>
+    <w:lsdException w:name="annotation text" w:semiHidden="1" w:unhideWhenUsed="1"/>
+    <w:lsdException w:name="header" w:semiHidden="1" w:unhideWhenUsed="1"/>
+    <w:lsdException w:name="footer" w:semiHidden="1" w:unhideWhenUsed="1"/>
+    <w:lsdException w:name="index heading" w:semiHidden="1" w:unhideWhenUsed="1"/>
+    <w:lsdException w:name="caption" w:semiHidden="1" w:uiPriority="35" w:unhideWhenUsed="1" w:qFormat="1"/>
+    <w:lsdException w:name="table of figures" w:semiHidden="1" w:unhideWhenUsed="1"/>
+    <w:lsdException w:name="envelope address" w:semiHidden="1" w:unhideWhenUsed="1"/>
+    <w:lsdException w:name="envelope return" w:semiHidden="1" w:unhideWhenUsed="1"/>
+    <w:lsdException w:name="footnote reference" w:semiHidden="1" w:unhideWhenUsed="1"/>
+    <w:lsdException w:name="annotation reference" w:semiHidden="1" w:unhideWhenUsed="1"/>
+    <w:lsdException w:name="line number" w:semiHidden="1" w:unhideWhenUsed="1"/>
+    <w:lsdException w:name="page number" w:semiHidden="1" w:unhideWhenUsed="1"/>
+    <w:lsdException w:name="endnote reference" w:semiHidden="1" w:unhideWhenUsed="1"/>
+    <w:lsdException w:name="endnote text" w:semiHidden="1" w:unhideWhenUsed="1"/>
+    <w:lsdException w:name="table of authorities" w:semiHidden="1" w:unhideWhenUsed="1"/>
+    <w:lsdException w:name="macro" w:semiHidden="1" w:unhideWhenUsed="1"/>
+    <w:lsdException w:name="toa heading" w:semiHidden="1" w:unhideWhenUsed="1"/>
+    <w:lsdException w:name="List" w:semiHidden="1" w:unhideWhenUsed="1"/>
+    <w:lsdException w:name="List Bullet" w:semiHidden="1" w:unhideWhenUsed="1"/>
+    <w:lsdException w:name="List Number" w:semiHidden="1" w:unhideWhenUsed="1"/>
+    <w:lsdException w:name="List 2" w:semiHidden="1" w:unhideWhenUsed="1"/>
+    <w:lsdException w:name="List 3" w:semiHidden="1" w:unhideWhenUsed="1"/>
+    <w:lsdException w:name="List 4" w:semiHidden="1" w:unhideWhenUsed="1"/>
+    <w:lsdException w:name="List 5" w:semiHidden="1" w:unhideWhenUsed="1"/>
+    <w:lsdException w:name="List Bullet 2" w:semiHidden="1" w:unhideWhenUsed="1"/>
+    <w:lsdException w:name="List Bullet 3" w:semiHidden="1" w:unhideWhenUsed="1"/>
+    <w:lsdException w:name="List Bullet 4" w:semiHidden="1" w:unhideWhenUsed="1"/>
+    <w:lsdException w:name="List Bullet 5" w:semiHidden="1" w:unhideWhenUsed="1"/>
+    <w:lsdException w:name="List Number 2" w:semiHidden="1" w:unhideWhenUsed="1"/>
+    <w:lsdException w:name="List Number 3" w:semiHidden="1" w:unhideWhenUsed="1"/>
+    <w:lsdException w:name="List Number 4" w:semiHidden="1" w:unhideWhenUsed="1"/>
+    <w:lsdException w:name="List Number 5" w:semiHidden="1" w:unhideWhenUsed="1"/>
+    <w:lsdException w:name="Title" w:uiPriority="10" w:qFormat="1"/>
+    <w:lsdException w:name="Closing" w:semiHidden="1" w:unhideWhenUsed="1"/>
+    <w:lsdException w:name="Signature" w:semiHidden="1" w:unhideWhenUsed="1"/>
+    <w:lsdException w:name="Default Paragraph Font" w:semiHidden="1" w:uiPriority="1" w:unhideWhenUsed="1"/>
+    <w:lsdException w:name="Body Text" w:semiHidden="1" w:unhideWhenUsed="1"/>
+    <w:lsdException w:name="Body Text Indent" w:semiHidden="1" w:unhideWhenUsed="1"/>
+    <w:lsdException w:name="List Continue" w:semiHidden="1" w:unhideWhenUsed="1"/>
+    <w:lsdException w:name="List Continue 2" w:semiHidden="1" w:unhideWhenUsed="1"/>
+    <w:lsdException w:name="List Continue 3" w:semiHidden="1" w:unhideWhenUsed="1"/>
+    <w:lsdException w:name="List Continue 4" w:semiHidden="1" w:unhideWhenUsed="1"/>
+    <w:lsdException w:name="List Continue 5" w:semiHidden="1" w:unhideWhenUsed="1"/>
+    <w:lsdException w:name="Message Header" w:semiHidden="1" w:unhideWhenUsed="1"/>
+    <w:lsdException w:name="Subtitle" w:uiPriority="11" w:qFormat="1"/>
+    <w:lsdException w:name="Salutation" w:semiHidden="1" w:unhideWhenUsed="1"/>
+    <w:lsdException w:name="Date" w:semiHidden="1" w:unhideWhenUsed="1"/>
+    <w:lsdException w:name="Body Text First Indent" w:semiHidden="1" w:unhideWhenUsed="1"/>
+    <w:lsdException w:name="Body Text First Indent 2" w:semiHidden="1" w:unhideWhenUsed="1"/>
+    <w:lsdException w:name="Note Heading" w:semiHidden="1" w:unhideWhenUsed="1"/>
+    <w:lsdException w:name="Body Text 2" w:semiHidden="1" w:unhideWhenUsed="1"/>
+    <w:lsdException w:name="Body Text 3" w:semiHidden="1" w:unhideWhenUsed="1"/>
+    <w:lsdException w:name="Body Text Indent 2" w:semiHidden="1" w:unhideWhenUsed="1"/>
+    <w:lsdException w:name="Body Text Indent 3" w:semiHidden="1" w:unhideWhenUsed="1"/>
+    <w:lsdException w:name="Block Text" w:semiHidden="1" w:unhideWhenUsed="1"/>
+    <w:lsdException w:name="Hyperlink" w:semiHidden="1" w:unhideWhenUsed="1"/>
+    <w:lsdException w:name="FollowedHyperlink" w:semiHidden="1" w:unhideWhenUsed="1"/>
+    <w:lsdException w:name="Strong" w:uiPriority="22" w:qFormat="1"/>
+    <w:lsdException w:name="Emphasis" w:uiPriority="20" w:qFormat="1"/>
+    <w:lsdException w:name="Document Map" w:semiHidden="1" w:unhideWhenUsed="1"/>
+    <w:lsdException w:name="Plain Text" w:semiHidden="1" w:unhideWhenUsed="1"/>
+    <w:lsdException w:name="E-mail Signature" w:semiHidden="1" w:unhideWhenUsed="1"/>
+    <w:lsdException w:name="HTML Top of Form" w:semiHidden="1" w:unhideWhenUsed="1"/>
+    <w:lsdException w:name="HTML Bottom of Form" w:semiHidden="1" w:unhideWhenUsed="1"/>
+    <w:lsdException w:name="Normal (Web)" w:semiHidden="1" w:unhideWhenUsed="1"/>
+    <w:lsdException w:name="HTML Acronym" w:semiHidden="1" w:unhideWhenUsed="1"/>
+    <w:lsdException w:name="HTML Address" w:semiHidden="1" w:unhideWhenUsed="1"/>
+    <w:lsdException w:name="HTML Cite" w:semiHidden="1" w:unhideWhenUsed="1"/>
+    <w:lsdException w:name="HTML Code" w:semiHidden="1" w:unhideWhenUsed="1"/>
+    <w:lsdException w:name="HTML Definition" w:semiHidden="1" w:unhideWhenUsed="1"/>
+    <w:lsdException w:name="HTML Keyboard" w:semiHidden="1" w:unhideWhenUsed="1"/>
+    <w:lsdException w:name="HTML Preformatted" w:semiHidden="1" w:unhideWhenUsed="1"/>
+    <w:lsdException w:name="HTML Sample" w:semiHidden="1" w:unhideWhenUsed="1"/>
+    <w:lsdException w:name="HTML Typewriter" w:semiHidden="1" w:unhideWhenUsed="1"/>
+    <w:lsdException w:name="HTML Variable" w:semiHidden="1" w:unhideWhenUsed="1"/>
+    <w:lsdException w:name="Normal Table" w:semiHidden="1" w:unhideWhenUsed="1"/>
+    <w:lsdException w:name="annotation subject" w:semiHidden="1" w:unhideWhenUsed="1"/>
+    <w:lsdException w:name="No List" w:semiHidden="1" w:unhideWhenUsed="1"/>
+    <w:lsdException w:name="Outline List 1" w:semiHidden="1" w:unhideWhenUsed="1"/>
+    <w:lsdException w:name="Outline List 2" w:semiHidden="1" w:unhideWhenUsed="1"/>
+    <w:lsdException w:name="Outline List 3" w:semiHidden="1" w:unhideWhenUsed="1"/>
+    <w:lsdException w:name="Table Simple 1" w:semiHidden="1" w:unhideWhenUsed="1"/>
+    <w:lsdException w:name="Table Simple 2" w:semiHidden="1" w:unhideWhenUsed="1"/>
+    <w:lsdException w:name="Table Simple 3" w:semiHidden="1" w:unhideWhenUsed="1"/>
+    <w:lsdException w:name="Table Classic 1" w:semiHidden="1" w:unhideWhenUsed="1"/>
+    <w:lsdException w:name="Table Classic 2" w:semiHidden="1" w:unhideWhenUsed="1"/>
+    <w:lsdException w:name="Table Classic 3" w:semiHidden="1" w:unhideWhenUsed="1"/>
+    <w:lsdException w:name="Table Classic 4" w:semiHidden="1" w:unhideWhenUsed="1"/>
+    <w:lsdException w:name="Table Colorful 1" w:semiHidden="1" w:unhideWhenUsed="1"/>
+    <w:lsdException w:name="Table Colorful 2" w:semiHidden="1" w:unhideWhenUsed="1"/>
+    <w:lsdException w:name="Table Colorful 3" w:semiHidden="1" w:unhideWhenUsed="1"/>
+    <w:lsdException w:name="Table Columns 1" w:semiHidden="1" w:unhideWhenUsed="1"/>
+    <w:lsdException w:name="Table Columns 2" w:semiHidden="1" w:unhideWhenUsed="1"/>
+    <w:lsdException w:name="Table Columns 3" w:semiHidden="1" w:unhideWhenUsed="1"/>
+    <w:lsdException w:name="Table Columns 4" w:semiHidden="1" w:unhideWhenUsed="1"/>
+    <w:lsdException w:name="Table Columns 5" w:semiHidden="1" w:unhideWhenUsed="1"/>
+    <w:lsdException w:name="Table Grid 1" w:semiHidden="1" w:unhideWhenUsed="1"/>
+    <w:lsdException w:name="Table Grid 2" w:semiHidden="1" w:unhideWhenUsed="1"/>
+    <w:lsdException w:name="Table Grid 3" w:semiHidden="1" w:unhideWhenUsed="1"/>
+    <w:lsdException w:name="Table Grid 4" w:semiHidden="1" w:unhideWhenUsed="1"/>
+    <w:lsdException w:name="Table Grid 5" w:semiHidden="1" w:unhideWhenUsed="1"/>
+    <w:lsdException w:name="Table Grid 6" w:semiHidden="1" w:unhideWhenUsed="1"/>
+    <w:lsdException w:name="Table Grid 7" w:semiHidden="1" w:unhideWhenUsed="1"/>
+    <w:lsdException w:name="Table Grid 8" w:semiHidden="1" w:unhideWhenUsed="1"/>
+    <w:lsdException w:name="Table List 1" w:semiHidden="1" w:unhideWhenUsed="1"/>
+    <w:lsdException w:name="Table List 2" w:semiHidden="1" w:unhideWhenUsed="1"/>
+    <w:lsdException w:name="Table List 3" w:semiHidden="1" w:unhideWhenUsed="1"/>
+    <w:lsdException w:name="Table List 4" w:semiHidden="1" w:unhideWhenUsed="1"/>
+    <w:lsdException w:name="Table List 5" w:semiHidden="1" w:unhideWhenUsed="1"/>
+    <w:lsdException w:name="Table List 6" w:semiHidden="1" w:unhideWhenUsed="1"/>
+    <w:lsdException w:name="Table List 7" w:semiHidden="1" w:unhideWhenUsed="1"/>
+    <w:lsdException w:name="Table List 8" w:semiHidden="1" w:unhideWhenUsed="1"/>
+    <w:lsdException w:name="Table 3D effects 1" w:semiHidden="1" w:unhideWhenUsed="1"/>
+    <w:lsdException w:name="Table 3D effects 2" w:semiHidden="1" w:unhideWhenUsed="1"/>
+    <w:lsdException w:name="Table 3D effects 3" w:semiHidden="1" w:unhideWhenUsed="1"/>
+    <w:lsdException w:name="Table Contemporary" w:semiHidden="1" w:unhideWhenUsed="1"/>
+    <w:lsdException w:name="Table Elegant" w:semiHidden="1" w:unhideWhenUsed="1"/>
+    <w:lsdException w:name="Table Professional" w:semiHidden="1" w:unhideWhenUsed="1"/>
+    <w:lsdException w:name="Table Subtle 1" w:semiHidden="1" w:unhideWhenUsed="1"/>
+    <w:lsdException w:name="Table Subtle 2" w:semiHidden="1" w:unhideWhenUsed="1"/>
+    <w:lsdException w:name="Table Web 1" w:semiHidden="1" w:unhideWhenUsed="1"/>
+    <w:lsdException w:name="Table Web 2" w:semiHidden="1" w:unhideWhenUsed="1"/>
+    <w:lsdException w:name="Table Web 3" w:semiHidden="1" w:unhideWhenUsed="1"/>
+    <w:lsdException w:name="Balloon Text" w:semiHidden="1" w:unhideWhenUsed="1"/>
+    <w:lsdException w:name="Table Grid" w:uiPriority="39"/>
+    <w:lsdException w:name="Table Theme" w:semiHidden="1" w:unhideWhenUsed="1"/>
+    <w:lsdException w:name="Placeholder Text" w:semiHidden="1"/>
+    <w:lsdException w:name="No Spacing" w:uiPriority="1" w:qFormat="1"/>
+    <w:lsdException w:name="Light Shading" w:uiPriority="60"/>
+    <w:lsdException w:name="Light List" w:uiPriority="61"/>
+    <w:lsdException w:name="Light Grid" w:uiPriority="62"/>
+    <w:lsdException w:name="Medium Shading 1" w:uiPriority="63"/>
+    <w:lsdException w:name="Medium Shading 2" w:uiPriority="64"/>
+    <w:lsdException w:name="Medium List 1" w:uiPriority="65"/>
+    <w:lsdException w:name="Medium List 2" w:uiPriority="66"/>
+    <w:lsdException w:name="Medium Grid 1" w:uiPriority="67"/>
+    <w:lsdException w:name="Medium Grid 2" w:uiPriority="68"/>
+    <w:lsdException w:name="Medium Grid 3" w:uiPriority="69"/>
+    <w:lsdException w:name="Dark List" w:uiPriority="70"/>
+    <w:lsdException w:name="Colorful Shading" w:uiPriority="71"/>
+    <w:lsdException w:name="Colorful List" w:uiPriority="72"/>
+    <w:lsdException w:name="Colorful Grid" w:uiPriority="73"/>
+    <w:lsdException w:name="Light Shading Accent 1" w:uiPriority="60"/>
+    <w:lsdException w:name="Light List Accent 1" w:uiPriority="61"/>
+    <w:lsdException w:name="Light Grid Accent 1" w:uiPriority="62"/>
+    <w:lsdException w:name="Medium Shading 1 Accent 1" w:uiPriority="63"/>
+    <w:lsdException w:name="Medium Shading 2 Accent 1" w:uiPriority="64"/>
+    <w:lsdException w:name="Medium List 1 Accent 1" w:uiPriority="65"/>
+    <w:lsdException w:name="Revision" w:semiHidden="1"/>
+    <w:lsdException w:name="List Paragraph" w:uiPriority="34" w:qFormat="1"/>
+    <w:lsdException w:name="Quote" w:uiPriority="29" w:qFormat="1"/>
+    <w:lsdException w:name="Intense Quote" w:uiPriority="30" w:qFormat="1"/>
+    <w:lsdException w:name="Medium List 2 Accent 1" w:uiPriority="66"/>
+    <w:lsdException w:name="Medium Grid 1 Accent 1" w:uiPriority="67"/>
+    <w:lsdException w:name="Medium Grid 2 Accent 1" w:uiPriority="68"/>
+    <w:lsdException w:name="Medium Grid 3 Accent 1" w:uiPriority="69"/>
+    <w:lsdException w:name="Dark List Accent 1" w:uiPriority="70"/>
+    <w:lsdException w:name="Colorful Shading Accent 1" w:uiPriority="71"/>
+    <w:lsdException w:name="Colorful List Accent 1" w:uiPriority="72"/>
+    <w:lsdException w:name="Colorful Grid Accent 1" w:uiPriority="73"/>
+    <w:lsdException w:name="Light Shading Accent 2" w:uiPriority="60"/>
+    <w:lsdException w:name="Light List Accent 2" w:uiPriority="61"/>
+    <w:lsdException w:name="Light Grid Accent 2" w:uiPriority="62"/>
+    <w:lsdException w:name="Medium Shading 1 Accent 2" w:uiPriority="63"/>
+    <w:lsdException w:name="Medium Shading 2 Accent 2" w:uiPriority="64"/>
+    <w:lsdException w:name="Medium List 1 Accent 2" w:uiPriority="65"/>
+    <w:lsdException w:name="Medium List 2 Accent 2" w:uiPriority="66"/>
+    <w:lsdException w:name="Medium Grid 1 Accent 2" w:uiPriority="67"/>
+    <w:lsdException w:name="Medium Grid 2 Accent 2" w:uiPriority="68"/>
+    <w:lsdException w:name="Medium Grid 3 Accent 2" w:uiPriority="69"/>
+    <w:lsdException w:name="Dark List Accent 2" w:uiPriority="70"/>
+    <w:lsdException w:name="Colorful Shading Accent 2" w:uiPriority="71"/>
+    <w:lsdException w:name="Colorful List Accent 2" w:uiPriority="72"/>
+    <w:lsdException w:name="Colorful Grid Accent 2" w:uiPriority="73"/>
+    <w:lsdException w:name="Light Shading Accent 3" w:uiPriority="60"/>
+    <w:lsdException w:name="Light List Accent 3" w:uiPriority="61"/>
+    <w:lsdException w:name="Light Grid Accent 3" w:uiPriority="62"/>
+    <w:lsdException w:name="Medium Shading 1 Accent 3" w:uiPriority="63"/>
+    <w:lsdException w:name="Medium Shading 2 Accent 3" w:uiPriority="64"/>
+    <w:lsdException w:name="Medium List 1 Accent 3" w:uiPriority="65"/>
+    <w:lsdException w:name="Medium List 2 Accent 3" w:uiPriority="66"/>
+    <w:lsdException w:name="Medium Grid 1 Accent 3" w:uiPriority="67"/>
+    <w:lsdException w:name="Medium Grid 2 Accent 3" w:uiPriority="68"/>
+    <w:lsdException w:name="Medium Grid 3 Accent 3" w:uiPriority="69"/>
+    <w:lsdException w:name="Dark List Accent 3" w:uiPriority="70"/>
+    <w:lsdException w:name="Colorful Shading Accent 3" w:uiPriority="71"/>
+    <w:lsdException w:name="Colorful List Accent 3" w:uiPriority="72"/>
+    <w:lsdException w:name="Colorful Grid Accent 3" w:uiPriority="73"/>
+    <w:lsdException w:name="Light Shading Accent 4" w:uiPriority="60"/>
+    <w:lsdException w:name="Light List Accent 4" w:uiPriority="61"/>
+    <w:lsdException w:name="Light Grid Accent 4" w:uiPriority="62"/>
+    <w:lsdException w:name="Medium Shading 1 Accent 4" w:uiPriority="63"/>
+    <w:lsdException w:name="Medium Shading 2 Accent 4" w:uiPriority="64"/>
+    <w:lsdException w:name="Medium List 1 Accent 4" w:uiPriority="65"/>
+    <w:lsdException w:name="Medium List 2 Accent 4" w:uiPriority="66"/>
+    <w:lsdException w:name="Medium Grid 1 Accent 4" w:uiPriority="67"/>
+    <w:lsdException w:name="Medium Grid 2 Accent 4" w:uiPriority="68"/>
+    <w:lsdException w:name="Medium Grid 3 Accent 4" w:uiPriority="69"/>
+    <w:lsdException w:name="Dark List Accent 4" w:uiPriority="70"/>
+    <w:lsdException w:name="Colorful Shading Accent 4" w:uiPriority="71"/>
+    <w:lsdException w:name="Colorful List Accent 4" w:uiPriority="72"/>
+    <w:lsdException w:name="Colorful Grid Accent 4" w:uiPriority="73"/>
+    <w:lsdException w:name="Light Shading Accent 5" w:uiPriority="60"/>
+    <w:lsdException w:name="Light List Accent 5" w:uiPriority="61"/>
+    <w:lsdException w:name="Light Grid Accent 5" w:uiPriority="62"/>
+    <w:lsdException w:name="Medium Shading 1 Accent 5" w:uiPriority="63"/>
+    <w:lsdException w:name="Medium Shading 2 Accent 5" w:uiPriority="64"/>
+    <w:lsdException w:name="Medium List 1 Accent 5" w:uiPriority="65"/>
+    <w:lsdException w:name="Medium List 2 Accent 5" w:uiPriority="66"/>
+    <w:lsdException w:name="Medium Grid 1 Accent 5" w:uiPriority="67"/>
+    <w:lsdException w:name="Medium Grid 2 Accent 5" w:uiPriority="68"/>
+    <w:lsdException w:name="Medium Grid 3 Accent 5" w:uiPriority="69"/>
+    <w:lsdException w:name="Dark List Accent 5" w:uiPriority="70"/>
+    <w:lsdException w:name="Colorful Shading Accent 5" w:uiPriority="71"/>
+    <w:lsdException w:name="Colorful List Accent 5" w:uiPriority="72"/>
+    <w:lsdException w:name="Colorful Grid Accent 5" w:uiPriority="73"/>
+    <w:lsdException w:name="Light Shading Accent 6" w:uiPriority="60"/>
+    <w:lsdException w:name="Light List Accent 6" w:uiPriority="61"/>
+    <w:lsdException w:name="Light Grid Accent 6" w:uiPriority="62"/>
+    <w:lsdException w:name="Medium Shading 1 Accent 6" w:uiPriority="63"/>
+    <w:lsdException w:name="Medium Shading 2 Accent 6" w:uiPriority="64"/>
+    <w:lsdException w:name="Medium List 1 Accent 6" w:uiPriority="65"/>
+    <w:lsdException w:name="Medium List 2 Accent 6" w:uiPriority="66"/>
+    <w:lsdException w:name="Medium Grid 1 Accent 6" w:uiPriority="67"/>
+    <w:lsdException w:name="Medium Grid 2 Accent 6" w:uiPriority="68"/>
+    <w:lsdException w:name="Medium Grid 3 Accent 6" w:uiPriority="69"/>
+    <w:lsdException w:name="Dark List Accent 6" w:uiPriority="70"/>
+    <w:lsdException w:name="Colorful Shading Accent 6" w:uiPriority="71"/>
+    <w:lsdException w:name="Colorful List Accent 6" w:uiPriority="72"/>
+    <w:lsdException w:name="Colorful Grid Accent 6" w:uiPriority="73"/>
+    <w:lsdException w:name="Subtle Emphasis" w:uiPriority="19" w:qFormat="1"/>
+    <w:lsdException w:name="Intense Emphasis" w:uiPriority="21" w:qFormat="1"/>
+    <w:lsdException w:name="Subtle Reference" w:uiPriority="31" w:qFormat="1"/>
+    <w:lsdException w:name="Intense Reference" w:uiPriority="32" w:qFormat="1"/>
+    <w:lsdException w:name="Book Title" w:uiPriority="33" w:qFormat="1"/>
+    <w:lsdException w:name="Bibliography" w:semiHidden="1" w:uiPriority="37" w:unhideWhenUsed="1"/>
+    <w:lsdException w:name="TOC Heading" w:semiHidden="1" w:uiPriority="39" w:unhideWhenUsed="1" w:qFormat="1"/>
+    <w:lsdException w:name="Plain Table 1" w:uiPriority="41"/>
+    <w:lsdException w:name="Plain Table 2" w:uiPriority="42"/>
+    <w:lsdException w:name="Plain Table 3" w:uiPriority="43"/>
+    <w:lsdException w:name="Plain Table 4" w:uiPriority="44"/>
+    <w:lsdException w:name="Plain Table 5" w:uiPriority="45"/>
+    <w:lsdException w:name="Grid Table Light" w:uiPriority="40"/>
+    <w:lsdException w:name="Grid Table 1 Light" w:uiPriority="46"/>
+    <w:lsdException w:name="Grid Table 2" w:uiPriority="47"/>
+    <w:lsdException w:name="Grid Table 3" w:uiPriority="48"/>
+    <w:lsdException w:name="Grid Table 4" w:uiPriority="49"/>
+    <w:lsdException w:name="Grid Table 5 Dark" w:uiPriority="50"/>
+    <w:lsdException w:name="Grid Table 6 Colorful" w:uiPriority="51"/>
+    <w:lsdException w:name="Grid Table 7 Colorful" w:uiPriority="52"/>
+    <w:lsdException w:name="Grid Table 1 Light Accent 1" w:uiPriority="46"/>
+    <w:lsdException w:name="Grid Table 2 Accent 1" w:uiPriority="47"/>
+    <w:lsdException w:name="Grid Table 3 Accent 1" w:uiPriority="48"/>
+    <w:lsdException w:name="Grid Table 4 Accent 1" w:uiPriority="49"/>
+    <w:lsdException w:name="Grid Table 5 Dark Accent 1" w:uiPriority="50"/>
+    <w:lsdException w:name="Grid Table 6 Colorful Accent 1" w:uiPriority="51"/>
+    <w:lsdException w:name="Grid Table 7 Colorful Accent 1" w:uiPriority="52"/>
+    <w:lsdException w:name="Grid Table 1 Light Accent 2" w:uiPriority="46"/>
+    <w:lsdException w:name="Grid Table 2 Accent 2" w:uiPriority="47"/>
+    <w:lsdException w:name="Grid Table 3 Accent 2" w:uiPriority="48"/>
+    <w:lsdException w:name="Grid Table 4 Accent 2" w:uiPriority="49"/>
+    <w:lsdException w:name="Grid Table 5 Dark Accent 2" w:uiPriority="50"/>
+    <w:lsdException w:name="Grid Table 6 Colorful Accent 2" w:uiPriority="51"/>
+    <w:lsdException w:name="Grid Table 7 Colorful Accent 2" w:uiPriority="52"/>
+    <w:lsdException w:name="Grid Table 1 Light Accent 3" w:uiPriority="46"/>
+    <w:lsdException w:name="Grid Table 2 Accent 3" w:uiPriority="47"/>
+    <w:lsdException w:name="Grid Table 3 Accent 3" w:uiPriority="48"/>
+    <w:lsdException w:name="Grid Table 4 Accent 3" w:uiPriority="49"/>
+    <w:lsdException w:name="Grid Table 5 Dark Accent 3" w:uiPriority="50"/>
+    <w:lsdException w:name="Grid Table 6 Colorful Accent 3" w:uiPriority="51"/>
+    <w:lsdException w:name="Grid Table 7 Colorful Accent 3" w:uiPriority="52"/>
+    <w:lsdException w:name="Grid Table 1 Light Accent 4" w:uiPriority="46"/>
+    <w:lsdException w:name="Grid Table 2 Accent 4" w:uiPriority="47"/>
+    <w:lsdException w:name="Grid Table 3 Accent 4" w:uiPriority="48"/>
+    <w:lsdException w:name="Grid Table 4 Accent 4" w:uiPriority="49"/>
+    <w:lsdException w:name="Grid Table 5 Dark Accent 4" w:uiPriority="50"/>
+    <w:lsdException w:name="Grid Table 6 Colorful Accent 4" w:uiPriority="51"/>
+    <w:lsdException w:name="Grid Table 7 Colorful Accent 4" w:uiPriority="52"/>
+    <w:lsdException w:name="Grid Table 1 Light Accent 5" w:uiPriority="46"/>
+    <w:lsdException w:name="Grid Table 2 Accent 5" w:uiPriority="47"/>
+    <w:lsdException w:name="Grid Table 3 Accent 5" w:uiPriority="48"/>
+    <w:lsdException w:name="Grid Table 4 Accent 5" w:uiPriority="49"/>
+    <w:lsdException w:name="Grid Table 5 Dark Accent 5" w:uiPriority="50"/>
+    <w:lsdException w:name="Grid Table 6 Colorful Accent 5" w:uiPriority="51"/>
+    <w:lsdException w:name="Grid Table 7 Colorful Accent 5" w:uiPriority="52"/>
+    <w:lsdException w:name="Grid Table 1 Light Accent 6" w:uiPriority="46"/>
+    <w:lsdException w:name="Grid Table 2 Accent 6" w:uiPriority="47"/>
+    <w:lsdException w:name="Grid Table 3 Accent 6" w:uiPriority="48"/>
+    <w:lsdException w:name="Grid Table 4 Accent 6" w:uiPriority="49"/>
+    <w:lsdException w:name="Grid Table 5 Dark Accent 6" w:uiPriority="50"/>
+    <w:lsdException w:name="Grid Table 6 Colorful Accent 6" w:uiPriority="51"/>
+    <w:lsdException w:name="Grid Table 7 Colorful Accent 6" w:uiPriority="52"/>
+    <w:lsdException w:name="List Table 1 Light" w:uiPriority="46"/>
+    <w:lsdException w:name="List Table 2" w:uiPriority="47"/>
+    <w:lsdException w:name="List Table 3" w:uiPriority="48"/>
+    <w:lsdException w:name="List Table 4" w:uiPriority="49"/>
+    <w:lsdException w:name="List Table 5 Dark" w:uiPriority="50"/>
+    <w:lsdException w:name="List Table 6 Colorful" w:uiPriority="51"/>
+    <w:lsdException w:name="List Table 7 Colorful" w:uiPriority="52"/>
+    <w:lsdException w:name="List Table 1 Light Accent 1" w:uiPriority="46"/>
+    <w:lsdException w:name="List Table 2 Accent 1" w:uiPriority="47"/>
+    <w:lsdException w:name="List Table 3 Accent 1" w:uiPriority="48"/>
+    <w:lsdException w:name="List Table 4 Accent 1" w:uiPriority="49"/>
+    <w:lsdException w:name="List Table 5 Dark Accent 1" w:uiPriority="50"/>
+    <w:lsdException w:name="List Table 6 Colorful Accent 1" w:uiPriority="51"/>
+    <w:lsdException w:name="List Table 7 Colorful Accent 1" w:uiPriority="52"/>
+    <w:lsdException w:name="List Table 1 Light Accent 2" w:uiPriority="46"/>
+    <w:lsdException w:name="List Table 2 Accent 2" w:uiPriority="47"/>
+    <w:lsdException w:name="List Table 3 Accent 2" w:uiPriority="48"/>
+    <w:lsdException w:name="List Table 4 Accent 2" w:uiPriority="49"/>
+    <w:lsdException w:name="List Table 5 Dark Accent 2" w:uiPriority="50"/>
+    <w:lsdException w:name="List Table 6 Colorful Accent 2" w:uiPriority="51"/>
+    <w:lsdException w:name="List Table 7 Colorful Accent 2" w:uiPriority="52"/>
+    <w:lsdException w:name="List Table 1 Light Accent 3" w:uiPriority="46"/>
+    <w:lsdException w:name="List Table 2 Accent 3" w:uiPriority="47"/>
+    <w:lsdException w:name="List Table 3 Accent 3" w:uiPriority="48"/>
+    <w:lsdException w:name="List Table 4 Accent 3" w:uiPriority="49"/>
+    <w:lsdException w:name="List Table 5 Dark Accent 3" w:uiPriority="50"/>
+    <w:lsdException w:name="List Table 6 Colorful Accent 3" w:uiPriority="51"/>
+    <w:lsdException w:name="List Table 7 Colorful Accent 3" w:uiPriority="52"/>
+    <w:lsdException w:name="List Table 1 Light Accent 4" w:uiPriority="46"/>
+    <w:lsdException w:name="List Table 2 Accent 4" w:uiPriority="47"/>
+    <w:lsdException w:name="List Table 3 Accent 4" w:uiPriority="48"/>
+    <w:lsdException w:name="List Table 4 Accent 4" w:uiPriority="49"/>
+    <w:lsdException w:name="List Table 5 Dark Accent 4" w:uiPriority="50"/>
+    <w:lsdException w:name="List Table 6 Colorful Accent 4" w:uiPriority="51"/>
+    <w:lsdException w:name="List Table 7 Colorful Accent 4" w:uiPriority="52"/>
+    <w:lsdException w:name="List Table 1 Light Accent 5" w:uiPriority="46"/>
+    <w:lsdException w:name="List Table 2 Accent 5" w:uiPriority="47"/>
+    <w:lsdException w:name="List Table 3 Accent 5" w:uiPriority="48"/>
+    <w:lsdException w:name="List Table 4 Accent 5" w:uiPriority="49"/>
+    <w:lsdException w:name="List Table 5 Dark Accent 5" w:uiPriority="50"/>
+    <w:lsdException w:name="List Table 6 Colorful Accent 5" w:uiPriority="51"/>
+    <w:lsdException w:name="List Table 7 Colorful Accent 5" w:uiPriority="52"/>
+    <w:lsdException w:name="List Table 1 Light Accent 6" w:uiPriority="46"/>
+    <w:lsdException w:name="List Table 2 Accent 6" w:uiPriority="47"/>
+    <w:lsdException w:name="List Table 3 Accent 6" w:uiPriority="48"/>
+    <w:lsdException w:name="List Table 4 Accent 6" w:uiPriority="49"/>
+    <w:lsdException w:name="List Table 5 Dark Accent 6" w:uiPriority="50"/>
+    <w:lsdException w:name="List Table 6 Colorful Accent 6" w:uiPriority="51"/>
+    <w:lsdException w:name="List Table 7 Colorful Accent 6" w:uiPriority="52"/>
+    <w:lsdException w:name="Mention" w:semiHidden="1" w:unhideWhenUsed="1"/>
+    <w:lsdException w:name="Smart Hyperlink" w:semiHidden="1" w:unhideWhenUsed="1"/>
+    <w:lsdException w:name="Hashtag" w:semiHidden="1" w:unhideWhenUsed="1"/>
+    <w:lsdException w:name="Unresolved Mention" w:semiHidden="1" w:unhideWhenUsed="1"/>
+    <w:lsdException w:name="Smart Link" w:semiHidden="1" w:unhideWhenUsed="1"/>
+  </w:latentStyles>
+  <w:style w:type="paragraph" w:default="1" w:styleId="Normal">
+    <w:name w:val="Normal"/>
+    <w:qFormat/>
+  </w:style>
+  <w:style w:type="character" w:default="1" w:styleId="DefaultParagraphFont">
+    <w:name w:val="Default Paragraph Font"/>
+    <w:uiPriority w:val="1"/>
+    <w:semiHidden/>
+    <w:unhideWhenUsed/>
+  </w:style>
+  <w:style w:type="table" w:default="1" w:styleId="TableNormal">
+    <w:name w:val="Normal Table"/>
+    <w:uiPriority w:val="99"/>
+    <w:semiHidden/>
+    <w:unhideWhenUsed/>
+    <w:tblPr>
+      <w:tblInd w:w="0" w:type="dxa"/>
+      <w:tblCellMar>
+        <w:top w:w="0" w:type="dxa"/>
+        <w:left w:w="108" w:type="dxa"/>
+        <w:bottom w:w="0" w:type="dxa"/>
+        <w:right w:w="108" w:type="dxa"/>
+      </w:tblCellMar>
+    </w:tblPr>
+  </w:style>
+  <w:style w:type="numbering" w:default="1" w:styleId="NoList">
+    <w:name w:val="No List"/>
+    <w:uiPriority w:val="99"/>
+    <w:semiHidden/>
+    <w:unhideWhenUsed/>
+  </w:style>
+  <w:style w:type="character" w:styleId="PlaceholderText">
+    <w:name w:val="Placeholder Text"/>
+    <w:basedOn w:val="DefaultParagraphFont"/>
+    <w:uiPriority w:val="99"/>
+    <w:semiHidden/>
+    <w:rsid w:val="00897340"/>
+    <w:rPr>
+      <w:color w:val="666666"/>
+    </w:rPr>
+  </w:style>
+</w:styles>
+</file>
+
+<file path=word/glossary/webSettings.xml><?xml version="1.0" encoding="utf-8"?>
+<w:webSettings xmlns:mc="http://schemas.openxmlformats.org/markup-compatibility/2006" xmlns:r="http://schemas.openxmlformats.org/officeDocument/2006/relationships" xmlns:w="http://schemas.openxmlformats.org/wordprocessingml/2006/main" xmlns:w14="http://schemas.microsoft.com/office/word/2010/wordml" xmlns:w15="http://schemas.microsoft.com/office/word/2012/wordml" xmlns:w16cex="http://schemas.microsoft.com/office/word/2018/wordml/cex" xmlns:w16cid="http://schemas.microsoft.com/office/word/2016/wordml/cid" xmlns:w16="http://schemas.microsoft.com/office/word/2018/wordml" xmlns:w16du="http://schemas.microsoft.com/office/word/2023/wordml/word16du" xmlns:w16sdtdh="http://schemas.microsoft.com/office/word/2020/wordml/sdtdatahash" xmlns:w16sdtfl="http://schemas.microsoft.com/office/word/2024/wordml/sdtformatlock" xmlns:w16se="http://schemas.microsoft.com/office/word/2015/wordml/symex" mc:Ignorable="w14 w15 w16se w16cid w16 w16cex w16sdtdh w16sdtfl w16du">
+  <w:optimizeForBrowser/>
+  <w:allowPNG/>
+</w:webSettings>
 </file>
 
 <file path=word/theme/theme1.xml><?xml version="1.0" encoding="utf-8"?>
@@ -9422,4 +9931,41 @@
     </a:ext>
   </a:extLst>
 </a:theme>
+</file>
+
+<file path=word/webextensions/taskpanes.xml><?xml version="1.0" encoding="utf-8"?>
+<wetp:taskpanes xmlns:wetp="http://schemas.microsoft.com/office/webextensions/taskpanes/2010/11">
+  <wetp:taskpane dockstate="right" visibility="0" width="350" row="1">
+    <wetp:webextensionref xmlns:r="http://schemas.openxmlformats.org/officeDocument/2006/relationships" r:id="rId1"/>
+  </wetp:taskpane>
+</wetp:taskpanes>
+</file>
+
+<file path=word/webextensions/webextension1.xml><?xml version="1.0" encoding="utf-8"?>
+<we:webextension xmlns:we="http://schemas.microsoft.com/office/webextensions/webextension/2010/11" id="{949FA7E6-E314-484C-B330-2E071D894501}">
+  <we:reference id="f78a3046-9e99-4300-aa2b-5814002b01a2" version="1.55.1.0" store="EXCatalog" storeType="EXCatalog"/>
+  <we:alternateReferences>
+    <we:reference id="WA104382081" version="1.55.1.0" store="en-US" storeType="OMEX"/>
+  </we:alternateReferences>
+  <we:properties>
+    <we:property name="MENDELEY_BIBLIOGRAPHY_IS_DIRTY" value="true"/>
+    <we:property name="MENDELEY_BIBLIOGRAPHY_LAST_MODIFIED" value="1765144984007"/>
+    <we:property name="MENDELEY_CITATIONS" value="[{&quot;citationID&quot;:&quot;MENDELEY_CITATION_a63a1079-f801-4674-bfc0-09e939584958&quot;,&quot;properties&quot;:{&quot;noteIndex&quot;:0},&quot;isEdited&quot;:false,&quot;manualOverride&quot;:{&quot;isManuallyOverridden&quot;:false,&quot;citeprocText&quot;:&quot;(Raupach et al., 2007)&quot;,&quot;manualOverrideText&quot;:&quot;&quot;},&quot;citationTag&quot;:&quot;MENDELEY_CITATION_v3_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&quot;,&quot;citationItems&quot;:[{&quot;id&quot;:&quot;26c48c29-a57d-37ae-ae17-392460f7b310&quot;,&quot;itemData&quot;:{&quot;type&quot;:&quot;report&quot;,&quot;id&quot;:&quot;26c48c29-a57d-37ae-ae17-392460f7b310&quot;,&quot;title&quot;:&quot;Global and regional drivers of accelerating CO 2 emissions&quot;,&quot;author&quot;:[{&quot;family&quot;:&quot;Raupach&quot;,&quot;given&quot;:&quot;Michael R&quot;,&quot;parse-names&quot;:false,&quot;dropping-particle&quot;:&quot;&quot;,&quot;non-dropping-particle&quot;:&quot;&quot;},{&quot;family&quot;:&quot;Marland&quot;,&quot;given&quot;:&quot;Gregg&quot;,&quot;parse-names&quot;:false,&quot;dropping-particle&quot;:&quot;&quot;,&quot;non-dropping-particle&quot;:&quot;&quot;},{&quot;family&quot;:&quot;Ciais&quot;,&quot;given&quot;:&quot;Philippe&quot;,&quot;parse-names&quot;:false,&quot;dropping-particle&quot;:&quot;&quot;,&quot;non-dropping-particle&quot;:&quot;&quot;},{&quot;family&quot;:&quot;Qué Ré ¶&quot;,&quot;given&quot;:&quot;Corinne&quot;,&quot;parse-names&quot;:false,&quot;dropping-particle&quot;:&quot;&quot;,&quot;non-dropping-particle&quot;:&quot;Le&quot;},{&quot;family&quot;:&quot;Canadell&quot;,&quot;given&quot;:&quot;Josep G&quot;,&quot;parse-names&quot;:false,&quot;dropping-particle&quot;:&quot;&quot;,&quot;non-dropping-particle&quot;:&quot;&quot;},{&quot;family&quot;:&quot;Klepper&quot;,&quot;given&quot;:&quot;Gernot&quot;,&quot;parse-names&quot;:false,&quot;dropping-particle&quot;:&quot;&quot;,&quot;non-dropping-particle&quot;:&quot;&quot;},{&quot;family&quot;:&quot;Field&quot;,&quot;given&quot;:&quot;Christopher B&quot;,&quot;parse-names&quot;:false,&quot;dropping-particle&quot;:&quot;&quot;,&quot;non-dropping-particle&quot;:&quot;&quot;}],&quot;URL&quot;:&quot;www.pnas.org/cgi/content/full/&quot;,&quot;issued&quot;:{&quot;date-parts&quot;:[[2007]]},&quot;abstract&quot;:&quot;CO2 emissions from fossil-fuel burning and industrial processes have been accelerating at a global scale, with their growth rate increasing from 1.1% y 1 for 1990-1999 to &gt;3% y 1 for 2000-2004. The emissions growth rate since 2000 was greater than for the most fossil-fuel intensive of the Intergovernmental Panel on Climate Change emissions scenarios developed in the late 1990s. Global emissions growth since 2000 was driven by a cessation or reversal of earlier declining trends in the energy intensity of gross domestic product (GDP) (energy/GDP) and the carbon intensity of energy (emissions/energy), coupled with continuing increases in population and per-capita GDP. Nearly constant or slightly increasing trends in the carbon intensity of energy have been recently observed in both developed and developing regions. No region is decarbonizing its energy supply. The growth rate in emissions is strongest in rapidly developing economies, particularly China. Together, the developing and least-developed economies (forming 80% of the world's population) accounted for 73% of global emissions growth in 2004 but only 41% of global emissions and only 23% of global cumulative emissions since the mid-18th century. The results have implications for global equity.&quot;,&quot;container-title-short&quot;:&quot;&quot;},&quot;isTemporary&quot;:false}]},{&quot;citationID&quot;:&quot;MENDELEY_CITATION_b76ea984-420f-4219-8b74-c37de3fe12a7&quot;,&quot;properties&quot;:{&quot;noteIndex&quot;:0},&quot;isEdited&quot;:false,&quot;manualOverride&quot;:{&quot;isManuallyOverridden&quot;:false,&quot;citeprocText&quot;:&quot;(Liu et al., 2020)&quot;,&quot;manualOverrideText&quot;:&quot;&quot;},&quot;citationTag&quot;:&quot;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&quot;,&quot;citationItems&quot;:[{&quot;id&quot;:&quot;7feb773e-9fc1-33e3-bdf5-7154a1079f17&quot;,&quot;itemData&quot;:{&quot;type&quot;:&quot;article-journal&quot;,&quot;id&quot;:&quot;7feb773e-9fc1-33e3-bdf5-7154a1079f17&quot;,&quot;title&quot;:&quot;Near-real-time monitoring of global CO2 emissions reveals the effects of the COVID-19 pandemic&quot;,&quot;author&quot;:[{&quot;family&quot;:&quot;Liu&quot;,&quot;given&quot;:&quot;Zhu&quot;,&quot;parse-names&quot;:false,&quot;dropping-particle&quot;:&quot;&quot;,&quot;non-dropping-particle&quot;:&quot;&quot;},{&quot;family&quot;:&quot;Ciais&quot;,&quot;given&quot;:&quot;Philippe&quot;,&quot;parse-names&quot;:false,&quot;dropping-particle&quot;:&quot;&quot;,&quot;non-dropping-particle&quot;:&quot;&quot;},{&quot;family&quot;:&quot;Deng&quot;,&quot;given&quot;:&quot;Zhu&quot;,&quot;parse-names&quot;:false,&quot;dropping-particle&quot;:&quot;&quot;,&quot;non-dropping-particle&quot;:&quot;&quot;},{&quot;family&quot;:&quot;Lei&quot;,&quot;given&quot;:&quot;Ruixue&quot;,&quot;parse-names&quot;:false,&quot;dropping-particle&quot;:&quot;&quot;,&quot;non-dropping-particle&quot;:&quot;&quot;},{&quot;family&quot;:&quot;Davis&quot;,&quot;given&quot;:&quot;Steven J.&quot;,&quot;parse-names&quot;:false,&quot;dropping-particle&quot;:&quot;&quot;,&quot;non-dropping-particle&quot;:&quot;&quot;},{&quot;family&quot;:&quot;Feng&quot;,&quot;given&quot;:&quot;Sha&quot;,&quot;parse-names&quot;:false,&quot;dropping-particle&quot;:&quot;&quot;,&quot;non-dropping-particle&quot;:&quot;&quot;},{&quot;family&quot;:&quot;Zheng&quot;,&quot;given&quot;:&quot;Bo&quot;,&quot;parse-names&quot;:false,&quot;dropping-particle&quot;:&quot;&quot;,&quot;non-dropping-particle&quot;:&quot;&quot;},{&quot;family&quot;:&quot;Cui&quot;,&quot;given&quot;:&quot;Duo&quot;,&quot;parse-names&quot;:false,&quot;dropping-particle&quot;:&quot;&quot;,&quot;non-dropping-particle&quot;:&quot;&quot;},{&quot;family&quot;:&quot;Dou&quot;,&quot;given&quot;:&quot;Xinyu&quot;,&quot;parse-names&quot;:false,&quot;dropping-particle&quot;:&quot;&quot;,&quot;non-dropping-particle&quot;:&quot;&quot;},{&quot;family&quot;:&quot;Zhu&quot;,&quot;given&quot;:&quot;Biqing&quot;,&quot;parse-names&quot;:false,&quot;dropping-particle&quot;:&quot;&quot;,&quot;non-dropping-particle&quot;:&quot;&quot;},{&quot;family&quot;:&quot;Guo&quot;,&quot;given&quot;:&quot;Rui&quot;,&quot;parse-names&quot;:false,&quot;dropping-particle&quot;:&quot;&quot;,&quot;non-dropping-particle&quot;:&quot;&quot;},{&quot;family&quot;:&quot;Ke&quot;,&quot;given&quot;:&quot;Piyu&quot;,&quot;parse-names&quot;:false,&quot;dropping-particle&quot;:&quot;&quot;,&quot;non-dropping-particle&quot;:&quot;&quot;},{&quot;family&quot;:&quot;Sun&quot;,&quot;given&quot;:&quot;Taochun&quot;,&quot;parse-names&quot;:false,&quot;dropping-particle&quot;:&quot;&quot;,&quot;non-dropping-particle&quot;:&quot;&quot;},{&quot;family&quot;:&quot;Lu&quot;,&quot;given&quot;:&quot;Chenxi&quot;,&quot;parse-names&quot;:false,&quot;dropping-particle&quot;:&quot;&quot;,&quot;non-dropping-particle&quot;:&quot;&quot;},{&quot;family&quot;:&quot;He&quot;,&quot;given&quot;:&quot;Pan&quot;,&quot;parse-names&quot;:false,&quot;dropping-particle&quot;:&quot;&quot;,&quot;non-dropping-particle&quot;:&quot;&quot;},{&quot;family&quot;:&quot;Wang&quot;,&quot;given&quot;:&quot;Yuan&quot;,&quot;parse-names&quot;:false,&quot;dropping-particle&quot;:&quot;&quot;,&quot;non-dropping-particle&quot;:&quot;&quot;},{&quot;family&quot;:&quot;Yue&quot;,&quot;given&quot;:&quot;Xu&quot;,&quot;parse-names&quot;:false,&quot;dropping-particle&quot;:&quot;&quot;,&quot;non-dropping-particle&quot;:&quot;&quot;},{&quot;family&quot;:&quot;Wang&quot;,&quot;given&quot;:&quot;Yilong&quot;,&quot;parse-names&quot;:false,&quot;dropping-particle&quot;:&quot;&quot;,&quot;non-dropping-particle&quot;:&quot;&quot;},{&quot;family&quot;:&quot;Lei&quot;,&quot;given&quot;:&quot;Yadong&quot;,&quot;parse-names&quot;:false,&quot;dropping-particle&quot;:&quot;&quot;,&quot;non-dropping-particle&quot;:&quot;&quot;},{&quot;family&quot;:&quot;Zhou&quot;,&quot;given&quot;:&quot;Hao&quot;,&quot;parse-names&quot;:false,&quot;dropping-particle&quot;:&quot;&quot;,&quot;non-dropping-particle&quot;:&quot;&quot;},{&quot;family&quot;:&quot;Cai&quot;,&quot;given&quot;:&quot;Zhaonan&quot;,&quot;parse-names&quot;:false,&quot;dropping-particle&quot;:&quot;&quot;,&quot;non-dropping-particle&quot;:&quot;&quot;},{&quot;family&quot;:&quot;Wu&quot;,&quot;given&quot;:&quot;Yuhui&quot;,&quot;parse-names&quot;:false,&quot;dropping-particle&quot;:&quot;&quot;,&quot;non-dropping-particle&quot;:&quot;&quot;},{&quot;family&quot;:&quot;Guo&quot;,&quot;given&quot;:&quot;Runtao&quot;,&quot;parse-names&quot;:false,&quot;dropping-particle&quot;:&quot;&quot;,&quot;non-dropping-particle&quot;:&quot;&quot;},{&quot;family&quot;:&quot;Han&quot;,&quot;given&quot;:&quot;Tingxuan&quot;,&quot;parse-names&quot;:false,&quot;dropping-particle&quot;:&quot;&quot;,&quot;non-dropping-particle&quot;:&quot;&quot;},{&quot;family&quot;:&quot;Xue&quot;,&quot;given&quot;:&quot;Jinjun&quot;,&quot;parse-names&quot;:false,&quot;dropping-particle&quot;:&quot;&quot;,&quot;non-dropping-particle&quot;:&quot;&quot;},{&quot;family&quot;:&quot;Boucher&quot;,&quot;given&quot;:&quot;Olivier&quot;,&quot;parse-names&quot;:false,&quot;dropping-particle&quot;:&quot;&quot;,&quot;non-dropping-particle&quot;:&quot;&quot;},{&quot;family&quot;:&quot;Boucher&quot;,&quot;given&quot;:&quot;Eulalie&quot;,&quot;parse-names&quot;:false,&quot;dropping-particle&quot;:&quot;&quot;,&quot;non-dropping-particle&quot;:&quot;&quot;},{&quot;family&quot;:&quot;Chevallier&quot;,&quot;given&quot;:&quot;Frédéric&quot;,&quot;parse-names&quot;:false,&quot;dropping-particle&quot;:&quot;&quot;,&quot;non-dropping-particle&quot;:&quot;&quot;},{&quot;family&quot;:&quot;Tanaka&quot;,&quot;given&quot;:&quot;Katsumasa&quot;,&quot;parse-names&quot;:false,&quot;dropping-particle&quot;:&quot;&quot;,&quot;non-dropping-particle&quot;:&quot;&quot;},{&quot;family&quot;:&quot;Wei&quot;,&quot;given&quot;:&quot;Yimin&quot;,&quot;parse-names&quot;:false,&quot;dropping-particle&quot;:&quot;&quot;,&quot;non-dropping-particle&quot;:&quot;&quot;},{&quot;family&quot;:&quot;Zhong&quot;,&quot;given&quot;:&quot;Haiwang&quot;,&quot;parse-names&quot;:false,&quot;dropping-particle&quot;:&quot;&quot;,&quot;non-dropping-particle&quot;:&quot;&quot;},{&quot;family&quot;:&quot;Kang&quot;,&quot;given&quot;:&quot;Chongqing&quot;,&quot;parse-names&quot;:false,&quot;dropping-particle&quot;:&quot;&quot;,&quot;non-dropping-particle&quot;:&quot;&quot;},{&quot;family&quot;:&quot;Zhang&quot;,&quot;given&quot;:&quot;Ning&quot;,&quot;parse-names&quot;:false,&quot;dropping-particle&quot;:&quot;&quot;,&quot;non-dropping-particle&quot;:&quot;&quot;},{&quot;family&quot;:&quot;Chen&quot;,&quot;given&quot;:&quot;Bin&quot;,&quot;parse-names&quot;:false,&quot;dropping-particle&quot;:&quot;&quot;,&quot;non-dropping-particle&quot;:&quot;&quot;},{&quot;family&quot;:&quot;Xi&quot;,&quot;given&quot;:&quot;Fengming&quot;,&quot;parse-names&quot;:false,&quot;dropping-particle&quot;:&quot;&quot;,&quot;non-dropping-particle&quot;:&quot;&quot;},{&quot;family&quot;:&quot;Liu&quot;,&quot;given&quot;:&quot;Miaomiao&quot;,&quot;parse-names&quot;:false,&quot;dropping-particle&quot;:&quot;&quot;,&quot;non-dropping-particle&quot;:&quot;&quot;},{&quot;family&quot;:&quot;Bréon&quot;,&quot;given&quot;:&quot;François Marie&quot;,&quot;parse-names&quot;:false,&quot;dropping-particle&quot;:&quot;&quot;,&quot;non-dropping-particle&quot;:&quot;&quot;},{&quot;family&quot;:&quot;Lu&quot;,&quot;given&quot;:&quot;Yonglong&quot;,&quot;parse-names&quot;:false,&quot;dropping-particle&quot;:&quot;&quot;,&quot;non-dropping-particle&quot;:&quot;&quot;},{&quot;family&quot;:&quot;Zhang&quot;,&quot;given&quot;:&quot;Qiang&quot;,&quot;parse-names&quot;:false,&quot;dropping-particle&quot;:&quot;&quot;,&quot;non-dropping-particle&quot;:&quot;&quot;},{&quot;family&quot;:&quot;Guan&quot;,&quot;given&quot;:&quot;Dabo&quot;,&quot;parse-names&quot;:false,&quot;dropping-particle&quot;:&quot;&quot;,&quot;non-dropping-particle&quot;:&quot;&quot;},{&quot;family&quot;:&quot;Gong&quot;,&quot;given&quot;:&quot;Peng&quot;,&quot;parse-names&quot;:false,&quot;dropping-particle&quot;:&quot;&quot;,&quot;non-dropping-particle&quot;:&quot;&quot;},{&quot;family&quot;:&quot;Kammen&quot;,&quot;given&quot;:&quot;Daniel M.&quot;,&quot;parse-names&quot;:false,&quot;dropping-particle&quot;:&quot;&quot;,&quot;non-dropping-particle&quot;:&quot;&quot;},{&quot;family&quot;:&quot;He&quot;,&quot;given&quot;:&quot;Kebin&quot;,&quot;parse-names&quot;:false,&quot;dropping-particle&quot;:&quot;&quot;,&quot;non-dropping-particle&quot;:&quot;&quot;},{&quot;family&quot;:&quot;Schellnhuber&quot;,&quot;given&quot;:&quot;Hans Joachim&quot;,&quot;parse-names&quot;:false,&quot;dropping-particle&quot;:&quot;&quot;,&quot;non-dropping-particle&quot;:&quot;&quot;}],&quot;container-title&quot;:&quot;Nature Communications&quot;,&quot;container-title-short&quot;:&quot;Nat Commun&quot;,&quot;DOI&quot;:&quot;10.1038/s41467-020-18922-7&quot;,&quot;ISSN&quot;:&quot;20411723&quot;,&quot;PMID&quot;:&quot;33057164&quot;,&quot;issued&quot;:{&quot;date-parts&quot;:[[2020,12,1]]},&quot;abstract&quot;:&quot;The COVID-19 pandemic is impacting human activities, and in turn energy use and carbon dioxide (CO2) emissions. Here we present daily estimates of country-level CO2 emissions for different sectors based on near-real-time activity data. The key result is an abrupt 8.8% decrease in global CO2 emissions (−1551 Mt CO2) in the first half of 2020 compared to the same period in 2019. The magnitude of this decrease is larger than during previous economic downturns or World War II. The timing of emissions decreases corresponds to lockdown measures in each country. By July 1st, the pandemic’s effects on global emissions diminished as lockdown restrictions relaxed and some economic activities restarted, especially in China and several European countries, but substantial differences persist between countries, with continuing emission declines in the U.S. where coronavirus cases are still increasing substantially.&quot;,&quot;publisher&quot;:&quot;Nature Research&quot;,&quot;issue&quot;:&quot;1&quot;,&quot;volume&quot;:&quot;11&quot;},&quot;isTemporary&quot;:false}]}]"/>
+    <we:property name="MENDELEY_CITATIONS_STYLE" value="{&quot;id&quot;:&quot;https://www.zotero.org/styles/apa&quot;,&quot;title&quot;:&quot;American Psychological Association 7th edition&quot;,&quot;format&quot;:&quot;author-date&quot;,&quot;defaultLocale&quot;:null,&quot;isLocaleCodeValid&quot;:true}"/>
+  </we:properties>
+  <we:bindings/>
+  <we:snapshot xmlns:r="http://schemas.openxmlformats.org/officeDocument/2006/relationships"/>
+</we:webextension>
+</file>
+
+<file path=customXml/item1.xml><?xml version="1.0" encoding="utf-8"?>
+<b:Sources xmlns:b="http://schemas.openxmlformats.org/officeDocument/2006/bibliography" xmlns="http://schemas.openxmlformats.org/officeDocument/2006/bibliography" SelectedStyle="\HarvardAnglia2008OfficeOnline.xsl" StyleName="Harvard - Anglia" Version="2008"/>
+</file>
+
+<file path=customXml/itemProps1.xml><?xml version="1.0" encoding="utf-8"?>
+<ds:datastoreItem xmlns:ds="http://schemas.openxmlformats.org/officeDocument/2006/customXml" ds:itemID="{A0280780-0971-4755-BDE5-C6464365B351}">
+  <ds:schemaRefs>
+    <ds:schemaRef ds:uri="http://schemas.openxmlformats.org/officeDocument/2006/bibliography"/>
+  </ds:schemaRefs>
+</ds:datastoreItem>
 </file>
</xml_diff>

<commit_message>
Null hypothesis is rejected based on the p-value
</commit_message>
<xml_diff>
--- a/7COM1079_Final report_A176.docx
+++ b/7COM1079_Final report_A176.docx
@@ -2903,6 +2903,21 @@
     </w:p>
     <w:p>
       <w:pPr>
+        <w:ind w:left="720"/>
+        <w:rPr>
+          <w:rFonts w:ascii="Times New Roman" w:eastAsia="Times New Roman" w:hAnsi="Times New Roman" w:cs="Times New Roman"/>
+          <w:highlight w:val="yellow"/>
+        </w:rPr>
+      </w:pPr>
+      <w:r>
+        <w:rPr>
+          <w:rFonts w:ascii="Times New Roman" w:eastAsia="Times New Roman" w:hAnsi="Times New Roman" w:cs="Times New Roman"/>
+        </w:rPr>
+        <w:t>The Wilcoxon signed-rank test was used because the differences between 1990 and 2021 were clearly not normally distributed, as shown by the Shapiro–Wilk result (W = 0.5799, p &lt; 2.2×10⁻¹⁶). The Wilcoxon test showed a very strong statistical difference between the two years (V = 13224, p &lt; 2.2×10⁻¹⁶). Therefore, we reject the null hypothesis and conclude that CO₂ emissions in 2021 were significantly different from those in 1990. The boxplot and the positive shift in the data both indicate that emissions were generally higher in 2021, reflecting substantial increases for many countries despite international efforts to reduce them.</w:t>
+      </w:r>
+    </w:p>
+    <w:p>
+      <w:pPr>
         <w:ind w:left="1440"/>
         <w:rPr>
           <w:rFonts w:ascii="Times New Roman" w:eastAsia="Times New Roman" w:hAnsi="Times New Roman" w:cs="Times New Roman"/>
@@ -3071,6 +3086,7 @@
           <w:i/>
           <w:iCs/>
         </w:rPr>
+        <w:lastRenderedPageBreak/>
         <w:t xml:space="preserve">Note any </w:t>
       </w:r>
       <w:r>
@@ -3310,7 +3326,6 @@
           <w:iCs/>
           <w:highlight w:val="yellow"/>
         </w:rPr>
-        <w:lastRenderedPageBreak/>
         <w:t>Commit Message:</w:t>
       </w:r>
       <w:r>
@@ -3908,15 +3923,6 @@
     </w:p>
     <w:p>
       <w:pPr>
-        <w:ind w:left="720"/>
-        <w:rPr>
-          <w:rFonts w:ascii="Times New Roman" w:eastAsia="Times New Roman" w:hAnsi="Times New Roman" w:cs="Times New Roman"/>
-        </w:rPr>
-      </w:pPr>
-    </w:p>
-    <w:p>
-      <w:pPr>
-        <w:ind w:left="720"/>
         <w:rPr>
           <w:rFonts w:ascii="Times New Roman" w:eastAsia="Times New Roman" w:hAnsi="Times New Roman" w:cs="Times New Roman"/>
         </w:rPr>
@@ -9162,12 +9168,20 @@
   </w:compat>
   <w:rsids>
     <w:rsidRoot w:val="00897340"/>
+    <w:rsid w:val="00047F26"/>
+    <w:rsid w:val="001D5A67"/>
+    <w:rsid w:val="001F7A39"/>
     <w:rsid w:val="00277751"/>
+    <w:rsid w:val="003A7E87"/>
     <w:rsid w:val="00487519"/>
+    <w:rsid w:val="0083140B"/>
     <w:rsid w:val="00897340"/>
     <w:rsid w:val="00963573"/>
+    <w:rsid w:val="00B31CF1"/>
     <w:rsid w:val="00C50E9E"/>
+    <w:rsid w:val="00D10820"/>
     <w:rsid w:val="00E80BF6"/>
+    <w:rsid w:val="00F04489"/>
   </w:rsids>
   <m:mathPr>
     <m:mathFont m:val="Cambria Math"/>
@@ -9935,7 +9949,7 @@
 
 <file path=word/webextensions/taskpanes.xml><?xml version="1.0" encoding="utf-8"?>
 <wetp:taskpanes xmlns:wetp="http://schemas.microsoft.com/office/webextensions/taskpanes/2010/11">
-  <wetp:taskpane dockstate="right" visibility="0" width="350" row="1">
+  <wetp:taskpane dockstate="right" visibility="0" width="350" row="0">
     <wetp:webextensionref xmlns:r="http://schemas.openxmlformats.org/officeDocument/2006/relationships" r:id="rId1"/>
   </wetp:taskpane>
 </wetp:taskpanes>
@@ -9948,8 +9962,8 @@
     <we:reference id="WA104382081" version="1.55.1.0" store="en-US" storeType="OMEX"/>
   </we:alternateReferences>
   <we:properties>
-    <we:property name="MENDELEY_BIBLIOGRAPHY_IS_DIRTY" value="true"/>
-    <we:property name="MENDELEY_BIBLIOGRAPHY_LAST_MODIFIED" value="1765144984007"/>
+    <we:property name="MENDELEY_BIBLIOGRAPHY_IS_DIRTY" value="false"/>
+    <we:property name="MENDELEY_BIBLIOGRAPHY_LAST_MODIFIED" value="1765232355158"/>
     <we:property name="MENDELEY_CITATIONS" value="[{&quot;citationID&quot;:&quot;MENDELEY_CITATION_a63a1079-f801-4674-bfc0-09e939584958&quot;,&quot;properties&quot;:{&quot;noteIndex&quot;:0},&quot;isEdited&quot;:false,&quot;manualOverride&quot;:{&quot;isManuallyOverridden&quot;:false,&quot;citeprocText&quot;:&quot;(Raupach et al., 2007)&quot;,&quot;manualOverrideText&quot;:&quot;&quot;},&quot;citationTag&quot;:&quot;MENDELEY_CITATION_v3_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&quot;,&quot;citationItems&quot;:[{&quot;id&quot;:&quot;26c48c29-a57d-37ae-ae17-392460f7b310&quot;,&quot;itemData&quot;:{&quot;type&quot;:&quot;report&quot;,&quot;id&quot;:&quot;26c48c29-a57d-37ae-ae17-392460f7b310&quot;,&quot;title&quot;:&quot;Global and regional drivers of accelerating CO 2 emissions&quot;,&quot;author&quot;:[{&quot;family&quot;:&quot;Raupach&quot;,&quot;given&quot;:&quot;Michael R&quot;,&quot;parse-names&quot;:false,&quot;dropping-particle&quot;:&quot;&quot;,&quot;non-dropping-particle&quot;:&quot;&quot;},{&quot;family&quot;:&quot;Marland&quot;,&quot;given&quot;:&quot;Gregg&quot;,&quot;parse-names&quot;:false,&quot;dropping-particle&quot;:&quot;&quot;,&quot;non-dropping-particle&quot;:&quot;&quot;},{&quot;family&quot;:&quot;Ciais&quot;,&quot;given&quot;:&quot;Philippe&quot;,&quot;parse-names&quot;:false,&quot;dropping-particle&quot;:&quot;&quot;,&quot;non-dropping-particle&quot;:&quot;&quot;},{&quot;family&quot;:&quot;Qué Ré ¶&quot;,&quot;given&quot;:&quot;Corinne&quot;,&quot;parse-names&quot;:false,&quot;dropping-particle&quot;:&quot;&quot;,&quot;non-dropping-particle&quot;:&quot;Le&quot;},{&quot;family&quot;:&quot;Canadell&quot;,&quot;given&quot;:&quot;Josep G&quot;,&quot;parse-names&quot;:false,&quot;dropping-particle&quot;:&quot;&quot;,&quot;non-dropping-particle&quot;:&quot;&quot;},{&quot;family&quot;:&quot;Klepper&quot;,&quot;given&quot;:&quot;Gernot&quot;,&quot;parse-names&quot;:false,&quot;dropping-particle&quot;:&quot;&quot;,&quot;non-dropping-particle&quot;:&quot;&quot;},{&quot;family&quot;:&quot;Field&quot;,&quot;given&quot;:&quot;Christopher B&quot;,&quot;parse-names&quot;:false,&quot;dropping-particle&quot;:&quot;&quot;,&quot;non-dropping-particle&quot;:&quot;&quot;}],&quot;URL&quot;:&quot;www.pnas.org/cgi/content/full/&quot;,&quot;issued&quot;:{&quot;date-parts&quot;:[[2007]]},&quot;abstract&quot;:&quot;CO2 emissions from fossil-fuel burning and industrial processes have been accelerating at a global scale, with their growth rate increasing from 1.1% y 1 for 1990-1999 to &gt;3% y 1 for 2000-2004. The emissions growth rate since 2000 was greater than for the most fossil-fuel intensive of the Intergovernmental Panel on Climate Change emissions scenarios developed in the late 1990s. Global emissions growth since 2000 was driven by a cessation or reversal of earlier declining trends in the energy intensity of gross domestic product (GDP) (energy/GDP) and the carbon intensity of energy (emissions/energy), coupled with continuing increases in population and per-capita GDP. Nearly constant or slightly increasing trends in the carbon intensity of energy have been recently observed in both developed and developing regions. No region is decarbonizing its energy supply. The growth rate in emissions is strongest in rapidly developing economies, particularly China. Together, the developing and least-developed economies (forming 80% of the world's population) accounted for 73% of global emissions growth in 2004 but only 41% of global emissions and only 23% of global cumulative emissions since the mid-18th century. The results have implications for global equity.&quot;,&quot;container-title-short&quot;:&quot;&quot;},&quot;isTemporary&quot;:false}]},{&quot;citationID&quot;:&quot;MENDELEY_CITATION_b76ea984-420f-4219-8b74-c37de3fe12a7&quot;,&quot;properties&quot;:{&quot;noteIndex&quot;:0},&quot;isEdited&quot;:false,&quot;manualOverride&quot;:{&quot;isManuallyOverridden&quot;:false,&quot;citeprocText&quot;:&quot;(Liu et al., 2020)&quot;,&quot;manualOverrideText&quot;:&quot;&quot;},&quot;citationTag&quot;:&quot;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&quot;,&quot;citationItems&quot;:[{&quot;id&quot;:&quot;7feb773e-9fc1-33e3-bdf5-7154a1079f17&quot;,&quot;itemData&quot;:{&quot;type&quot;:&quot;article-journal&quot;,&quot;id&quot;:&quot;7feb773e-9fc1-33e3-bdf5-7154a1079f17&quot;,&quot;title&quot;:&quot;Near-real-time monitoring of global CO2 emissions reveals the effects of the COVID-19 pandemic&quot;,&quot;author&quot;:[{&quot;family&quot;:&quot;Liu&quot;,&quot;given&quot;:&quot;Zhu&quot;,&quot;parse-names&quot;:false,&quot;dropping-particle&quot;:&quot;&quot;,&quot;non-dropping-particle&quot;:&quot;&quot;},{&quot;family&quot;:&quot;Ciais&quot;,&quot;given&quot;:&quot;Philippe&quot;,&quot;parse-names&quot;:false,&quot;dropping-particle&quot;:&quot;&quot;,&quot;non-dropping-particle&quot;:&quot;&quot;},{&quot;family&quot;:&quot;Deng&quot;,&quot;given&quot;:&quot;Zhu&quot;,&quot;parse-names&quot;:false,&quot;dropping-particle&quot;:&quot;&quot;,&quot;non-dropping-particle&quot;:&quot;&quot;},{&quot;family&quot;:&quot;Lei&quot;,&quot;given&quot;:&quot;Ruixue&quot;,&quot;parse-names&quot;:false,&quot;dropping-particle&quot;:&quot;&quot;,&quot;non-dropping-particle&quot;:&quot;&quot;},{&quot;family&quot;:&quot;Davis&quot;,&quot;given&quot;:&quot;Steven J.&quot;,&quot;parse-names&quot;:false,&quot;dropping-particle&quot;:&quot;&quot;,&quot;non-dropping-particle&quot;:&quot;&quot;},{&quot;family&quot;:&quot;Feng&quot;,&quot;given&quot;:&quot;Sha&quot;,&quot;parse-names&quot;:false,&quot;dropping-particle&quot;:&quot;&quot;,&quot;non-dropping-particle&quot;:&quot;&quot;},{&quot;family&quot;:&quot;Zheng&quot;,&quot;given&quot;:&quot;Bo&quot;,&quot;parse-names&quot;:false,&quot;dropping-particle&quot;:&quot;&quot;,&quot;non-dropping-particle&quot;:&quot;&quot;},{&quot;family&quot;:&quot;Cui&quot;,&quot;given&quot;:&quot;Duo&quot;,&quot;parse-names&quot;:false,&quot;dropping-particle&quot;:&quot;&quot;,&quot;non-dropping-particle&quot;:&quot;&quot;},{&quot;family&quot;:&quot;Dou&quot;,&quot;given&quot;:&quot;Xinyu&quot;,&quot;parse-names&quot;:false,&quot;dropping-particle&quot;:&quot;&quot;,&quot;non-dropping-particle&quot;:&quot;&quot;},{&quot;family&quot;:&quot;Zhu&quot;,&quot;given&quot;:&quot;Biqing&quot;,&quot;parse-names&quot;:false,&quot;dropping-particle&quot;:&quot;&quot;,&quot;non-dropping-particle&quot;:&quot;&quot;},{&quot;family&quot;:&quot;Guo&quot;,&quot;given&quot;:&quot;Rui&quot;,&quot;parse-names&quot;:false,&quot;dropping-particle&quot;:&quot;&quot;,&quot;non-dropping-particle&quot;:&quot;&quot;},{&quot;family&quot;:&quot;Ke&quot;,&quot;given&quot;:&quot;Piyu&quot;,&quot;parse-names&quot;:false,&quot;dropping-particle&quot;:&quot;&quot;,&quot;non-dropping-particle&quot;:&quot;&quot;},{&quot;family&quot;:&quot;Sun&quot;,&quot;given&quot;:&quot;Taochun&quot;,&quot;parse-names&quot;:false,&quot;dropping-particle&quot;:&quot;&quot;,&quot;non-dropping-particle&quot;:&quot;&quot;},{&quot;family&quot;:&quot;Lu&quot;,&quot;given&quot;:&quot;Chenxi&quot;,&quot;parse-names&quot;:false,&quot;dropping-particle&quot;:&quot;&quot;,&quot;non-dropping-particle&quot;:&quot;&quot;},{&quot;family&quot;:&quot;He&quot;,&quot;given&quot;:&quot;Pan&quot;,&quot;parse-names&quot;:false,&quot;dropping-particle&quot;:&quot;&quot;,&quot;non-dropping-particle&quot;:&quot;&quot;},{&quot;family&quot;:&quot;Wang&quot;,&quot;given&quot;:&quot;Yuan&quot;,&quot;parse-names&quot;:false,&quot;dropping-particle&quot;:&quot;&quot;,&quot;non-dropping-particle&quot;:&quot;&quot;},{&quot;family&quot;:&quot;Yue&quot;,&quot;given&quot;:&quot;Xu&quot;,&quot;parse-names&quot;:false,&quot;dropping-particle&quot;:&quot;&quot;,&quot;non-dropping-particle&quot;:&quot;&quot;},{&quot;family&quot;:&quot;Wang&quot;,&quot;given&quot;:&quot;Yilong&quot;,&quot;parse-names&quot;:false,&quot;dropping-particle&quot;:&quot;&quot;,&quot;non-dropping-particle&quot;:&quot;&quot;},{&quot;family&quot;:&quot;Lei&quot;,&quot;given&quot;:&quot;Yadong&quot;,&quot;parse-names&quot;:false,&quot;dropping-particle&quot;:&quot;&quot;,&quot;non-dropping-particle&quot;:&quot;&quot;},{&quot;family&quot;:&quot;Zhou&quot;,&quot;given&quot;:&quot;Hao&quot;,&quot;parse-names&quot;:false,&quot;dropping-particle&quot;:&quot;&quot;,&quot;non-dropping-particle&quot;:&quot;&quot;},{&quot;family&quot;:&quot;Cai&quot;,&quot;given&quot;:&quot;Zhaonan&quot;,&quot;parse-names&quot;:false,&quot;dropping-particle&quot;:&quot;&quot;,&quot;non-dropping-particle&quot;:&quot;&quot;},{&quot;family&quot;:&quot;Wu&quot;,&quot;given&quot;:&quot;Yuhui&quot;,&quot;parse-names&quot;:false,&quot;dropping-particle&quot;:&quot;&quot;,&quot;non-dropping-particle&quot;:&quot;&quot;},{&quot;family&quot;:&quot;Guo&quot;,&quot;given&quot;:&quot;Runtao&quot;,&quot;parse-names&quot;:false,&quot;dropping-particle&quot;:&quot;&quot;,&quot;non-dropping-particle&quot;:&quot;&quot;},{&quot;family&quot;:&quot;Han&quot;,&quot;given&quot;:&quot;Tingxuan&quot;,&quot;parse-names&quot;:false,&quot;dropping-particle&quot;:&quot;&quot;,&quot;non-dropping-particle&quot;:&quot;&quot;},{&quot;family&quot;:&quot;Xue&quot;,&quot;given&quot;:&quot;Jinjun&quot;,&quot;parse-names&quot;:false,&quot;dropping-particle&quot;:&quot;&quot;,&quot;non-dropping-particle&quot;:&quot;&quot;},{&quot;family&quot;:&quot;Boucher&quot;,&quot;given&quot;:&quot;Olivier&quot;,&quot;parse-names&quot;:false,&quot;dropping-particle&quot;:&quot;&quot;,&quot;non-dropping-particle&quot;:&quot;&quot;},{&quot;family&quot;:&quot;Boucher&quot;,&quot;given&quot;:&quot;Eulalie&quot;,&quot;parse-names&quot;:false,&quot;dropping-particle&quot;:&quot;&quot;,&quot;non-dropping-particle&quot;:&quot;&quot;},{&quot;family&quot;:&quot;Chevallier&quot;,&quot;given&quot;:&quot;Frédéric&quot;,&quot;parse-names&quot;:false,&quot;dropping-particle&quot;:&quot;&quot;,&quot;non-dropping-particle&quot;:&quot;&quot;},{&quot;family&quot;:&quot;Tanaka&quot;,&quot;given&quot;:&quot;Katsumasa&quot;,&quot;parse-names&quot;:false,&quot;dropping-particle&quot;:&quot;&quot;,&quot;non-dropping-particle&quot;:&quot;&quot;},{&quot;family&quot;:&quot;Wei&quot;,&quot;given&quot;:&quot;Yimin&quot;,&quot;parse-names&quot;:false,&quot;dropping-particle&quot;:&quot;&quot;,&quot;non-dropping-particle&quot;:&quot;&quot;},{&quot;family&quot;:&quot;Zhong&quot;,&quot;given&quot;:&quot;Haiwang&quot;,&quot;parse-names&quot;:false,&quot;dropping-particle&quot;:&quot;&quot;,&quot;non-dropping-particle&quot;:&quot;&quot;},{&quot;family&quot;:&quot;Kang&quot;,&quot;given&quot;:&quot;Chongqing&quot;,&quot;parse-names&quot;:false,&quot;dropping-particle&quot;:&quot;&quot;,&quot;non-dropping-particle&quot;:&quot;&quot;},{&quot;family&quot;:&quot;Zhang&quot;,&quot;given&quot;:&quot;Ning&quot;,&quot;parse-names&quot;:false,&quot;dropping-particle&quot;:&quot;&quot;,&quot;non-dropping-particle&quot;:&quot;&quot;},{&quot;family&quot;:&quot;Chen&quot;,&quot;given&quot;:&quot;Bin&quot;,&quot;parse-names&quot;:false,&quot;dropping-particle&quot;:&quot;&quot;,&quot;non-dropping-particle&quot;:&quot;&quot;},{&quot;family&quot;:&quot;Xi&quot;,&quot;given&quot;:&quot;Fengming&quot;,&quot;parse-names&quot;:false,&quot;dropping-particle&quot;:&quot;&quot;,&quot;non-dropping-particle&quot;:&quot;&quot;},{&quot;family&quot;:&quot;Liu&quot;,&quot;given&quot;:&quot;Miaomiao&quot;,&quot;parse-names&quot;:false,&quot;dropping-particle&quot;:&quot;&quot;,&quot;non-dropping-particle&quot;:&quot;&quot;},{&quot;family&quot;:&quot;Bréon&quot;,&quot;given&quot;:&quot;François Marie&quot;,&quot;parse-names&quot;:false,&quot;dropping-particle&quot;:&quot;&quot;,&quot;non-dropping-particle&quot;:&quot;&quot;},{&quot;family&quot;:&quot;Lu&quot;,&quot;given&quot;:&quot;Yonglong&quot;,&quot;parse-names&quot;:false,&quot;dropping-particle&quot;:&quot;&quot;,&quot;non-dropping-particle&quot;:&quot;&quot;},{&quot;family&quot;:&quot;Zhang&quot;,&quot;given&quot;:&quot;Qiang&quot;,&quot;parse-names&quot;:false,&quot;dropping-particle&quot;:&quot;&quot;,&quot;non-dropping-particle&quot;:&quot;&quot;},{&quot;family&quot;:&quot;Guan&quot;,&quot;given&quot;:&quot;Dabo&quot;,&quot;parse-names&quot;:false,&quot;dropping-particle&quot;:&quot;&quot;,&quot;non-dropping-particle&quot;:&quot;&quot;},{&quot;family&quot;:&quot;Gong&quot;,&quot;given&quot;:&quot;Peng&quot;,&quot;parse-names&quot;:false,&quot;dropping-particle&quot;:&quot;&quot;,&quot;non-dropping-particle&quot;:&quot;&quot;},{&quot;family&quot;:&quot;Kammen&quot;,&quot;given&quot;:&quot;Daniel M.&quot;,&quot;parse-names&quot;:false,&quot;dropping-particle&quot;:&quot;&quot;,&quot;non-dropping-particle&quot;:&quot;&quot;},{&quot;family&quot;:&quot;He&quot;,&quot;given&quot;:&quot;Kebin&quot;,&quot;parse-names&quot;:false,&quot;dropping-particle&quot;:&quot;&quot;,&quot;non-dropping-particle&quot;:&quot;&quot;},{&quot;family&quot;:&quot;Schellnhuber&quot;,&quot;given&quot;:&quot;Hans Joachim&quot;,&quot;parse-names&quot;:false,&quot;dropping-particle&quot;:&quot;&quot;,&quot;non-dropping-particle&quot;:&quot;&quot;}],&quot;container-title&quot;:&quot;Nature Communications&quot;,&quot;container-title-short&quot;:&quot;Nat Commun&quot;,&quot;DOI&quot;:&quot;10.1038/s41467-020-18922-7&quot;,&quot;ISSN&quot;:&quot;20411723&quot;,&quot;PMID&quot;:&quot;33057164&quot;,&quot;issued&quot;:{&quot;date-parts&quot;:[[2020,12,1]]},&quot;abstract&quot;:&quot;The COVID-19 pandemic is impacting human activities, and in turn energy use and carbon dioxide (CO2) emissions. Here we present daily estimates of country-level CO2 emissions for different sectors based on near-real-time activity data. The key result is an abrupt 8.8% decrease in global CO2 emissions (−1551 Mt CO2) in the first half of 2020 compared to the same period in 2019. The magnitude of this decrease is larger than during previous economic downturns or World War II. The timing of emissions decreases corresponds to lockdown measures in each country. By July 1st, the pandemic’s effects on global emissions diminished as lockdown restrictions relaxed and some economic activities restarted, especially in China and several European countries, but substantial differences persist between countries, with continuing emission declines in the U.S. where coronavirus cases are still increasing substantially.&quot;,&quot;publisher&quot;:&quot;Nature Research&quot;,&quot;issue&quot;:&quot;1&quot;,&quot;volume&quot;:&quot;11&quot;},&quot;isTemporary&quot;:false}]}]"/>
     <we:property name="MENDELEY_CITATIONS_STYLE" value="{&quot;id&quot;:&quot;https://www.zotero.org/styles/apa&quot;,&quot;title&quot;:&quot;American Psychological Association 7th edition&quot;,&quot;format&quot;:&quot;author-date&quot;,&quot;defaultLocale&quot;:null,&quot;isLocaleCodeValid&quot;:true}"/>
   </we:properties>

</xml_diff>

<commit_message>
Reasons and/or implications for future work, limitations of your study added
</commit_message>
<xml_diff>
--- a/7COM1079_Final report_A176.docx
+++ b/7COM1079_Final report_A176.docx
@@ -4025,17 +4025,34 @@
     </w:p>
     <w:p>
       <w:pPr>
+        <w:pStyle w:val="ListParagraph"/>
         <w:ind w:left="1440"/>
         <w:rPr>
           <w:rFonts w:ascii="Times New Roman" w:eastAsia="Times New Roman" w:hAnsi="Times New Roman" w:cs="Times New Roman"/>
         </w:rPr>
       </w:pPr>
-      <w:r>
-        <w:rPr>
-          <w:rFonts w:ascii="Times New Roman" w:eastAsia="Times New Roman" w:hAnsi="Times New Roman" w:cs="Times New Roman"/>
-        </w:rPr>
-        <w:t xml:space="preserve"> </w:t>
-      </w:r>
+    </w:p>
+    <w:p>
+      <w:pPr>
+        <w:ind w:left="720"/>
+        <w:rPr>
+          <w:rFonts w:ascii="Times New Roman" w:eastAsia="Times New Roman" w:hAnsi="Times New Roman" w:cs="Times New Roman"/>
+        </w:rPr>
+      </w:pPr>
+      <w:r>
+        <w:rPr>
+          <w:rFonts w:ascii="Times New Roman" w:eastAsia="Times New Roman" w:hAnsi="Times New Roman" w:cs="Times New Roman"/>
+        </w:rPr>
+        <w:t>This analysis only compares two years and does not include factors like population, economic activity, or regional differences. Future work could look at changes over more years, use per-capita emissions, or examine links with GDP and renewable energy. This would help explain what influences emission changes more clearly.</w:t>
+      </w:r>
+    </w:p>
+    <w:p>
+      <w:pPr>
+        <w:ind w:left="720"/>
+        <w:rPr>
+          <w:rFonts w:ascii="Times New Roman" w:eastAsia="Times New Roman" w:hAnsi="Times New Roman" w:cs="Times New Roman"/>
+        </w:rPr>
+      </w:pPr>
     </w:p>
     <w:p>
       <w:pPr>
@@ -4056,6 +4073,7 @@
         <w:rPr>
           <w:rFonts w:ascii="Times New Roman" w:eastAsia="Times New Roman" w:hAnsi="Times New Roman" w:cs="Times New Roman"/>
         </w:rPr>
+        <w:lastRenderedPageBreak/>
         <w:t>Reference list</w:t>
       </w:r>
       <w:r>
@@ -4166,14 +4184,7 @@
         <w:rPr>
           <w:rFonts w:ascii="Times New Roman" w:eastAsia="Times New Roman" w:hAnsi="Times New Roman" w:cs="Times New Roman"/>
         </w:rPr>
-        <w:t xml:space="preserve">, J.G., Klepper, G. and Field, C.B. (2007) ‘Global and regional drivers of accelerating CO₂ </w:t>
-      </w:r>
-      <w:r>
-        <w:rPr>
-          <w:rFonts w:ascii="Times New Roman" w:eastAsia="Times New Roman" w:hAnsi="Times New Roman" w:cs="Times New Roman"/>
-        </w:rPr>
-        <w:lastRenderedPageBreak/>
-        <w:t>emissions’, Proceedings of the National Academy of Sciences, 104(24), pp. 10288–10293.</w:t>
+        <w:t>, J.G., Klepper, G. and Field, C.B. (2007) ‘Global and regional drivers of accelerating CO₂ emissions’, Proceedings of the National Academy of Sciences, 104(24), pp. 10288–10293.</w:t>
       </w:r>
       <w:r>
         <w:rPr>
@@ -9541,6 +9552,7 @@
     <w:rsid w:val="00487519"/>
     <w:rsid w:val="0083140B"/>
     <w:rsid w:val="00897340"/>
+    <w:rsid w:val="008B4110"/>
     <w:rsid w:val="008D5B31"/>
     <w:rsid w:val="00963573"/>
     <w:rsid w:val="00B31CF1"/>
@@ -9549,7 +9561,6 @@
     <w:rsid w:val="00D05EEC"/>
     <w:rsid w:val="00D10820"/>
     <w:rsid w:val="00E80BF6"/>
-    <w:rsid w:val="00EB72ED"/>
     <w:rsid w:val="00F04489"/>
   </w:rsids>
   <m:mathPr>

</xml_diff>

<commit_message>
Update box plot visualisation and add evaluation
</commit_message>
<xml_diff>
--- a/7COM1079_Final report_A176.docx
+++ b/7COM1079_Final report_A176.docx
@@ -2067,11 +2067,22 @@
     <w:p>
       <w:pPr>
         <w:pStyle w:val="ListParagraph"/>
+        <w:ind w:left="1800"/>
+        <w:rPr>
+          <w:rFonts w:ascii="Times New Roman" w:eastAsia="Times New Roman" w:hAnsi="Times New Roman" w:cs="Times New Roman"/>
+          <w:i/>
+          <w:iCs/>
+          <w:highlight w:val="yellow"/>
+        </w:rPr>
+      </w:pPr>
+    </w:p>
+    <w:p>
+      <w:pPr>
+        <w:pStyle w:val="ListParagraph"/>
         <w:numPr>
           <w:ilvl w:val="0"/>
           <w:numId w:val="23"/>
         </w:numPr>
-        <w:ind w:left="1800"/>
         <w:rPr>
           <w:rFonts w:ascii="Times New Roman" w:eastAsia="Times New Roman" w:hAnsi="Times New Roman" w:cs="Times New Roman"/>
           <w:i/>
@@ -2081,48 +2092,9 @@
       </w:pPr>
       <w:r>
         <w:rPr>
-          <w:rFonts w:ascii="Times New Roman" w:eastAsia="Times New Roman" w:hAnsi="Times New Roman" w:cs="Times New Roman"/>
-          <w:i/>
-          <w:iCs/>
-          <w:highlight w:val="yellow"/>
-        </w:rPr>
-        <w:t>E</w:t>
-      </w:r>
-      <w:r>
-        <w:rPr>
-          <w:rFonts w:ascii="Times New Roman" w:eastAsia="Times New Roman" w:hAnsi="Times New Roman" w:cs="Times New Roman"/>
-          <w:i/>
-          <w:iCs/>
-          <w:highlight w:val="yellow"/>
-        </w:rPr>
-        <w:t>xplain the choice of</w:t>
-      </w:r>
-      <w:r>
-        <w:rPr>
-          <w:rFonts w:ascii="Times New Roman" w:eastAsia="Times New Roman" w:hAnsi="Times New Roman" w:cs="Times New Roman"/>
-          <w:i/>
-          <w:iCs/>
-          <w:highlight w:val="yellow"/>
-        </w:rPr>
-        <w:t xml:space="preserve"> the</w:t>
-      </w:r>
-      <w:r>
-        <w:rPr>
-          <w:rFonts w:ascii="Times New Roman" w:eastAsia="Times New Roman" w:hAnsi="Times New Roman" w:cs="Times New Roman"/>
-          <w:i/>
-          <w:iCs/>
-          <w:highlight w:val="yellow"/>
-        </w:rPr>
-        <w:t xml:space="preserve"> plot</w:t>
-      </w:r>
-      <w:r>
-        <w:rPr>
-          <w:rFonts w:ascii="Times New Roman" w:eastAsia="Times New Roman" w:hAnsi="Times New Roman" w:cs="Times New Roman"/>
-          <w:i/>
-          <w:iCs/>
-          <w:highlight w:val="yellow"/>
-        </w:rPr>
-        <w:t>.</w:t>
+          <w:rFonts w:ascii="Times New Roman" w:hAnsi="Times New Roman" w:cs="Times New Roman"/>
+        </w:rPr>
+        <w:t>The box plot compares CO₂ emission levels in 1990 and 2021 across countries, allowing clear visual assessment of changes in central tendency and variability. The histogram of emission differences, including the normal curve, displays the distribution and shape of changes over time. These visualisations directly support evaluating mean differences between the two years.</w:t>
       </w:r>
     </w:p>
     <w:p>
@@ -2132,23 +2104,103 @@
           <w:ilvl w:val="0"/>
           <w:numId w:val="23"/>
         </w:numPr>
+        <w:rPr>
+          <w:rStyle w:val="Emphasis"/>
+          <w:rFonts w:ascii="Times New Roman" w:eastAsia="Times New Roman" w:hAnsi="Times New Roman" w:cs="Times New Roman"/>
+          <w:highlight w:val="yellow"/>
+        </w:rPr>
+      </w:pPr>
+      <w:r>
+        <w:rPr>
+          <w:rStyle w:val="Strong"/>
+          <w:rFonts w:ascii="Times New Roman" w:hAnsi="Times New Roman" w:cs="Times New Roman"/>
+        </w:rPr>
+        <w:t>Main Plot (Box Plot from R Script)</w:t>
+      </w:r>
+      <w:r>
+        <w:rPr>
+          <w:rFonts w:ascii="Times New Roman" w:hAnsi="Times New Roman" w:cs="Times New Roman"/>
+        </w:rPr>
+        <w:br/>
+      </w:r>
+      <w:r>
+        <w:rPr>
+          <w:rStyle w:val="Emphasis"/>
+          <w:rFonts w:ascii="Times New Roman" w:hAnsi="Times New Roman" w:cs="Times New Roman"/>
+        </w:rPr>
+        <w:t>CO₂ Emissions in 1990 and 2021</w:t>
+      </w:r>
+    </w:p>
+    <w:p>
+      <w:pPr>
+        <w:pStyle w:val="ListParagraph"/>
         <w:ind w:left="1800"/>
+        <w:rPr>
+          <w:rStyle w:val="Emphasis"/>
+          <w:rFonts w:ascii="Times New Roman" w:eastAsia="Times New Roman" w:hAnsi="Times New Roman" w:cs="Times New Roman"/>
+          <w:highlight w:val="yellow"/>
+        </w:rPr>
+      </w:pPr>
+      <w:r>
         <w:rPr>
           <w:rFonts w:ascii="Times New Roman" w:eastAsia="Times New Roman" w:hAnsi="Times New Roman" w:cs="Times New Roman"/>
           <w:i/>
           <w:iCs/>
+          <w:noProof/>
+        </w:rPr>
+        <w:drawing>
+          <wp:inline distT="0" distB="0" distL="0" distR="0" wp14:anchorId="608EB98A" wp14:editId="6354E8B6">
+            <wp:extent cx="4572000" cy="4572000"/>
+            <wp:effectExtent l="0" t="0" r="0" b="0"/>
+            <wp:docPr id="708412666" name="Picture 2" descr="A graph of co2 emissions&#10;&#10;AI-generated content may be incorrect."/>
+            <wp:cNvGraphicFramePr>
+              <a:graphicFrameLocks xmlns:a="http://schemas.openxmlformats.org/drawingml/2006/main" noChangeAspect="1"/>
+            </wp:cNvGraphicFramePr>
+            <a:graphic xmlns:a="http://schemas.openxmlformats.org/drawingml/2006/main">
+              <a:graphicData uri="http://schemas.openxmlformats.org/drawingml/2006/picture">
+                <pic:pic xmlns:pic="http://schemas.openxmlformats.org/drawingml/2006/picture">
+                  <pic:nvPicPr>
+                    <pic:cNvPr id="708412666" name="Picture 2" descr="A graph of co2 emissions&#10;&#10;AI-generated content may be incorrect."/>
+                    <pic:cNvPicPr/>
+                  </pic:nvPicPr>
+                  <pic:blipFill>
+                    <a:blip r:embed="rId8">
+                      <a:extLst>
+                        <a:ext uri="{28A0092B-C50C-407E-A947-70E740481C1C}">
+                          <a14:useLocalDpi xmlns:a14="http://schemas.microsoft.com/office/drawing/2010/main" val="0"/>
+                        </a:ext>
+                      </a:extLst>
+                    </a:blip>
+                    <a:stretch>
+                      <a:fillRect/>
+                    </a:stretch>
+                  </pic:blipFill>
+                  <pic:spPr>
+                    <a:xfrm>
+                      <a:off x="0" y="0"/>
+                      <a:ext cx="4572000" cy="4572000"/>
+                    </a:xfrm>
+                    <a:prstGeom prst="rect">
+                      <a:avLst/>
+                    </a:prstGeom>
+                  </pic:spPr>
+                </pic:pic>
+              </a:graphicData>
+            </a:graphic>
+          </wp:inline>
+        </w:drawing>
+      </w:r>
+    </w:p>
+    <w:p>
+      <w:pPr>
+        <w:pStyle w:val="ListParagraph"/>
+        <w:ind w:left="1800"/>
+        <w:rPr>
+          <w:rStyle w:val="Emphasis"/>
+          <w:rFonts w:ascii="Times New Roman" w:eastAsia="Times New Roman" w:hAnsi="Times New Roman" w:cs="Times New Roman"/>
           <w:highlight w:val="yellow"/>
         </w:rPr>
       </w:pPr>
-      <w:r>
-        <w:rPr>
-          <w:rFonts w:ascii="Times New Roman" w:eastAsia="Times New Roman" w:hAnsi="Times New Roman" w:cs="Times New Roman"/>
-          <w:i/>
-          <w:iCs/>
-          <w:highlight w:val="yellow"/>
-        </w:rPr>
-        <w:t xml:space="preserve">Include your main plot relevant to the RQ type. </w:t>
-      </w:r>
     </w:p>
     <w:p>
       <w:pPr>
@@ -2157,6 +2209,31 @@
           <w:ilvl w:val="0"/>
           <w:numId w:val="23"/>
         </w:numPr>
+        <w:rPr>
+          <w:rStyle w:val="Emphasis"/>
+          <w:rFonts w:ascii="Times New Roman" w:eastAsia="Times New Roman" w:hAnsi="Times New Roman" w:cs="Times New Roman"/>
+          <w:highlight w:val="yellow"/>
+        </w:rPr>
+      </w:pPr>
+      <w:r>
+        <w:rPr>
+          <w:rStyle w:val="Strong"/>
+        </w:rPr>
+        <w:t>Secondary Plot (Histogram from R Script)</w:t>
+      </w:r>
+      <w:r>
+        <w:br/>
+      </w:r>
+      <w:r>
+        <w:rPr>
+          <w:rStyle w:val="Emphasis"/>
+        </w:rPr>
+        <w:t>Histogram of CO₂ Emission Differences (2021 – 1990)</w:t>
+      </w:r>
+    </w:p>
+    <w:p>
+      <w:pPr>
+        <w:pStyle w:val="ListParagraph"/>
         <w:ind w:left="1800"/>
         <w:rPr>
           <w:rFonts w:ascii="Times New Roman" w:eastAsia="Times New Roman" w:hAnsi="Times New Roman" w:cs="Times New Roman"/>
@@ -2167,337 +2244,54 @@
       </w:pPr>
       <w:r>
         <w:rPr>
-          <w:rFonts w:ascii="Times New Roman" w:hAnsi="Times New Roman" w:cs="Times New Roman"/>
-          <w:i/>
-          <w:iCs/>
-          <w:color w:val="273540"/>
-          <w:highlight w:val="yellow"/>
-          <w:shd w:val="clear" w:color="auto" w:fill="FFFFFF"/>
-        </w:rPr>
-        <w:t xml:space="preserve">Include </w:t>
-      </w:r>
-      <w:r>
-        <w:rPr>
-          <w:rFonts w:ascii="Times New Roman" w:hAnsi="Times New Roman" w:cs="Times New Roman"/>
-          <w:i/>
-          <w:iCs/>
-          <w:color w:val="273540"/>
-          <w:highlight w:val="yellow"/>
-          <w:shd w:val="clear" w:color="auto" w:fill="FFFFFF"/>
-        </w:rPr>
-        <w:t>histogram</w:t>
-      </w:r>
-      <w:r>
-        <w:rPr>
-          <w:rFonts w:ascii="Times New Roman" w:hAnsi="Times New Roman" w:cs="Times New Roman"/>
-          <w:i/>
-          <w:iCs/>
-          <w:color w:val="273540"/>
-          <w:highlight w:val="yellow"/>
-          <w:shd w:val="clear" w:color="auto" w:fill="FFFFFF"/>
-        </w:rPr>
-        <w:t xml:space="preserve"> or </w:t>
-      </w:r>
-      <w:r>
-        <w:rPr>
-          <w:rFonts w:ascii="Times New Roman" w:hAnsi="Times New Roman" w:cs="Times New Roman"/>
-          <w:i/>
-          <w:iCs/>
-          <w:color w:val="273540"/>
-          <w:highlight w:val="yellow"/>
-          <w:shd w:val="clear" w:color="auto" w:fill="FFFFFF"/>
-        </w:rPr>
-        <w:t>contingency table</w:t>
-      </w:r>
-      <w:r>
-        <w:rPr>
-          <w:rFonts w:ascii="Times New Roman" w:hAnsi="Times New Roman" w:cs="Times New Roman"/>
-          <w:i/>
-          <w:iCs/>
-          <w:color w:val="273540"/>
-          <w:highlight w:val="yellow"/>
-          <w:shd w:val="clear" w:color="auto" w:fill="FFFFFF"/>
-        </w:rPr>
-        <w:t xml:space="preserve"> (think what is suitable)</w:t>
-      </w:r>
-      <w:r>
-        <w:rPr>
-          <w:rFonts w:ascii="Times New Roman" w:hAnsi="Times New Roman" w:cs="Times New Roman"/>
-          <w:i/>
-          <w:iCs/>
-          <w:color w:val="273540"/>
-          <w:highlight w:val="yellow"/>
-          <w:shd w:val="clear" w:color="auto" w:fill="FFFFFF"/>
-        </w:rPr>
-        <w:t xml:space="preserve"> </w:t>
-      </w:r>
-      <w:r>
-        <w:rPr>
-          <w:rFonts w:ascii="Times New Roman" w:hAnsi="Times New Roman" w:cs="Times New Roman"/>
-          <w:i/>
-          <w:iCs/>
-          <w:color w:val="273540"/>
-          <w:highlight w:val="yellow"/>
-          <w:shd w:val="clear" w:color="auto" w:fill="FFFFFF"/>
-        </w:rPr>
-        <w:t>in addition to the main plot</w:t>
-      </w:r>
-      <w:r>
-        <w:rPr>
-          <w:rFonts w:ascii="Times New Roman" w:hAnsi="Times New Roman" w:cs="Times New Roman"/>
-          <w:i/>
-          <w:iCs/>
-          <w:color w:val="273540"/>
-          <w:highlight w:val="yellow"/>
-        </w:rPr>
-        <w:t>.</w:t>
-      </w:r>
-    </w:p>
-    <w:p>
-      <w:pPr>
-        <w:pStyle w:val="ListParagraph"/>
-        <w:numPr>
-          <w:ilvl w:val="0"/>
-          <w:numId w:val="23"/>
-        </w:numPr>
-        <w:ind w:left="1800"/>
-        <w:rPr>
-          <w:rFonts w:ascii="Times New Roman" w:eastAsia="Times New Roman" w:hAnsi="Times New Roman" w:cs="Times New Roman"/>
-          <w:i/>
-          <w:highlight w:val="yellow"/>
-        </w:rPr>
-      </w:pPr>
-      <w:r>
-        <w:rPr>
-          <w:rFonts w:ascii="Times New Roman" w:eastAsia="Times New Roman" w:hAnsi="Times New Roman" w:cs="Times New Roman"/>
-          <w:i/>
-          <w:highlight w:val="yellow"/>
-        </w:rPr>
-        <w:t>A</w:t>
-      </w:r>
-      <w:r>
-        <w:rPr>
-          <w:rFonts w:ascii="Times New Roman" w:eastAsia="Times New Roman" w:hAnsi="Times New Roman" w:cs="Times New Roman"/>
-          <w:i/>
-          <w:highlight w:val="yellow"/>
-        </w:rPr>
-        <w:t>nything on the plot from R is not counted towards word count limit</w:t>
-      </w:r>
-      <w:r>
-        <w:rPr>
-          <w:rFonts w:ascii="Times New Roman" w:eastAsia="Times New Roman" w:hAnsi="Times New Roman" w:cs="Times New Roman"/>
-          <w:i/>
-          <w:highlight w:val="yellow"/>
-        </w:rPr>
-        <w:t xml:space="preserve"> (e.g. legend, axes titles, name). </w:t>
-      </w:r>
-    </w:p>
-    <w:p>
-      <w:pPr>
-        <w:pStyle w:val="ListParagraph"/>
-        <w:numPr>
-          <w:ilvl w:val="0"/>
-          <w:numId w:val="23"/>
-        </w:numPr>
-        <w:ind w:left="1800"/>
-        <w:rPr>
-          <w:rFonts w:ascii="Times New Roman" w:eastAsia="Times New Roman" w:hAnsi="Times New Roman" w:cs="Times New Roman"/>
-          <w:i/>
-          <w:highlight w:val="yellow"/>
-        </w:rPr>
-      </w:pPr>
-      <w:r>
-        <w:rPr>
-          <w:rFonts w:ascii="Times New Roman" w:eastAsia="Times New Roman" w:hAnsi="Times New Roman" w:cs="Times New Roman"/>
-          <w:i/>
-          <w:highlight w:val="yellow"/>
-        </w:rPr>
-        <w:t xml:space="preserve">Make sure that the plot </w:t>
-      </w:r>
-      <w:r>
-        <w:rPr>
-          <w:rFonts w:ascii="Times New Roman" w:eastAsia="Times New Roman" w:hAnsi="Times New Roman" w:cs="Times New Roman"/>
-          <w:i/>
-          <w:highlight w:val="yellow"/>
-        </w:rPr>
-        <w:t xml:space="preserve">is </w:t>
-      </w:r>
-      <w:r>
-        <w:rPr>
-          <w:rFonts w:ascii="Times New Roman" w:eastAsia="Times New Roman" w:hAnsi="Times New Roman" w:cs="Times New Roman"/>
-          <w:i/>
-          <w:highlight w:val="yellow"/>
-        </w:rPr>
-        <w:t>from output of an R script (NOT a screenshot</w:t>
-      </w:r>
-      <w:r>
-        <w:rPr>
-          <w:rFonts w:ascii="Times New Roman" w:eastAsia="Times New Roman" w:hAnsi="Times New Roman" w:cs="Times New Roman"/>
-          <w:i/>
-          <w:highlight w:val="yellow"/>
-        </w:rPr>
-        <w:t>)</w:t>
-      </w:r>
-      <w:r>
-        <w:rPr>
-          <w:rFonts w:ascii="Times New Roman" w:eastAsia="Times New Roman" w:hAnsi="Times New Roman" w:cs="Times New Roman"/>
-          <w:i/>
-          <w:highlight w:val="yellow"/>
-        </w:rPr>
-        <w:t>.</w:t>
-      </w:r>
-    </w:p>
-    <w:p>
-      <w:pPr>
-        <w:pStyle w:val="ListParagraph"/>
-        <w:numPr>
-          <w:ilvl w:val="0"/>
-          <w:numId w:val="23"/>
-        </w:numPr>
-        <w:ind w:left="1800"/>
-        <w:rPr>
-          <w:rFonts w:ascii="Times New Roman" w:eastAsia="Times New Roman" w:hAnsi="Times New Roman" w:cs="Times New Roman"/>
-          <w:i/>
-          <w:highlight w:val="yellow"/>
-        </w:rPr>
-      </w:pPr>
-      <w:r>
-        <w:rPr>
-          <w:rFonts w:ascii="Times New Roman" w:eastAsia="Times New Roman" w:hAnsi="Times New Roman" w:cs="Times New Roman"/>
-          <w:i/>
-          <w:highlight w:val="yellow"/>
-        </w:rPr>
-        <w:t xml:space="preserve">Make sure that the </w:t>
-      </w:r>
-      <w:r>
-        <w:rPr>
-          <w:rFonts w:ascii="Times New Roman" w:eastAsia="Times New Roman" w:hAnsi="Times New Roman" w:cs="Times New Roman"/>
-          <w:i/>
-          <w:highlight w:val="yellow"/>
-        </w:rPr>
-        <w:t>plot</w:t>
-      </w:r>
-      <w:r>
-        <w:rPr>
-          <w:rFonts w:ascii="Times New Roman" w:eastAsia="Times New Roman" w:hAnsi="Times New Roman" w:cs="Times New Roman"/>
-          <w:i/>
-          <w:highlight w:val="yellow"/>
-        </w:rPr>
-        <w:t xml:space="preserve"> </w:t>
-      </w:r>
-      <w:r>
-        <w:rPr>
-          <w:rFonts w:ascii="Times New Roman" w:eastAsia="Times New Roman" w:hAnsi="Times New Roman" w:cs="Times New Roman"/>
-          <w:i/>
-          <w:highlight w:val="yellow"/>
-        </w:rPr>
-        <w:t>has</w:t>
-      </w:r>
-      <w:r>
-        <w:rPr>
-          <w:rFonts w:ascii="Times New Roman" w:eastAsia="Times New Roman" w:hAnsi="Times New Roman" w:cs="Times New Roman"/>
-          <w:i/>
-          <w:highlight w:val="yellow"/>
-        </w:rPr>
-        <w:t xml:space="preserve"> a caption or title, X and Y-axis labels</w:t>
-      </w:r>
-      <w:r>
-        <w:rPr>
-          <w:rFonts w:ascii="Times New Roman" w:eastAsia="Times New Roman" w:hAnsi="Times New Roman" w:cs="Times New Roman"/>
-          <w:i/>
-          <w:highlight w:val="yellow"/>
-        </w:rPr>
-        <w:t xml:space="preserve"> with units where appropriate</w:t>
-      </w:r>
-      <w:r>
-        <w:rPr>
-          <w:rFonts w:ascii="Times New Roman" w:eastAsia="Times New Roman" w:hAnsi="Times New Roman" w:cs="Times New Roman"/>
-          <w:i/>
-          <w:highlight w:val="yellow"/>
-        </w:rPr>
-        <w:t>,</w:t>
-      </w:r>
-      <w:r>
-        <w:rPr>
-          <w:rFonts w:ascii="Times New Roman" w:eastAsia="Times New Roman" w:hAnsi="Times New Roman" w:cs="Times New Roman"/>
-          <w:i/>
-          <w:highlight w:val="yellow"/>
-        </w:rPr>
-        <w:t xml:space="preserve"> and legend</w:t>
-      </w:r>
-      <w:r>
-        <w:rPr>
-          <w:rFonts w:ascii="Times New Roman" w:eastAsia="Times New Roman" w:hAnsi="Times New Roman" w:cs="Times New Roman"/>
-          <w:i/>
-          <w:highlight w:val="yellow"/>
-        </w:rPr>
-        <w:t>.</w:t>
-      </w:r>
-    </w:p>
-    <w:p>
-      <w:pPr>
-        <w:pStyle w:val="ListParagraph"/>
-        <w:numPr>
-          <w:ilvl w:val="0"/>
-          <w:numId w:val="23"/>
-        </w:numPr>
-        <w:ind w:left="1800"/>
-        <w:rPr>
-          <w:rFonts w:ascii="Times New Roman" w:eastAsia="Times New Roman" w:hAnsi="Times New Roman" w:cs="Times New Roman"/>
-          <w:i/>
-          <w:highlight w:val="yellow"/>
-        </w:rPr>
-      </w:pPr>
-      <w:r>
-        <w:rPr>
-          <w:rFonts w:ascii="Times New Roman" w:eastAsia="Times New Roman" w:hAnsi="Times New Roman" w:cs="Times New Roman"/>
-          <w:i/>
-          <w:highlight w:val="yellow"/>
-        </w:rPr>
-        <w:t>Make sure the title or caption and axis labels</w:t>
-      </w:r>
-      <w:r>
-        <w:rPr>
-          <w:rFonts w:ascii="Times New Roman" w:eastAsia="Times New Roman" w:hAnsi="Times New Roman" w:cs="Times New Roman"/>
-          <w:i/>
-          <w:highlight w:val="yellow"/>
-        </w:rPr>
-        <w:t xml:space="preserve"> are</w:t>
-      </w:r>
-      <w:r>
-        <w:rPr>
-          <w:rFonts w:ascii="Times New Roman" w:eastAsia="Times New Roman" w:hAnsi="Times New Roman" w:cs="Times New Roman"/>
-          <w:i/>
-          <w:highlight w:val="yellow"/>
-        </w:rPr>
-        <w:t xml:space="preserve"> informative</w:t>
-      </w:r>
-      <w:r>
-        <w:rPr>
-          <w:rFonts w:ascii="Times New Roman" w:eastAsia="Times New Roman" w:hAnsi="Times New Roman" w:cs="Times New Roman"/>
-          <w:i/>
-          <w:highlight w:val="yellow"/>
-        </w:rPr>
-        <w:t xml:space="preserve"> and written in English</w:t>
-      </w:r>
-      <w:r>
-        <w:rPr>
-          <w:rFonts w:ascii="Times New Roman" w:eastAsia="Times New Roman" w:hAnsi="Times New Roman" w:cs="Times New Roman"/>
-          <w:i/>
-          <w:highlight w:val="yellow"/>
-        </w:rPr>
-        <w:t>.</w:t>
-      </w:r>
-    </w:p>
-    <w:p>
-      <w:pPr>
-        <w:pStyle w:val="ListParagraph"/>
-        <w:rPr>
-          <w:rFonts w:ascii="Times New Roman" w:eastAsia="Times New Roman" w:hAnsi="Times New Roman" w:cs="Times New Roman"/>
-          <w:i/>
-          <w:iCs/>
-        </w:rPr>
-      </w:pPr>
+          <w:noProof/>
+        </w:rPr>
+        <w:lastRenderedPageBreak/>
+        <w:drawing>
+          <wp:inline distT="0" distB="0" distL="0" distR="0" wp14:anchorId="31193E8D" wp14:editId="41D6B940">
+            <wp:extent cx="4572000" cy="4572000"/>
+            <wp:effectExtent l="0" t="0" r="0" b="0"/>
+            <wp:docPr id="385801289" name="Picture 3" descr="A graph of a graph&#10;&#10;AI-generated content may be incorrect."/>
+            <wp:cNvGraphicFramePr>
+              <a:graphicFrameLocks xmlns:a="http://schemas.openxmlformats.org/drawingml/2006/main" noChangeAspect="1"/>
+            </wp:cNvGraphicFramePr>
+            <a:graphic xmlns:a="http://schemas.openxmlformats.org/drawingml/2006/main">
+              <a:graphicData uri="http://schemas.openxmlformats.org/drawingml/2006/picture">
+                <pic:pic xmlns:pic="http://schemas.openxmlformats.org/drawingml/2006/picture">
+                  <pic:nvPicPr>
+                    <pic:cNvPr id="385801289" name="Picture 3" descr="A graph of a graph&#10;&#10;AI-generated content may be incorrect."/>
+                    <pic:cNvPicPr/>
+                  </pic:nvPicPr>
+                  <pic:blipFill>
+                    <a:blip r:embed="rId9">
+                      <a:extLst>
+                        <a:ext uri="{28A0092B-C50C-407E-A947-70E740481C1C}">
+                          <a14:useLocalDpi xmlns:a14="http://schemas.microsoft.com/office/drawing/2010/main" val="0"/>
+                        </a:ext>
+                      </a:extLst>
+                    </a:blip>
+                    <a:stretch>
+                      <a:fillRect/>
+                    </a:stretch>
+                  </pic:blipFill>
+                  <pic:spPr>
+                    <a:xfrm>
+                      <a:off x="0" y="0"/>
+                      <a:ext cx="4572000" cy="4572000"/>
+                    </a:xfrm>
+                    <a:prstGeom prst="rect">
+                      <a:avLst/>
+                    </a:prstGeom>
+                  </pic:spPr>
+                </pic:pic>
+              </a:graphicData>
+            </a:graphic>
+          </wp:inline>
+        </w:drawing>
+      </w:r>
+      <w:r>
+        <w:br/>
+      </w:r>
     </w:p>
     <w:p>
       <w:pPr>
@@ -2544,12 +2338,6 @@
     </w:p>
     <w:p>
       <w:pPr>
-        <w:pStyle w:val="ListParagraph"/>
-        <w:numPr>
-          <w:ilvl w:val="0"/>
-          <w:numId w:val="22"/>
-        </w:numPr>
-        <w:ind w:left="1800"/>
         <w:rPr>
           <w:rFonts w:ascii="Times New Roman" w:eastAsia="Times New Roman" w:hAnsi="Times New Roman" w:cs="Times New Roman"/>
           <w:i/>
@@ -2557,23 +2345,24 @@
           <w:highlight w:val="yellow"/>
         </w:rPr>
       </w:pPr>
-      <w:r>
-        <w:rPr>
-          <w:rFonts w:ascii="Times New Roman" w:eastAsia="Times New Roman" w:hAnsi="Times New Roman" w:cs="Times New Roman"/>
-          <w:i/>
-          <w:iCs/>
+    </w:p>
+    <w:p>
+      <w:pPr>
+        <w:pStyle w:val="ListParagraph"/>
+        <w:numPr>
+          <w:ilvl w:val="0"/>
+          <w:numId w:val="35"/>
+        </w:numPr>
+        <w:rPr>
+          <w:rFonts w:ascii="Times New Roman" w:eastAsia="Times New Roman" w:hAnsi="Times New Roman" w:cs="Times New Roman"/>
           <w:highlight w:val="yellow"/>
         </w:rPr>
-        <w:t>P</w:t>
-      </w:r>
-      <w:r>
-        <w:rPr>
-          <w:rFonts w:ascii="Times New Roman" w:eastAsia="Times New Roman" w:hAnsi="Times New Roman" w:cs="Times New Roman"/>
-          <w:i/>
-          <w:iCs/>
-          <w:highlight w:val="yellow"/>
-        </w:rPr>
-        <w:t>er plot: explain the purpose and insights.</w:t>
+      </w:pPr>
+      <w:r>
+        <w:rPr>
+          <w:rFonts w:ascii="Times New Roman" w:eastAsia="Times New Roman" w:hAnsi="Times New Roman" w:cs="Times New Roman"/>
+        </w:rPr>
+        <w:t>The box plot highlights the relative spread, median values, and presence of outliers for each year, helping identify whether emissions increased overall. The histogram and normal curve clarify whether changes follow a normal pattern or show skewness, informing the suitability of parametric tests such as the paired t-test.</w:t>
       </w:r>
     </w:p>
     <w:p>
@@ -2629,10 +2418,6 @@
     <w:p>
       <w:pPr>
         <w:pStyle w:val="ListParagraph"/>
-        <w:numPr>
-          <w:ilvl w:val="0"/>
-          <w:numId w:val="21"/>
-        </w:numPr>
         <w:ind w:left="1800"/>
         <w:rPr>
           <w:rFonts w:ascii="Times New Roman" w:eastAsia="Times New Roman" w:hAnsi="Times New Roman" w:cs="Times New Roman"/>
@@ -2641,23 +2426,24 @@
           <w:highlight w:val="yellow"/>
         </w:rPr>
       </w:pPr>
-      <w:r>
-        <w:rPr>
-          <w:rFonts w:ascii="Times New Roman" w:eastAsia="Times New Roman" w:hAnsi="Times New Roman" w:cs="Times New Roman"/>
-          <w:i/>
-          <w:iCs/>
+    </w:p>
+    <w:p>
+      <w:pPr>
+        <w:pStyle w:val="ListParagraph"/>
+        <w:numPr>
+          <w:ilvl w:val="1"/>
+          <w:numId w:val="21"/>
+        </w:numPr>
+        <w:rPr>
+          <w:rFonts w:ascii="Times New Roman" w:eastAsia="Times New Roman" w:hAnsi="Times New Roman" w:cs="Times New Roman"/>
           <w:highlight w:val="yellow"/>
         </w:rPr>
-        <w:t>S</w:t>
-      </w:r>
-      <w:r>
-        <w:rPr>
-          <w:rFonts w:ascii="Times New Roman" w:eastAsia="Times New Roman" w:hAnsi="Times New Roman" w:cs="Times New Roman"/>
-          <w:i/>
-          <w:iCs/>
-          <w:highlight w:val="yellow"/>
-        </w:rPr>
-        <w:t>ummarise key observations from the plot.</w:t>
+      </w:pPr>
+      <w:r>
+        <w:rPr>
+          <w:rFonts w:ascii="Times New Roman" w:eastAsia="Times New Roman" w:hAnsi="Times New Roman" w:cs="Times New Roman"/>
+        </w:rPr>
+        <w:t>The box plot suggests higher emissions in 2021 with greater variability, indicating increased divergence among countries. The histogram shows a right-skewed distribution of differences, with many countries increasing emissions and fewer showing declines. Together, the plots imply that global CO₂ output rose overall between 1990 and 2021.</w:t>
       </w:r>
     </w:p>
     <w:p>
@@ -2861,6 +2647,7 @@
         <w:rPr>
           <w:rFonts w:ascii="Times New Roman" w:eastAsia="Times New Roman" w:hAnsi="Times New Roman" w:cs="Times New Roman"/>
         </w:rPr>
+        <w:lastRenderedPageBreak/>
         <w:t>The null hypothesis is rejected /not rejected based on the p-value</w:t>
       </w:r>
       <w:r>
@@ -2969,6 +2756,39 @@
     <w:p>
       <w:pPr>
         <w:pStyle w:val="ListParagraph"/>
+        <w:ind w:left="1440"/>
+        <w:rPr>
+          <w:rFonts w:ascii="Times New Roman" w:eastAsia="Times New Roman" w:hAnsi="Times New Roman" w:cs="Times New Roman"/>
+        </w:rPr>
+      </w:pPr>
+    </w:p>
+    <w:p>
+      <w:pPr>
+        <w:pStyle w:val="ListParagraph"/>
+        <w:ind w:left="1440"/>
+        <w:rPr>
+          <w:rFonts w:ascii="Times New Roman" w:eastAsia="Times New Roman" w:hAnsi="Times New Roman" w:cs="Times New Roman"/>
+        </w:rPr>
+      </w:pPr>
+      <w:r>
+        <w:rPr>
+          <w:rFonts w:ascii="Times New Roman" w:eastAsia="Times New Roman" w:hAnsi="Times New Roman" w:cs="Times New Roman"/>
+        </w:rPr>
+        <w:t>Our group collaborated effectively from the beginning, dividing tasks based on individual strengths. Communication was consistent using GitHub, Teams, and group meetings, which made it easy to track progress and resolve issues quickly. Data preparation and analysis were completed smoothly, with members contributing high-quality work on time. The R-based visualisations and statistical testing aligned well with our research question, allowing us to produce coherent and well-structured results. Overall, teamwork and technical coordination worked very well.</w:t>
+      </w:r>
+    </w:p>
+    <w:p>
+      <w:pPr>
+        <w:pStyle w:val="ListParagraph"/>
+        <w:ind w:left="1440"/>
+        <w:rPr>
+          <w:rFonts w:ascii="Times New Roman" w:eastAsia="Times New Roman" w:hAnsi="Times New Roman" w:cs="Times New Roman"/>
+        </w:rPr>
+      </w:pPr>
+    </w:p>
+    <w:p>
+      <w:pPr>
+        <w:pStyle w:val="ListParagraph"/>
         <w:numPr>
           <w:ilvl w:val="1"/>
           <w:numId w:val="32"/>
@@ -3002,6 +2822,39 @@
     <w:p>
       <w:pPr>
         <w:pStyle w:val="ListParagraph"/>
+        <w:ind w:left="1440"/>
+        <w:rPr>
+          <w:rFonts w:ascii="Times New Roman" w:eastAsia="Times New Roman" w:hAnsi="Times New Roman" w:cs="Times New Roman"/>
+        </w:rPr>
+      </w:pPr>
+    </w:p>
+    <w:p>
+      <w:pPr>
+        <w:pStyle w:val="ListParagraph"/>
+        <w:ind w:left="1440"/>
+        <w:rPr>
+          <w:rFonts w:ascii="Times New Roman" w:eastAsia="Times New Roman" w:hAnsi="Times New Roman" w:cs="Times New Roman"/>
+        </w:rPr>
+      </w:pPr>
+      <w:r>
+        <w:rPr>
+          <w:rFonts w:ascii="Times New Roman" w:eastAsia="Times New Roman" w:hAnsi="Times New Roman" w:cs="Times New Roman"/>
+        </w:rPr>
+        <w:t>Although the project progressed smoothly, some tasks took longer than expected due to differing levels of statistical and coding experience. Earlier alignment on responsibilities could have reduced delays in visualisation and interpretation stages. We also identified that more frequent short check-ins might have helped maintain momentum, especially close to deadlines. Improving documentation on GitHub—such as clearer commit messages and more structured branches—would strengthen traceability and collaboration in future group projects.</w:t>
+      </w:r>
+    </w:p>
+    <w:p>
+      <w:pPr>
+        <w:pStyle w:val="ListParagraph"/>
+        <w:ind w:left="1440"/>
+        <w:rPr>
+          <w:rFonts w:ascii="Times New Roman" w:eastAsia="Times New Roman" w:hAnsi="Times New Roman" w:cs="Times New Roman"/>
+        </w:rPr>
+      </w:pPr>
+    </w:p>
+    <w:p>
+      <w:pPr>
+        <w:pStyle w:val="ListParagraph"/>
         <w:numPr>
           <w:ilvl w:val="1"/>
           <w:numId w:val="32"/>
@@ -3028,6 +2881,41 @@
     <w:p>
       <w:pPr>
         <w:pStyle w:val="ListParagraph"/>
+        <w:ind w:left="1440"/>
+        <w:rPr>
+          <w:rFonts w:ascii="Times New Roman" w:eastAsia="Times New Roman" w:hAnsi="Times New Roman" w:cs="Times New Roman"/>
+          <w:b/>
+        </w:rPr>
+      </w:pPr>
+    </w:p>
+    <w:p>
+      <w:pPr>
+        <w:pStyle w:val="ListParagraph"/>
+        <w:ind w:left="1440"/>
+        <w:rPr>
+          <w:rFonts w:ascii="Times New Roman" w:eastAsia="Times New Roman" w:hAnsi="Times New Roman" w:cs="Times New Roman"/>
+          <w:b/>
+        </w:rPr>
+      </w:pPr>
+      <w:r>
+        <w:rPr>
+          <w:rFonts w:ascii="Times New Roman" w:hAnsi="Times New Roman" w:cs="Times New Roman"/>
+        </w:rPr>
+        <w:t>Overall time management was satisfactory, with early stages completed promptly. However, the analysis and write-up sections required more time than anticipated. We caught up by increasing coordination during the final week. A more structured schedule and intermediate milestones would help future projects run even more smoothly.</w:t>
+      </w:r>
+    </w:p>
+    <w:p>
+      <w:pPr>
+        <w:pStyle w:val="ListParagraph"/>
+        <w:ind w:left="1440"/>
+        <w:rPr>
+          <w:rFonts w:ascii="Times New Roman" w:eastAsia="Times New Roman" w:hAnsi="Times New Roman" w:cs="Times New Roman"/>
+        </w:rPr>
+      </w:pPr>
+    </w:p>
+    <w:p>
+      <w:pPr>
+        <w:pStyle w:val="ListParagraph"/>
         <w:numPr>
           <w:ilvl w:val="1"/>
           <w:numId w:val="32"/>
@@ -3054,6 +2942,39 @@
     <w:p>
       <w:pPr>
         <w:pStyle w:val="ListParagraph"/>
+        <w:ind w:left="1440"/>
+        <w:rPr>
+          <w:rFonts w:ascii="Times New Roman" w:eastAsia="Times New Roman" w:hAnsi="Times New Roman" w:cs="Times New Roman"/>
+        </w:rPr>
+      </w:pPr>
+    </w:p>
+    <w:p>
+      <w:pPr>
+        <w:pStyle w:val="ListParagraph"/>
+        <w:ind w:left="1440"/>
+        <w:rPr>
+          <w:rFonts w:ascii="Times New Roman" w:eastAsia="Times New Roman" w:hAnsi="Times New Roman" w:cs="Times New Roman"/>
+        </w:rPr>
+      </w:pPr>
+      <w:r>
+        <w:rPr>
+          <w:rFonts w:ascii="Times New Roman" w:eastAsia="Times New Roman" w:hAnsi="Times New Roman" w:cs="Times New Roman"/>
+        </w:rPr>
+        <w:t>The project was successful and met its objectives. We investigated the research question thoroughly, supported by appropriate statistical methods and clear visualisations. Collaboration was effective, and the final output reflects a solid understanding of data analysis processes. The experience strengthened our skills in R, teamwork, and reproducible research practices.</w:t>
+      </w:r>
+    </w:p>
+    <w:p>
+      <w:pPr>
+        <w:pStyle w:val="ListParagraph"/>
+        <w:ind w:left="1440"/>
+        <w:rPr>
+          <w:rFonts w:ascii="Times New Roman" w:eastAsia="Times New Roman" w:hAnsi="Times New Roman" w:cs="Times New Roman"/>
+        </w:rPr>
+      </w:pPr>
+    </w:p>
+    <w:p>
+      <w:pPr>
+        <w:pStyle w:val="ListParagraph"/>
         <w:numPr>
           <w:ilvl w:val="1"/>
           <w:numId w:val="32"/>
@@ -3163,6 +3084,58 @@
     <w:p>
       <w:pPr>
         <w:pStyle w:val="ListParagraph"/>
+        <w:ind w:left="1440"/>
+        <w:rPr>
+          <w:rFonts w:ascii="Times New Roman" w:eastAsia="Times New Roman" w:hAnsi="Times New Roman" w:cs="Times New Roman"/>
+          <w:b/>
+          <w:bCs/>
+        </w:rPr>
+      </w:pPr>
+    </w:p>
+    <w:p>
+      <w:pPr>
+        <w:pStyle w:val="ListParagraph"/>
+        <w:numPr>
+          <w:ilvl w:val="0"/>
+          <w:numId w:val="36"/>
+        </w:numPr>
+        <w:rPr>
+          <w:rFonts w:ascii="Times New Roman" w:eastAsia="Times New Roman" w:hAnsi="Times New Roman" w:cs="Times New Roman"/>
+          <w:i/>
+          <w:iCs/>
+        </w:rPr>
+      </w:pPr>
+      <w:r>
+        <w:rPr>
+          <w:rFonts w:ascii="Times New Roman" w:eastAsia="Times New Roman" w:hAnsi="Times New Roman" w:cs="Times New Roman"/>
+          <w:i/>
+          <w:iCs/>
+        </w:rPr>
+        <w:t>There were no changes to the group.</w:t>
+      </w:r>
+      <w:r>
+        <w:rPr>
+          <w:rFonts w:ascii="Times New Roman" w:eastAsia="Times New Roman" w:hAnsi="Times New Roman" w:cs="Times New Roman"/>
+          <w:i/>
+          <w:iCs/>
+        </w:rPr>
+        <w:t xml:space="preserve"> -</w:t>
+      </w:r>
+    </w:p>
+    <w:p>
+      <w:pPr>
+        <w:pStyle w:val="ListParagraph"/>
+        <w:ind w:left="1440"/>
+        <w:rPr>
+          <w:rFonts w:ascii="Times New Roman" w:eastAsia="Times New Roman" w:hAnsi="Times New Roman" w:cs="Times New Roman"/>
+          <w:b/>
+          <w:bCs/>
+        </w:rPr>
+      </w:pPr>
+    </w:p>
+    <w:p>
+      <w:pPr>
+        <w:pStyle w:val="ListParagraph"/>
         <w:numPr>
           <w:ilvl w:val="1"/>
           <w:numId w:val="32"/>
@@ -3204,7 +3177,10 @@
     <w:p>
       <w:pPr>
         <w:pStyle w:val="ListParagraph"/>
-        <w:ind w:left="1440"/>
+        <w:numPr>
+          <w:ilvl w:val="2"/>
+          <w:numId w:val="32"/>
+        </w:numPr>
         <w:rPr>
           <w:rFonts w:ascii="Times New Roman" w:eastAsia="Times New Roman" w:hAnsi="Times New Roman" w:cs="Times New Roman"/>
           <w:b/>
@@ -3214,46 +3190,17 @@
       <w:r>
         <w:rPr>
           <w:rFonts w:ascii="Times New Roman" w:eastAsia="Times New Roman" w:hAnsi="Times New Roman" w:cs="Times New Roman"/>
-          <w:i/>
-          <w:iCs/>
-          <w:highlight w:val="yellow"/>
-        </w:rPr>
-        <w:t>Please comment on the GitHub log output, and refer to it as being</w:t>
-      </w:r>
-      <w:r>
-        <w:rPr>
-          <w:rFonts w:ascii="Times New Roman" w:eastAsia="Times New Roman" w:hAnsi="Times New Roman" w:cs="Times New Roman"/>
-          <w:i/>
-          <w:iCs/>
-          <w:highlight w:val="yellow"/>
-        </w:rPr>
-        <w:t xml:space="preserve"> </w:t>
-      </w:r>
-      <w:r>
-        <w:rPr>
-          <w:rFonts w:ascii="Times New Roman" w:eastAsia="Times New Roman" w:hAnsi="Times New Roman" w:cs="Times New Roman"/>
-          <w:i/>
-          <w:iCs/>
-          <w:highlight w:val="yellow"/>
-        </w:rPr>
-        <w:t>placed into</w:t>
-      </w:r>
-      <w:r>
-        <w:rPr>
-          <w:rFonts w:ascii="Times New Roman" w:eastAsia="Times New Roman" w:hAnsi="Times New Roman" w:cs="Times New Roman"/>
           <w:b/>
           <w:bCs/>
         </w:rPr>
-        <w:t xml:space="preserve"> </w:t>
-      </w:r>
-      <w:r>
-        <w:rPr>
-          <w:rFonts w:ascii="Times New Roman" w:eastAsiaTheme="minorEastAsia" w:hAnsi="Times New Roman" w:cs="Times New Roman"/>
-          <w:i/>
-          <w:iCs/>
-          <w:highlight w:val="yellow"/>
-        </w:rPr>
-        <w:t>Appendix B.</w:t>
+        <w:lastRenderedPageBreak/>
+        <w:t>Commit: “</w:t>
+      </w:r>
+      <w:r>
+        <w:rPr>
+          <w:rFonts w:ascii="Times New Roman" w:eastAsia="Times New Roman" w:hAnsi="Times New Roman" w:cs="Times New Roman"/>
+        </w:rPr>
+        <w:t>Statistical test</w:t>
       </w:r>
       <w:r>
         <w:rPr>
@@ -3261,155 +3208,35 @@
           <w:b/>
           <w:bCs/>
         </w:rPr>
-        <w:t xml:space="preserve"> </w:t>
-      </w:r>
-    </w:p>
-    <w:p>
-      <w:pPr>
-        <w:spacing w:before="240" w:after="240"/>
-        <w:ind w:left="1440"/>
-        <w:rPr>
-          <w:rFonts w:ascii="Times New Roman" w:eastAsia="Times New Roman" w:hAnsi="Times New Roman" w:cs="Times New Roman"/>
-          <w:i/>
-          <w:iCs/>
-          <w:highlight w:val="yellow"/>
-        </w:rPr>
-      </w:pPr>
-      <w:r>
-        <w:rPr>
-          <w:rFonts w:ascii="Times New Roman" w:eastAsia="Times New Roman" w:hAnsi="Times New Roman" w:cs="Times New Roman"/>
-          <w:i/>
-          <w:iCs/>
-          <w:highlight w:val="yellow"/>
-        </w:rPr>
-        <w:t>From your Git log, select three most significant commits during this project and include the following for each:</w:t>
-      </w:r>
-    </w:p>
-    <w:p>
-      <w:pPr>
-        <w:pStyle w:val="ListParagraph"/>
-        <w:numPr>
-          <w:ilvl w:val="0"/>
-          <w:numId w:val="2"/>
-        </w:numPr>
-        <w:spacing w:before="240" w:after="240"/>
-        <w:ind w:left="1890"/>
-        <w:rPr>
-          <w:rFonts w:ascii="Times New Roman" w:eastAsia="Times New Roman" w:hAnsi="Times New Roman" w:cs="Times New Roman"/>
-          <w:i/>
-          <w:iCs/>
-          <w:highlight w:val="yellow"/>
-        </w:rPr>
-      </w:pPr>
+        <w:t>”</w:t>
+      </w:r>
       <w:r>
         <w:rPr>
           <w:rFonts w:ascii="Times New Roman" w:eastAsia="Times New Roman" w:hAnsi="Times New Roman" w:cs="Times New Roman"/>
           <w:b/>
           <w:bCs/>
-          <w:i/>
-          <w:iCs/>
-          <w:highlight w:val="yellow"/>
-        </w:rPr>
-        <w:lastRenderedPageBreak/>
-        <w:t>Commit Message:</w:t>
-      </w:r>
-      <w:r>
-        <w:rPr>
-          <w:rFonts w:ascii="Times New Roman" w:eastAsia="Times New Roman" w:hAnsi="Times New Roman" w:cs="Times New Roman"/>
-          <w:i/>
-          <w:iCs/>
-          <w:highlight w:val="yellow"/>
-        </w:rPr>
-        <w:t xml:space="preserve"> [Insert Commit Message] Brief explanation of </w:t>
-      </w:r>
-      <w:r>
-        <w:rPr>
-          <w:rFonts w:ascii="Times New Roman" w:eastAsia="Times New Roman" w:hAnsi="Times New Roman" w:cs="Times New Roman"/>
-          <w:i/>
-          <w:iCs/>
-          <w:highlight w:val="yellow"/>
-        </w:rPr>
-        <w:t>the broader</w:t>
-      </w:r>
-      <w:r>
-        <w:rPr>
-          <w:rFonts w:ascii="Times New Roman" w:eastAsia="Times New Roman" w:hAnsi="Times New Roman" w:cs="Times New Roman"/>
-          <w:i/>
-          <w:iCs/>
-          <w:highlight w:val="yellow"/>
-        </w:rPr>
-        <w:t xml:space="preserve"> impact</w:t>
-      </w:r>
-      <w:r>
-        <w:rPr>
-          <w:rFonts w:ascii="Times New Roman" w:eastAsia="Times New Roman" w:hAnsi="Times New Roman" w:cs="Times New Roman"/>
-          <w:i/>
-          <w:iCs/>
-          <w:highlight w:val="yellow"/>
-        </w:rPr>
-        <w:t xml:space="preserve"> of the change</w:t>
+        </w:rPr>
+        <w:br/>
+        <w:t xml:space="preserve"> Impact: </w:t>
+      </w:r>
+      <w:r>
+        <w:rPr>
+          <w:rFonts w:ascii="Times New Roman" w:eastAsia="Times New Roman" w:hAnsi="Times New Roman" w:cs="Times New Roman"/>
+        </w:rPr>
+        <w:t>Improved the histogram visualisation to better illustrate the distribution of CO₂ emissions across years. Enhancing the clarity and interpretability of the visual output strengthened the exploratory analysis and supported more informed interpretation of the dataset.</w:t>
       </w:r>
     </w:p>
     <w:p>
       <w:pPr>
         <w:pStyle w:val="ListParagraph"/>
         <w:numPr>
-          <w:ilvl w:val="0"/>
-          <w:numId w:val="2"/>
+          <w:ilvl w:val="2"/>
+          <w:numId w:val="32"/>
         </w:numPr>
-        <w:spacing w:before="240" w:after="240"/>
-        <w:ind w:left="1890"/>
-        <w:rPr>
-          <w:rFonts w:ascii="Times New Roman" w:eastAsia="Times New Roman" w:hAnsi="Times New Roman" w:cs="Times New Roman"/>
-          <w:i/>
-          <w:iCs/>
-          <w:highlight w:val="yellow"/>
-        </w:rPr>
-      </w:pPr>
-      <w:r>
         <w:rPr>
           <w:rFonts w:ascii="Times New Roman" w:eastAsia="Times New Roman" w:hAnsi="Times New Roman" w:cs="Times New Roman"/>
           <w:b/>
           <w:bCs/>
-          <w:i/>
-          <w:iCs/>
-          <w:highlight w:val="yellow"/>
-        </w:rPr>
-        <w:t>Commit Message:</w:t>
-      </w:r>
-      <w:r>
-        <w:rPr>
-          <w:rFonts w:ascii="Times New Roman" w:eastAsia="Times New Roman" w:hAnsi="Times New Roman" w:cs="Times New Roman"/>
-          <w:i/>
-          <w:iCs/>
-          <w:highlight w:val="yellow"/>
-        </w:rPr>
-        <w:t xml:space="preserve"> [Insert Commit Message] Brief explanation of the </w:t>
-      </w:r>
-      <w:r>
-        <w:rPr>
-          <w:rFonts w:ascii="Times New Roman" w:eastAsia="Times New Roman" w:hAnsi="Times New Roman" w:cs="Times New Roman"/>
-          <w:i/>
-          <w:iCs/>
-          <w:highlight w:val="yellow"/>
-        </w:rPr>
-        <w:t>broader impact of the change</w:t>
-      </w:r>
-    </w:p>
-    <w:p>
-      <w:pPr>
-        <w:pStyle w:val="ListParagraph"/>
-        <w:numPr>
-          <w:ilvl w:val="0"/>
-          <w:numId w:val="2"/>
-        </w:numPr>
-        <w:spacing w:before="240" w:after="240"/>
-        <w:ind w:left="1890"/>
-        <w:rPr>
-          <w:rFonts w:ascii="Times New Roman" w:eastAsia="Times New Roman" w:hAnsi="Times New Roman" w:cs="Times New Roman"/>
-          <w:i/>
-          <w:iCs/>
-          <w:highlight w:val="yellow"/>
         </w:rPr>
       </w:pPr>
       <w:r>
@@ -3417,41 +3244,100 @@
           <w:rFonts w:ascii="Times New Roman" w:eastAsia="Times New Roman" w:hAnsi="Times New Roman" w:cs="Times New Roman"/>
           <w:b/>
           <w:bCs/>
-          <w:i/>
-          <w:iCs/>
-          <w:highlight w:val="yellow"/>
-        </w:rPr>
-        <w:t>Commit Message:</w:t>
-      </w:r>
-      <w:r>
-        <w:rPr>
-          <w:rFonts w:ascii="Times New Roman" w:eastAsia="Times New Roman" w:hAnsi="Times New Roman" w:cs="Times New Roman"/>
-          <w:i/>
-          <w:iCs/>
-          <w:highlight w:val="yellow"/>
-        </w:rPr>
-        <w:t xml:space="preserve"> [Insert Commit Message] Brief explanation of the </w:t>
-      </w:r>
-      <w:r>
-        <w:rPr>
-          <w:rFonts w:ascii="Times New Roman" w:eastAsia="Times New Roman" w:hAnsi="Times New Roman" w:cs="Times New Roman"/>
-          <w:i/>
-          <w:iCs/>
-          <w:highlight w:val="yellow"/>
-        </w:rPr>
-        <w:t>broader impact of the change</w:t>
-      </w:r>
-    </w:p>
-    <w:p>
-      <w:pPr>
-        <w:pStyle w:val="ListParagraph"/>
-        <w:ind w:left="1080"/>
+        </w:rPr>
+        <w:t>Commit:</w:t>
+      </w:r>
+      <w:r>
+        <w:t xml:space="preserve"> </w:t>
+      </w:r>
+      <w:r>
+        <w:rPr>
+          <w:rFonts w:ascii="Times New Roman" w:eastAsia="Times New Roman" w:hAnsi="Times New Roman" w:cs="Times New Roman"/>
+        </w:rPr>
+        <w:t>“update visualization code Histogram”</w:t>
+      </w:r>
+      <w:r>
+        <w:rPr>
+          <w:rFonts w:ascii="Times New Roman" w:eastAsia="Times New Roman" w:hAnsi="Times New Roman" w:cs="Times New Roman"/>
+        </w:rPr>
+        <w:br/>
+      </w:r>
+      <w:r>
         <w:rPr>
           <w:rFonts w:ascii="Times New Roman" w:eastAsia="Times New Roman" w:hAnsi="Times New Roman" w:cs="Times New Roman"/>
           <w:b/>
           <w:bCs/>
         </w:rPr>
-      </w:pPr>
+        <w:t>I</w:t>
+      </w:r>
+      <w:r>
+        <w:rPr>
+          <w:rFonts w:ascii="Times New Roman" w:eastAsia="Times New Roman" w:hAnsi="Times New Roman" w:cs="Times New Roman"/>
+          <w:b/>
+          <w:bCs/>
+        </w:rPr>
+        <w:t>mpact:</w:t>
+      </w:r>
+      <w:r>
+        <w:t xml:space="preserve"> </w:t>
+      </w:r>
+      <w:r>
+        <w:rPr>
+          <w:rFonts w:ascii="Times New Roman" w:eastAsia="Times New Roman" w:hAnsi="Times New Roman" w:cs="Times New Roman"/>
+        </w:rPr>
+        <w:t>Improved the histogram visualisation to better illustrate the distribution of CO₂ emissions across years. Enhancing the clarity and interpretability of the visual output strengthened the exploratory analysis and supported more informed interpretation of the dataset.</w:t>
+      </w:r>
+    </w:p>
+    <w:p>
+      <w:pPr>
+        <w:pStyle w:val="ListParagraph"/>
+        <w:numPr>
+          <w:ilvl w:val="2"/>
+          <w:numId w:val="32"/>
+        </w:numPr>
+        <w:rPr>
+          <w:rFonts w:ascii="Times New Roman" w:eastAsia="Times New Roman" w:hAnsi="Times New Roman" w:cs="Times New Roman"/>
+          <w:b/>
+          <w:bCs/>
+        </w:rPr>
+      </w:pPr>
+      <w:r>
+        <w:rPr>
+          <w:rFonts w:ascii="Times New Roman" w:eastAsia="Times New Roman" w:hAnsi="Times New Roman" w:cs="Times New Roman"/>
+          <w:b/>
+          <w:bCs/>
+        </w:rPr>
+        <w:t xml:space="preserve">Commit: </w:t>
+      </w:r>
+      <w:r>
+        <w:rPr>
+          <w:rFonts w:ascii="Times New Roman" w:eastAsia="Times New Roman" w:hAnsi="Times New Roman" w:cs="Times New Roman"/>
+        </w:rPr>
+        <w:t>“</w:t>
+      </w:r>
+      <w:r>
+        <w:rPr>
+          <w:rFonts w:ascii="Times New Roman" w:eastAsia="Times New Roman" w:hAnsi="Times New Roman" w:cs="Times New Roman"/>
+        </w:rPr>
+        <w:t>Background Research</w:t>
+      </w:r>
+      <w:r>
+        <w:rPr>
+          <w:rFonts w:ascii="Times New Roman" w:eastAsia="Times New Roman" w:hAnsi="Times New Roman" w:cs="Times New Roman"/>
+          <w:b/>
+          <w:bCs/>
+        </w:rPr>
+        <w:t>”</w:t>
+      </w:r>
+      <w:r>
+        <w:rPr>
+          <w:rFonts w:ascii="Times New Roman" w:eastAsia="Times New Roman" w:hAnsi="Times New Roman" w:cs="Times New Roman"/>
+          <w:b/>
+          <w:bCs/>
+        </w:rPr>
+        <w:br/>
+        <w:t xml:space="preserve">Impact: </w:t>
+      </w:r>
     </w:p>
     <w:p>
       <w:pPr>
@@ -3802,7 +3688,7 @@
         </w:rPr>
         <w:t xml:space="preserve"> </w:t>
       </w:r>
-      <w:hyperlink r:id="rId8" w:history="1">
+      <w:hyperlink r:id="rId10" w:history="1">
         <w:r>
           <w:rPr>
             <w:rStyle w:val="Hyperlink"/>
@@ -3863,7 +3749,7 @@
         </w:rPr>
         <w:t xml:space="preserve"> </w:t>
       </w:r>
-      <w:hyperlink r:id="rId9" w:history="1">
+      <w:hyperlink r:id="rId11" w:history="1">
         <w:r>
           <w:rPr>
             <w:rStyle w:val="Hyperlink"/>
@@ -3896,7 +3782,7 @@
         </w:rPr>
         <w:t xml:space="preserve"> </w:t>
       </w:r>
-      <w:hyperlink r:id="rId10" w:history="1">
+      <w:hyperlink r:id="rId12" w:history="1">
         <w:r>
           <w:rPr>
             <w:rStyle w:val="Hyperlink"/>
@@ -4174,8 +4060,8 @@
       </w:pPr>
     </w:p>
     <w:sectPr>
-      <w:footerReference w:type="even" r:id="rId11"/>
-      <w:footerReference w:type="default" r:id="rId12"/>
+      <w:footerReference w:type="even" r:id="rId13"/>
+      <w:footerReference w:type="default" r:id="rId14"/>
       <w:pgSz w:w="11906" w:h="16838"/>
       <w:pgMar w:top="1440" w:right="1440" w:bottom="1440" w:left="1440" w:header="708" w:footer="708" w:gutter="0"/>
       <w:cols w:space="708"/>
@@ -4963,6 +4849,119 @@
     </w:lvl>
   </w:abstractNum>
   <w:abstractNum w:abstractNumId="6" w15:restartNumberingAfterBreak="0">
+    <w:nsid w:val="0A935BA4"/>
+    <w:multiLevelType w:val="hybridMultilevel"/>
+    <w:tmpl w:val="F9EEA2AA"/>
+    <w:lvl w:ilvl="0" w:tplc="925AF124">
+      <w:start w:val="1"/>
+      <w:numFmt w:val="bullet"/>
+      <w:lvlText w:val=""/>
+      <w:lvlJc w:val="left"/>
+      <w:pPr>
+        <w:ind w:left="1800" w:hanging="360"/>
+      </w:pPr>
+      <w:rPr>
+        <w:rFonts w:ascii="Symbol" w:hAnsi="Symbol" w:hint="default"/>
+      </w:rPr>
+    </w:lvl>
+    <w:lvl w:ilvl="1" w:tplc="08090003" w:tentative="1">
+      <w:start w:val="1"/>
+      <w:numFmt w:val="bullet"/>
+      <w:lvlText w:val="o"/>
+      <w:lvlJc w:val="left"/>
+      <w:pPr>
+        <w:ind w:left="2160" w:hanging="360"/>
+      </w:pPr>
+      <w:rPr>
+        <w:rFonts w:ascii="Courier New" w:hAnsi="Courier New" w:cs="Courier New" w:hint="default"/>
+      </w:rPr>
+    </w:lvl>
+    <w:lvl w:ilvl="2" w:tplc="08090005" w:tentative="1">
+      <w:start w:val="1"/>
+      <w:numFmt w:val="bullet"/>
+      <w:lvlText w:val=""/>
+      <w:lvlJc w:val="left"/>
+      <w:pPr>
+        <w:ind w:left="2880" w:hanging="360"/>
+      </w:pPr>
+      <w:rPr>
+        <w:rFonts w:ascii="Wingdings" w:hAnsi="Wingdings" w:hint="default"/>
+      </w:rPr>
+    </w:lvl>
+    <w:lvl w:ilvl="3" w:tplc="08090001" w:tentative="1">
+      <w:start w:val="1"/>
+      <w:numFmt w:val="bullet"/>
+      <w:lvlText w:val=""/>
+      <w:lvlJc w:val="left"/>
+      <w:pPr>
+        <w:ind w:left="3600" w:hanging="360"/>
+      </w:pPr>
+      <w:rPr>
+        <w:rFonts w:ascii="Symbol" w:hAnsi="Symbol" w:hint="default"/>
+      </w:rPr>
+    </w:lvl>
+    <w:lvl w:ilvl="4" w:tplc="08090003" w:tentative="1">
+      <w:start w:val="1"/>
+      <w:numFmt w:val="bullet"/>
+      <w:lvlText w:val="o"/>
+      <w:lvlJc w:val="left"/>
+      <w:pPr>
+        <w:ind w:left="4320" w:hanging="360"/>
+      </w:pPr>
+      <w:rPr>
+        <w:rFonts w:ascii="Courier New" w:hAnsi="Courier New" w:cs="Courier New" w:hint="default"/>
+      </w:rPr>
+    </w:lvl>
+    <w:lvl w:ilvl="5" w:tplc="08090005" w:tentative="1">
+      <w:start w:val="1"/>
+      <w:numFmt w:val="bullet"/>
+      <w:lvlText w:val=""/>
+      <w:lvlJc w:val="left"/>
+      <w:pPr>
+        <w:ind w:left="5040" w:hanging="360"/>
+      </w:pPr>
+      <w:rPr>
+        <w:rFonts w:ascii="Wingdings" w:hAnsi="Wingdings" w:hint="default"/>
+      </w:rPr>
+    </w:lvl>
+    <w:lvl w:ilvl="6" w:tplc="08090001" w:tentative="1">
+      <w:start w:val="1"/>
+      <w:numFmt w:val="bullet"/>
+      <w:lvlText w:val=""/>
+      <w:lvlJc w:val="left"/>
+      <w:pPr>
+        <w:ind w:left="5760" w:hanging="360"/>
+      </w:pPr>
+      <w:rPr>
+        <w:rFonts w:ascii="Symbol" w:hAnsi="Symbol" w:hint="default"/>
+      </w:rPr>
+    </w:lvl>
+    <w:lvl w:ilvl="7" w:tplc="08090003" w:tentative="1">
+      <w:start w:val="1"/>
+      <w:numFmt w:val="bullet"/>
+      <w:lvlText w:val="o"/>
+      <w:lvlJc w:val="left"/>
+      <w:pPr>
+        <w:ind w:left="6480" w:hanging="360"/>
+      </w:pPr>
+      <w:rPr>
+        <w:rFonts w:ascii="Courier New" w:hAnsi="Courier New" w:cs="Courier New" w:hint="default"/>
+      </w:rPr>
+    </w:lvl>
+    <w:lvl w:ilvl="8" w:tplc="08090005" w:tentative="1">
+      <w:start w:val="1"/>
+      <w:numFmt w:val="bullet"/>
+      <w:lvlText w:val=""/>
+      <w:lvlJc w:val="left"/>
+      <w:pPr>
+        <w:ind w:left="7200" w:hanging="360"/>
+      </w:pPr>
+      <w:rPr>
+        <w:rFonts w:ascii="Wingdings" w:hAnsi="Wingdings" w:hint="default"/>
+      </w:rPr>
+    </w:lvl>
+  </w:abstractNum>
+  <w:abstractNum w:abstractNumId="7" w15:restartNumberingAfterBreak="0">
     <w:nsid w:val="0E890F98"/>
     <w:multiLevelType w:val="hybridMultilevel"/>
     <w:tmpl w:val="FFFFFFFF"/>
@@ -5075,7 +5074,7 @@
       </w:rPr>
     </w:lvl>
   </w:abstractNum>
-  <w:abstractNum w:abstractNumId="7" w15:restartNumberingAfterBreak="0">
+  <w:abstractNum w:abstractNumId="8" w15:restartNumberingAfterBreak="0">
     <w:nsid w:val="126901FE"/>
     <w:multiLevelType w:val="multilevel"/>
     <w:tmpl w:val="0B3671C4"/>
@@ -5196,7 +5195,7 @@
       </w:rPr>
     </w:lvl>
   </w:abstractNum>
-  <w:abstractNum w:abstractNumId="8" w15:restartNumberingAfterBreak="0">
+  <w:abstractNum w:abstractNumId="9" w15:restartNumberingAfterBreak="0">
     <w:nsid w:val="1B21B0F4"/>
     <w:multiLevelType w:val="hybridMultilevel"/>
     <w:tmpl w:val="72720076"/>
@@ -5309,7 +5308,7 @@
       </w:rPr>
     </w:lvl>
   </w:abstractNum>
-  <w:abstractNum w:abstractNumId="9" w15:restartNumberingAfterBreak="0">
+  <w:abstractNum w:abstractNumId="10" w15:restartNumberingAfterBreak="0">
     <w:nsid w:val="1C5D3AF2"/>
     <w:multiLevelType w:val="hybridMultilevel"/>
     <w:tmpl w:val="FFFFFFFF"/>
@@ -5422,7 +5421,7 @@
       </w:rPr>
     </w:lvl>
   </w:abstractNum>
-  <w:abstractNum w:abstractNumId="10" w15:restartNumberingAfterBreak="0">
+  <w:abstractNum w:abstractNumId="11" w15:restartNumberingAfterBreak="0">
     <w:nsid w:val="1CFC5493"/>
     <w:multiLevelType w:val="hybridMultilevel"/>
     <w:tmpl w:val="FFFFFFFF"/>
@@ -5508,7 +5507,7 @@
       </w:pPr>
     </w:lvl>
   </w:abstractNum>
-  <w:abstractNum w:abstractNumId="11" w15:restartNumberingAfterBreak="0">
+  <w:abstractNum w:abstractNumId="12" w15:restartNumberingAfterBreak="0">
     <w:nsid w:val="1E875941"/>
     <w:multiLevelType w:val="hybridMultilevel"/>
     <w:tmpl w:val="CD722D48"/>
@@ -5621,7 +5620,7 @@
       </w:rPr>
     </w:lvl>
   </w:abstractNum>
-  <w:abstractNum w:abstractNumId="12" w15:restartNumberingAfterBreak="0">
+  <w:abstractNum w:abstractNumId="13" w15:restartNumberingAfterBreak="0">
     <w:nsid w:val="215ED53B"/>
     <w:multiLevelType w:val="hybridMultilevel"/>
     <w:tmpl w:val="FFFFFFFF"/>
@@ -5734,10 +5733,10 @@
       </w:rPr>
     </w:lvl>
   </w:abstractNum>
-  <w:abstractNum w:abstractNumId="13" w15:restartNumberingAfterBreak="0">
+  <w:abstractNum w:abstractNumId="14" w15:restartNumberingAfterBreak="0">
     <w:nsid w:val="25481131"/>
     <w:multiLevelType w:val="hybridMultilevel"/>
-    <w:tmpl w:val="FFFFFFFF"/>
+    <w:tmpl w:val="38A6ADF6"/>
     <w:lvl w:ilvl="0" w:tplc="D43228A2">
       <w:start w:val="1"/>
       <w:numFmt w:val="bullet"/>
@@ -5750,104 +5749,104 @@
         <w:rFonts w:ascii="Symbol" w:hAnsi="Symbol" w:hint="default"/>
       </w:rPr>
     </w:lvl>
-    <w:lvl w:ilvl="1" w:tplc="448AF3A8">
+    <w:lvl w:ilvl="1" w:tplc="925AF124">
+      <w:start w:val="1"/>
+      <w:numFmt w:val="bullet"/>
+      <w:lvlText w:val=""/>
+      <w:lvlJc w:val="left"/>
+      <w:pPr>
+        <w:ind w:left="1800" w:hanging="360"/>
+      </w:pPr>
+      <w:rPr>
+        <w:rFonts w:ascii="Symbol" w:hAnsi="Symbol" w:hint="default"/>
+      </w:rPr>
+    </w:lvl>
+    <w:lvl w:ilvl="2" w:tplc="0E46F0E0">
+      <w:start w:val="1"/>
+      <w:numFmt w:val="bullet"/>
+      <w:lvlText w:val=""/>
+      <w:lvlJc w:val="left"/>
+      <w:pPr>
+        <w:ind w:left="2520" w:hanging="360"/>
+      </w:pPr>
+      <w:rPr>
+        <w:rFonts w:ascii="Wingdings" w:hAnsi="Wingdings" w:hint="default"/>
+      </w:rPr>
+    </w:lvl>
+    <w:lvl w:ilvl="3" w:tplc="5ACE01B4">
+      <w:start w:val="1"/>
+      <w:numFmt w:val="bullet"/>
+      <w:lvlText w:val=""/>
+      <w:lvlJc w:val="left"/>
+      <w:pPr>
+        <w:ind w:left="3240" w:hanging="360"/>
+      </w:pPr>
+      <w:rPr>
+        <w:rFonts w:ascii="Symbol" w:hAnsi="Symbol" w:hint="default"/>
+      </w:rPr>
+    </w:lvl>
+    <w:lvl w:ilvl="4" w:tplc="950A0F06">
       <w:start w:val="1"/>
       <w:numFmt w:val="bullet"/>
       <w:lvlText w:val="o"/>
       <w:lvlJc w:val="left"/>
       <w:pPr>
-        <w:ind w:left="1800" w:hanging="360"/>
+        <w:ind w:left="3960" w:hanging="360"/>
       </w:pPr>
       <w:rPr>
         <w:rFonts w:ascii="Courier New" w:hAnsi="Courier New" w:hint="default"/>
       </w:rPr>
     </w:lvl>
-    <w:lvl w:ilvl="2" w:tplc="0E46F0E0">
+    <w:lvl w:ilvl="5" w:tplc="DAAA3B46">
       <w:start w:val="1"/>
       <w:numFmt w:val="bullet"/>
       <w:lvlText w:val=""/>
       <w:lvlJc w:val="left"/>
       <w:pPr>
-        <w:ind w:left="2520" w:hanging="360"/>
+        <w:ind w:left="4680" w:hanging="360"/>
       </w:pPr>
       <w:rPr>
         <w:rFonts w:ascii="Wingdings" w:hAnsi="Wingdings" w:hint="default"/>
       </w:rPr>
     </w:lvl>
-    <w:lvl w:ilvl="3" w:tplc="5ACE01B4">
+    <w:lvl w:ilvl="6" w:tplc="6D248432">
       <w:start w:val="1"/>
       <w:numFmt w:val="bullet"/>
       <w:lvlText w:val=""/>
       <w:lvlJc w:val="left"/>
       <w:pPr>
-        <w:ind w:left="3240" w:hanging="360"/>
+        <w:ind w:left="5400" w:hanging="360"/>
       </w:pPr>
       <w:rPr>
         <w:rFonts w:ascii="Symbol" w:hAnsi="Symbol" w:hint="default"/>
       </w:rPr>
     </w:lvl>
-    <w:lvl w:ilvl="4" w:tplc="950A0F06">
+    <w:lvl w:ilvl="7" w:tplc="E6364AFA">
       <w:start w:val="1"/>
       <w:numFmt w:val="bullet"/>
       <w:lvlText w:val="o"/>
       <w:lvlJc w:val="left"/>
       <w:pPr>
-        <w:ind w:left="3960" w:hanging="360"/>
+        <w:ind w:left="6120" w:hanging="360"/>
       </w:pPr>
       <w:rPr>
         <w:rFonts w:ascii="Courier New" w:hAnsi="Courier New" w:hint="default"/>
       </w:rPr>
     </w:lvl>
-    <w:lvl w:ilvl="5" w:tplc="DAAA3B46">
+    <w:lvl w:ilvl="8" w:tplc="C4185A74">
       <w:start w:val="1"/>
       <w:numFmt w:val="bullet"/>
       <w:lvlText w:val=""/>
       <w:lvlJc w:val="left"/>
       <w:pPr>
-        <w:ind w:left="4680" w:hanging="360"/>
+        <w:ind w:left="6840" w:hanging="360"/>
       </w:pPr>
       <w:rPr>
         <w:rFonts w:ascii="Wingdings" w:hAnsi="Wingdings" w:hint="default"/>
       </w:rPr>
     </w:lvl>
-    <w:lvl w:ilvl="6" w:tplc="6D248432">
-      <w:start w:val="1"/>
-      <w:numFmt w:val="bullet"/>
-      <w:lvlText w:val=""/>
-      <w:lvlJc w:val="left"/>
-      <w:pPr>
-        <w:ind w:left="5400" w:hanging="360"/>
-      </w:pPr>
-      <w:rPr>
-        <w:rFonts w:ascii="Symbol" w:hAnsi="Symbol" w:hint="default"/>
-      </w:rPr>
-    </w:lvl>
-    <w:lvl w:ilvl="7" w:tplc="E6364AFA">
-      <w:start w:val="1"/>
-      <w:numFmt w:val="bullet"/>
-      <w:lvlText w:val="o"/>
-      <w:lvlJc w:val="left"/>
-      <w:pPr>
-        <w:ind w:left="6120" w:hanging="360"/>
-      </w:pPr>
-      <w:rPr>
-        <w:rFonts w:ascii="Courier New" w:hAnsi="Courier New" w:hint="default"/>
-      </w:rPr>
-    </w:lvl>
-    <w:lvl w:ilvl="8" w:tplc="C4185A74">
-      <w:start w:val="1"/>
-      <w:numFmt w:val="bullet"/>
-      <w:lvlText w:val=""/>
-      <w:lvlJc w:val="left"/>
-      <w:pPr>
-        <w:ind w:left="6840" w:hanging="360"/>
-      </w:pPr>
-      <w:rPr>
-        <w:rFonts w:ascii="Wingdings" w:hAnsi="Wingdings" w:hint="default"/>
-      </w:rPr>
-    </w:lvl>
   </w:abstractNum>
-  <w:abstractNum w:abstractNumId="14" w15:restartNumberingAfterBreak="0">
+  <w:abstractNum w:abstractNumId="15" w15:restartNumberingAfterBreak="0">
     <w:nsid w:val="2BEF301D"/>
     <w:multiLevelType w:val="hybridMultilevel"/>
     <w:tmpl w:val="2B3AA896"/>
@@ -5960,7 +5959,7 @@
       </w:rPr>
     </w:lvl>
   </w:abstractNum>
-  <w:abstractNum w:abstractNumId="15" w15:restartNumberingAfterBreak="0">
+  <w:abstractNum w:abstractNumId="16" w15:restartNumberingAfterBreak="0">
     <w:nsid w:val="360E79A9"/>
     <w:multiLevelType w:val="multilevel"/>
     <w:tmpl w:val="FFFFFFFF"/>
@@ -6073,7 +6072,7 @@
       </w:rPr>
     </w:lvl>
   </w:abstractNum>
-  <w:abstractNum w:abstractNumId="16" w15:restartNumberingAfterBreak="0">
+  <w:abstractNum w:abstractNumId="17" w15:restartNumberingAfterBreak="0">
     <w:nsid w:val="3AE77EFC"/>
     <w:multiLevelType w:val="hybridMultilevel"/>
     <w:tmpl w:val="BF34E8AA"/>
@@ -6186,7 +6185,7 @@
       </w:rPr>
     </w:lvl>
   </w:abstractNum>
-  <w:abstractNum w:abstractNumId="17" w15:restartNumberingAfterBreak="0">
+  <w:abstractNum w:abstractNumId="18" w15:restartNumberingAfterBreak="0">
     <w:nsid w:val="3BD0A676"/>
     <w:multiLevelType w:val="hybridMultilevel"/>
     <w:tmpl w:val="FFFFFFFF"/>
@@ -6299,7 +6298,7 @@
       </w:rPr>
     </w:lvl>
   </w:abstractNum>
-  <w:abstractNum w:abstractNumId="18" w15:restartNumberingAfterBreak="0">
+  <w:abstractNum w:abstractNumId="19" w15:restartNumberingAfterBreak="0">
     <w:nsid w:val="3CEA41A4"/>
     <w:multiLevelType w:val="hybridMultilevel"/>
     <w:tmpl w:val="FFFFFFFF"/>
@@ -6385,7 +6384,7 @@
       </w:pPr>
     </w:lvl>
   </w:abstractNum>
-  <w:abstractNum w:abstractNumId="19" w15:restartNumberingAfterBreak="0">
+  <w:abstractNum w:abstractNumId="20" w15:restartNumberingAfterBreak="0">
     <w:nsid w:val="3F9AADF4"/>
     <w:multiLevelType w:val="hybridMultilevel"/>
     <w:tmpl w:val="FFFFFFFF"/>
@@ -6471,17 +6470,17 @@
       </w:pPr>
     </w:lvl>
   </w:abstractNum>
-  <w:abstractNum w:abstractNumId="20" w15:restartNumberingAfterBreak="0">
+  <w:abstractNum w:abstractNumId="21" w15:restartNumberingAfterBreak="0">
     <w:nsid w:val="41A2DE95"/>
     <w:multiLevelType w:val="hybridMultilevel"/>
-    <w:tmpl w:val="FFFFFFFF"/>
+    <w:tmpl w:val="80D60F74"/>
     <w:lvl w:ilvl="0" w:tplc="925AF124">
       <w:start w:val="1"/>
       <w:numFmt w:val="bullet"/>
       <w:lvlText w:val=""/>
       <w:lvlJc w:val="left"/>
       <w:pPr>
-        <w:ind w:left="1080" w:hanging="360"/>
+        <w:ind w:left="1800" w:hanging="360"/>
       </w:pPr>
       <w:rPr>
         <w:rFonts w:ascii="Symbol" w:hAnsi="Symbol" w:hint="default"/>
@@ -6493,7 +6492,7 @@
       <w:lvlText w:val="o"/>
       <w:lvlJc w:val="left"/>
       <w:pPr>
-        <w:ind w:left="1800" w:hanging="360"/>
+        <w:ind w:left="2520" w:hanging="360"/>
       </w:pPr>
       <w:rPr>
         <w:rFonts w:ascii="Courier New" w:hAnsi="Courier New" w:hint="default"/>
@@ -6505,7 +6504,7 @@
       <w:lvlText w:val=""/>
       <w:lvlJc w:val="left"/>
       <w:pPr>
-        <w:ind w:left="2520" w:hanging="360"/>
+        <w:ind w:left="3240" w:hanging="360"/>
       </w:pPr>
       <w:rPr>
         <w:rFonts w:ascii="Wingdings" w:hAnsi="Wingdings" w:hint="default"/>
@@ -6517,7 +6516,7 @@
       <w:lvlText w:val=""/>
       <w:lvlJc w:val="left"/>
       <w:pPr>
-        <w:ind w:left="3240" w:hanging="360"/>
+        <w:ind w:left="3960" w:hanging="360"/>
       </w:pPr>
       <w:rPr>
         <w:rFonts w:ascii="Symbol" w:hAnsi="Symbol" w:hint="default"/>
@@ -6529,7 +6528,7 @@
       <w:lvlText w:val="o"/>
       <w:lvlJc w:val="left"/>
       <w:pPr>
-        <w:ind w:left="3960" w:hanging="360"/>
+        <w:ind w:left="4680" w:hanging="360"/>
       </w:pPr>
       <w:rPr>
         <w:rFonts w:ascii="Courier New" w:hAnsi="Courier New" w:hint="default"/>
@@ -6541,7 +6540,7 @@
       <w:lvlText w:val=""/>
       <w:lvlJc w:val="left"/>
       <w:pPr>
-        <w:ind w:left="4680" w:hanging="360"/>
+        <w:ind w:left="5400" w:hanging="360"/>
       </w:pPr>
       <w:rPr>
         <w:rFonts w:ascii="Wingdings" w:hAnsi="Wingdings" w:hint="default"/>
@@ -6553,7 +6552,7 @@
       <w:lvlText w:val=""/>
       <w:lvlJc w:val="left"/>
       <w:pPr>
-        <w:ind w:left="5400" w:hanging="360"/>
+        <w:ind w:left="6120" w:hanging="360"/>
       </w:pPr>
       <w:rPr>
         <w:rFonts w:ascii="Symbol" w:hAnsi="Symbol" w:hint="default"/>
@@ -6565,7 +6564,7 @@
       <w:lvlText w:val="o"/>
       <w:lvlJc w:val="left"/>
       <w:pPr>
-        <w:ind w:left="6120" w:hanging="360"/>
+        <w:ind w:left="6840" w:hanging="360"/>
       </w:pPr>
       <w:rPr>
         <w:rFonts w:ascii="Courier New" w:hAnsi="Courier New" w:hint="default"/>
@@ -6577,14 +6576,14 @@
       <w:lvlText w:val=""/>
       <w:lvlJc w:val="left"/>
       <w:pPr>
-        <w:ind w:left="6840" w:hanging="360"/>
+        <w:ind w:left="7560" w:hanging="360"/>
       </w:pPr>
       <w:rPr>
         <w:rFonts w:ascii="Wingdings" w:hAnsi="Wingdings" w:hint="default"/>
       </w:rPr>
     </w:lvl>
   </w:abstractNum>
-  <w:abstractNum w:abstractNumId="21" w15:restartNumberingAfterBreak="0">
+  <w:abstractNum w:abstractNumId="22" w15:restartNumberingAfterBreak="0">
     <w:nsid w:val="42202A9B"/>
     <w:multiLevelType w:val="hybridMultilevel"/>
     <w:tmpl w:val="FFFFFFFF"/>
@@ -6697,7 +6696,7 @@
       </w:rPr>
     </w:lvl>
   </w:abstractNum>
-  <w:abstractNum w:abstractNumId="22" w15:restartNumberingAfterBreak="0">
+  <w:abstractNum w:abstractNumId="23" w15:restartNumberingAfterBreak="0">
     <w:nsid w:val="43DCB8F2"/>
     <w:multiLevelType w:val="hybridMultilevel"/>
     <w:tmpl w:val="FFFFFFFF"/>
@@ -6810,7 +6809,7 @@
       </w:rPr>
     </w:lvl>
   </w:abstractNum>
-  <w:abstractNum w:abstractNumId="23" w15:restartNumberingAfterBreak="0">
+  <w:abstractNum w:abstractNumId="24" w15:restartNumberingAfterBreak="0">
     <w:nsid w:val="453E2DC6"/>
     <w:multiLevelType w:val="multilevel"/>
     <w:tmpl w:val="4DA4E65A"/>
@@ -6931,7 +6930,7 @@
       </w:rPr>
     </w:lvl>
   </w:abstractNum>
-  <w:abstractNum w:abstractNumId="24" w15:restartNumberingAfterBreak="0">
+  <w:abstractNum w:abstractNumId="25" w15:restartNumberingAfterBreak="0">
     <w:nsid w:val="4D557C4F"/>
     <w:multiLevelType w:val="hybridMultilevel"/>
     <w:tmpl w:val="E482CF54"/>
@@ -7020,7 +7019,119 @@
       </w:pPr>
     </w:lvl>
   </w:abstractNum>
-  <w:abstractNum w:abstractNumId="25" w15:restartNumberingAfterBreak="0">
+  <w:abstractNum w:abstractNumId="26" w15:restartNumberingAfterBreak="0">
+    <w:nsid w:val="51434A2A"/>
+    <w:multiLevelType w:val="hybridMultilevel"/>
+    <w:tmpl w:val="7C180158"/>
+    <w:lvl w:ilvl="0" w:tplc="DE0C023E">
+      <w:numFmt w:val="bullet"/>
+      <w:lvlText w:val="-"/>
+      <w:lvlJc w:val="left"/>
+      <w:pPr>
+        <w:ind w:left="1800" w:hanging="360"/>
+      </w:pPr>
+      <w:rPr>
+        <w:rFonts w:ascii="Times New Roman" w:eastAsia="Times New Roman" w:hAnsi="Times New Roman" w:cs="Times New Roman" w:hint="default"/>
+      </w:rPr>
+    </w:lvl>
+    <w:lvl w:ilvl="1" w:tplc="08090003" w:tentative="1">
+      <w:start w:val="1"/>
+      <w:numFmt w:val="bullet"/>
+      <w:lvlText w:val="o"/>
+      <w:lvlJc w:val="left"/>
+      <w:pPr>
+        <w:ind w:left="2520" w:hanging="360"/>
+      </w:pPr>
+      <w:rPr>
+        <w:rFonts w:ascii="Courier New" w:hAnsi="Courier New" w:cs="Courier New" w:hint="default"/>
+      </w:rPr>
+    </w:lvl>
+    <w:lvl w:ilvl="2" w:tplc="08090005" w:tentative="1">
+      <w:start w:val="1"/>
+      <w:numFmt w:val="bullet"/>
+      <w:lvlText w:val=""/>
+      <w:lvlJc w:val="left"/>
+      <w:pPr>
+        <w:ind w:left="3240" w:hanging="360"/>
+      </w:pPr>
+      <w:rPr>
+        <w:rFonts w:ascii="Wingdings" w:hAnsi="Wingdings" w:hint="default"/>
+      </w:rPr>
+    </w:lvl>
+    <w:lvl w:ilvl="3" w:tplc="08090001" w:tentative="1">
+      <w:start w:val="1"/>
+      <w:numFmt w:val="bullet"/>
+      <w:lvlText w:val=""/>
+      <w:lvlJc w:val="left"/>
+      <w:pPr>
+        <w:ind w:left="3960" w:hanging="360"/>
+      </w:pPr>
+      <w:rPr>
+        <w:rFonts w:ascii="Symbol" w:hAnsi="Symbol" w:hint="default"/>
+      </w:rPr>
+    </w:lvl>
+    <w:lvl w:ilvl="4" w:tplc="08090003" w:tentative="1">
+      <w:start w:val="1"/>
+      <w:numFmt w:val="bullet"/>
+      <w:lvlText w:val="o"/>
+      <w:lvlJc w:val="left"/>
+      <w:pPr>
+        <w:ind w:left="4680" w:hanging="360"/>
+      </w:pPr>
+      <w:rPr>
+        <w:rFonts w:ascii="Courier New" w:hAnsi="Courier New" w:cs="Courier New" w:hint="default"/>
+      </w:rPr>
+    </w:lvl>
+    <w:lvl w:ilvl="5" w:tplc="08090005" w:tentative="1">
+      <w:start w:val="1"/>
+      <w:numFmt w:val="bullet"/>
+      <w:lvlText w:val=""/>
+      <w:lvlJc w:val="left"/>
+      <w:pPr>
+        <w:ind w:left="5400" w:hanging="360"/>
+      </w:pPr>
+      <w:rPr>
+        <w:rFonts w:ascii="Wingdings" w:hAnsi="Wingdings" w:hint="default"/>
+      </w:rPr>
+    </w:lvl>
+    <w:lvl w:ilvl="6" w:tplc="08090001" w:tentative="1">
+      <w:start w:val="1"/>
+      <w:numFmt w:val="bullet"/>
+      <w:lvlText w:val=""/>
+      <w:lvlJc w:val="left"/>
+      <w:pPr>
+        <w:ind w:left="6120" w:hanging="360"/>
+      </w:pPr>
+      <w:rPr>
+        <w:rFonts w:ascii="Symbol" w:hAnsi="Symbol" w:hint="default"/>
+      </w:rPr>
+    </w:lvl>
+    <w:lvl w:ilvl="7" w:tplc="08090003" w:tentative="1">
+      <w:start w:val="1"/>
+      <w:numFmt w:val="bullet"/>
+      <w:lvlText w:val="o"/>
+      <w:lvlJc w:val="left"/>
+      <w:pPr>
+        <w:ind w:left="6840" w:hanging="360"/>
+      </w:pPr>
+      <w:rPr>
+        <w:rFonts w:ascii="Courier New" w:hAnsi="Courier New" w:cs="Courier New" w:hint="default"/>
+      </w:rPr>
+    </w:lvl>
+    <w:lvl w:ilvl="8" w:tplc="08090005" w:tentative="1">
+      <w:start w:val="1"/>
+      <w:numFmt w:val="bullet"/>
+      <w:lvlText w:val=""/>
+      <w:lvlJc w:val="left"/>
+      <w:pPr>
+        <w:ind w:left="7560" w:hanging="360"/>
+      </w:pPr>
+      <w:rPr>
+        <w:rFonts w:ascii="Wingdings" w:hAnsi="Wingdings" w:hint="default"/>
+      </w:rPr>
+    </w:lvl>
+  </w:abstractNum>
+  <w:abstractNum w:abstractNumId="27" w15:restartNumberingAfterBreak="0">
     <w:nsid w:val="52DF187A"/>
     <w:multiLevelType w:val="hybridMultilevel"/>
     <w:tmpl w:val="FFFFFFFF"/>
@@ -7133,7 +7244,7 @@
       </w:rPr>
     </w:lvl>
   </w:abstractNum>
-  <w:abstractNum w:abstractNumId="26" w15:restartNumberingAfterBreak="0">
+  <w:abstractNum w:abstractNumId="28" w15:restartNumberingAfterBreak="0">
     <w:nsid w:val="573E3B79"/>
     <w:multiLevelType w:val="hybridMultilevel"/>
     <w:tmpl w:val="FFFFFFFF"/>
@@ -7219,7 +7330,7 @@
       </w:pPr>
     </w:lvl>
   </w:abstractNum>
-  <w:abstractNum w:abstractNumId="27" w15:restartNumberingAfterBreak="0">
+  <w:abstractNum w:abstractNumId="29" w15:restartNumberingAfterBreak="0">
     <w:nsid w:val="5A72411A"/>
     <w:multiLevelType w:val="hybridMultilevel"/>
     <w:tmpl w:val="C31A5862"/>
@@ -7305,7 +7416,7 @@
       </w:pPr>
     </w:lvl>
   </w:abstractNum>
-  <w:abstractNum w:abstractNumId="28" w15:restartNumberingAfterBreak="0">
+  <w:abstractNum w:abstractNumId="30" w15:restartNumberingAfterBreak="0">
     <w:nsid w:val="64424843"/>
     <w:multiLevelType w:val="hybridMultilevel"/>
     <w:tmpl w:val="FFFFFFFF"/>
@@ -7391,7 +7502,7 @@
       </w:pPr>
     </w:lvl>
   </w:abstractNum>
-  <w:abstractNum w:abstractNumId="29" w15:restartNumberingAfterBreak="0">
+  <w:abstractNum w:abstractNumId="31" w15:restartNumberingAfterBreak="0">
     <w:nsid w:val="64803963"/>
     <w:multiLevelType w:val="multilevel"/>
     <w:tmpl w:val="FFFFFFFF"/>
@@ -7477,7 +7588,7 @@
       </w:pPr>
     </w:lvl>
   </w:abstractNum>
-  <w:abstractNum w:abstractNumId="30" w15:restartNumberingAfterBreak="0">
+  <w:abstractNum w:abstractNumId="32" w15:restartNumberingAfterBreak="0">
     <w:nsid w:val="662D2694"/>
     <w:multiLevelType w:val="hybridMultilevel"/>
     <w:tmpl w:val="FFFFFFFF"/>
@@ -7563,10 +7674,10 @@
       </w:pPr>
     </w:lvl>
   </w:abstractNum>
-  <w:abstractNum w:abstractNumId="31" w15:restartNumberingAfterBreak="0">
+  <w:abstractNum w:abstractNumId="33" w15:restartNumberingAfterBreak="0">
     <w:nsid w:val="6989EEEE"/>
     <w:multiLevelType w:val="multilevel"/>
-    <w:tmpl w:val="FFFFFFFF"/>
+    <w:tmpl w:val="56B607EA"/>
     <w:lvl w:ilvl="0">
       <w:start w:val="1"/>
       <w:numFmt w:val="decimal"/>
@@ -7587,11 +7698,11 @@
     </w:lvl>
     <w:lvl w:ilvl="2">
       <w:start w:val="1"/>
-      <w:numFmt w:val="lowerRoman"/>
+      <w:numFmt w:val="decimal"/>
       <w:lvlText w:val="%3."/>
-      <w:lvlJc w:val="right"/>
-      <w:pPr>
-        <w:ind w:left="2160" w:hanging="180"/>
+      <w:lvlJc w:val="left"/>
+      <w:pPr>
+        <w:ind w:left="2340" w:hanging="360"/>
       </w:pPr>
     </w:lvl>
     <w:lvl w:ilvl="3">
@@ -7649,7 +7760,7 @@
       </w:pPr>
     </w:lvl>
   </w:abstractNum>
-  <w:abstractNum w:abstractNumId="32" w15:restartNumberingAfterBreak="0">
+  <w:abstractNum w:abstractNumId="34" w15:restartNumberingAfterBreak="0">
     <w:nsid w:val="717456F8"/>
     <w:multiLevelType w:val="hybridMultilevel"/>
     <w:tmpl w:val="FFFFFFFF"/>
@@ -7762,7 +7873,7 @@
       </w:rPr>
     </w:lvl>
   </w:abstractNum>
-  <w:abstractNum w:abstractNumId="33" w15:restartNumberingAfterBreak="0">
+  <w:abstractNum w:abstractNumId="35" w15:restartNumberingAfterBreak="0">
     <w:nsid w:val="7820338A"/>
     <w:multiLevelType w:val="hybridMultilevel"/>
     <w:tmpl w:val="F3F227B0"/>
@@ -7849,106 +7960,112 @@
     </w:lvl>
   </w:abstractNum>
   <w:num w:numId="1" w16cid:durableId="193809708">
-    <w:abstractNumId w:val="27"/>
+    <w:abstractNumId w:val="29"/>
   </w:num>
   <w:num w:numId="2" w16cid:durableId="439304008">
     <w:abstractNumId w:val="0"/>
   </w:num>
   <w:num w:numId="3" w16cid:durableId="1814369601">
+    <w:abstractNumId w:val="9"/>
+  </w:num>
+  <w:num w:numId="4" w16cid:durableId="2006858979">
+    <w:abstractNumId w:val="30"/>
+  </w:num>
+  <w:num w:numId="5" w16cid:durableId="1839346339">
+    <w:abstractNumId w:val="19"/>
+  </w:num>
+  <w:num w:numId="6" w16cid:durableId="1380855808">
+    <w:abstractNumId w:val="11"/>
+  </w:num>
+  <w:num w:numId="7" w16cid:durableId="565338146">
+    <w:abstractNumId w:val="32"/>
+  </w:num>
+  <w:num w:numId="8" w16cid:durableId="522136554">
+    <w:abstractNumId w:val="20"/>
+  </w:num>
+  <w:num w:numId="9" w16cid:durableId="729496021">
+    <w:abstractNumId w:val="25"/>
+  </w:num>
+  <w:num w:numId="10" w16cid:durableId="417485858">
     <w:abstractNumId w:val="8"/>
   </w:num>
-  <w:num w:numId="4" w16cid:durableId="2006858979">
-    <w:abstractNumId w:val="28"/>
-  </w:num>
-  <w:num w:numId="5" w16cid:durableId="1839346339">
-    <w:abstractNumId w:val="18"/>
-  </w:num>
-  <w:num w:numId="6" w16cid:durableId="1380855808">
-    <w:abstractNumId w:val="10"/>
-  </w:num>
-  <w:num w:numId="7" w16cid:durableId="565338146">
-    <w:abstractNumId w:val="30"/>
-  </w:num>
-  <w:num w:numId="8" w16cid:durableId="522136554">
-    <w:abstractNumId w:val="19"/>
-  </w:num>
-  <w:num w:numId="9" w16cid:durableId="729496021">
+  <w:num w:numId="11" w16cid:durableId="1035351234">
     <w:abstractNumId w:val="24"/>
-  </w:num>
-  <w:num w:numId="10" w16cid:durableId="417485858">
-    <w:abstractNumId w:val="7"/>
-  </w:num>
-  <w:num w:numId="11" w16cid:durableId="1035351234">
-    <w:abstractNumId w:val="23"/>
   </w:num>
   <w:num w:numId="12" w16cid:durableId="837691969">
     <w:abstractNumId w:val="5"/>
   </w:num>
   <w:num w:numId="13" w16cid:durableId="979849249">
+    <w:abstractNumId w:val="17"/>
+  </w:num>
+  <w:num w:numId="14" w16cid:durableId="387188096">
+    <w:abstractNumId w:val="12"/>
+  </w:num>
+  <w:num w:numId="15" w16cid:durableId="1770663035">
+    <w:abstractNumId w:val="15"/>
+  </w:num>
+  <w:num w:numId="16" w16cid:durableId="642200228">
     <w:abstractNumId w:val="16"/>
   </w:num>
-  <w:num w:numId="14" w16cid:durableId="387188096">
-    <w:abstractNumId w:val="11"/>
-  </w:num>
-  <w:num w:numId="15" w16cid:durableId="1770663035">
-    <w:abstractNumId w:val="14"/>
-  </w:num>
-  <w:num w:numId="16" w16cid:durableId="642200228">
-    <w:abstractNumId w:val="15"/>
-  </w:num>
   <w:num w:numId="17" w16cid:durableId="595553950">
-    <w:abstractNumId w:val="6"/>
+    <w:abstractNumId w:val="7"/>
   </w:num>
   <w:num w:numId="18" w16cid:durableId="1839729133">
     <w:abstractNumId w:val="1"/>
   </w:num>
   <w:num w:numId="19" w16cid:durableId="1430350645">
-    <w:abstractNumId w:val="17"/>
+    <w:abstractNumId w:val="18"/>
   </w:num>
   <w:num w:numId="20" w16cid:durableId="609823634">
-    <w:abstractNumId w:val="9"/>
+    <w:abstractNumId w:val="10"/>
   </w:num>
   <w:num w:numId="21" w16cid:durableId="1595891774">
-    <w:abstractNumId w:val="13"/>
+    <w:abstractNumId w:val="14"/>
   </w:num>
   <w:num w:numId="22" w16cid:durableId="1857501887">
     <w:abstractNumId w:val="4"/>
   </w:num>
   <w:num w:numId="23" w16cid:durableId="1424566782">
-    <w:abstractNumId w:val="20"/>
+    <w:abstractNumId w:val="21"/>
   </w:num>
   <w:num w:numId="24" w16cid:durableId="983385615">
-    <w:abstractNumId w:val="22"/>
+    <w:abstractNumId w:val="23"/>
   </w:num>
   <w:num w:numId="25" w16cid:durableId="1303582182">
-    <w:abstractNumId w:val="25"/>
+    <w:abstractNumId w:val="27"/>
   </w:num>
   <w:num w:numId="26" w16cid:durableId="2138447778">
     <w:abstractNumId w:val="2"/>
   </w:num>
   <w:num w:numId="27" w16cid:durableId="715280916">
-    <w:abstractNumId w:val="12"/>
+    <w:abstractNumId w:val="13"/>
   </w:num>
   <w:num w:numId="28" w16cid:durableId="296570619">
-    <w:abstractNumId w:val="26"/>
+    <w:abstractNumId w:val="28"/>
   </w:num>
   <w:num w:numId="29" w16cid:durableId="266351746">
-    <w:abstractNumId w:val="32"/>
+    <w:abstractNumId w:val="34"/>
   </w:num>
   <w:num w:numId="30" w16cid:durableId="1027947511">
-    <w:abstractNumId w:val="29"/>
+    <w:abstractNumId w:val="31"/>
   </w:num>
   <w:num w:numId="31" w16cid:durableId="1358778646">
-    <w:abstractNumId w:val="21"/>
+    <w:abstractNumId w:val="22"/>
   </w:num>
   <w:num w:numId="32" w16cid:durableId="186406669">
-    <w:abstractNumId w:val="31"/>
+    <w:abstractNumId w:val="33"/>
   </w:num>
   <w:num w:numId="33" w16cid:durableId="364215154">
     <w:abstractNumId w:val="3"/>
   </w:num>
   <w:num w:numId="34" w16cid:durableId="1977642798">
-    <w:abstractNumId w:val="33"/>
+    <w:abstractNumId w:val="35"/>
+  </w:num>
+  <w:num w:numId="35" w16cid:durableId="298611155">
+    <w:abstractNumId w:val="6"/>
+  </w:num>
+  <w:num w:numId="36" w16cid:durableId="1881897037">
+    <w:abstractNumId w:val="26"/>
   </w:num>
 </w:numbering>
 </file>
@@ -8549,7 +8666,6 @@
   <w:style w:type="character" w:default="1" w:styleId="DefaultParagraphFont">
     <w:name w:val="Default Paragraph Font"/>
     <w:uiPriority w:val="1"/>
-    <w:semiHidden/>
     <w:unhideWhenUsed/>
   </w:style>
   <w:style w:type="table" w:default="1" w:styleId="TableNormal">
@@ -9034,6 +9150,47 @@
       <w:color w:val="666666"/>
     </w:rPr>
   </w:style>
+  <w:style w:type="paragraph" w:styleId="NormalWeb">
+    <w:name w:val="Normal (Web)"/>
+    <w:basedOn w:val="Normal"/>
+    <w:uiPriority w:val="99"/>
+    <w:semiHidden/>
+    <w:unhideWhenUsed/>
+    <w:rsid w:val="00766B5B"/>
+    <w:pPr>
+      <w:spacing w:before="100" w:beforeAutospacing="1" w:after="100" w:afterAutospacing="1"/>
+    </w:pPr>
+    <w:rPr>
+      <w:rFonts w:ascii="Times New Roman" w:eastAsia="Times New Roman" w:hAnsi="Times New Roman" w:cs="Times New Roman"/>
+      <w:kern w:val="0"/>
+      <w:lang w:eastAsia="en-GB"/>
+      <w14:ligatures w14:val="none"/>
+    </w:rPr>
+  </w:style>
+  <w:style w:type="character" w:styleId="Emphasis">
+    <w:name w:val="Emphasis"/>
+    <w:basedOn w:val="DefaultParagraphFont"/>
+    <w:uiPriority w:val="20"/>
+    <w:qFormat/>
+    <w:rsid w:val="00766B5B"/>
+    <w:rPr>
+      <w:i/>
+      <w:iCs/>
+    </w:rPr>
+  </w:style>
+  <w:style w:type="character" w:styleId="HTMLCode">
+    <w:name w:val="HTML Code"/>
+    <w:basedOn w:val="DefaultParagraphFont"/>
+    <w:uiPriority w:val="99"/>
+    <w:semiHidden/>
+    <w:unhideWhenUsed/>
+    <w:rsid w:val="00766B5B"/>
+    <w:rPr>
+      <w:rFonts w:ascii="Courier New" w:eastAsia="Times New Roman" w:hAnsi="Courier New" w:cs="Courier New"/>
+      <w:sz w:val="20"/>
+      <w:szCs w:val="20"/>
+    </w:rPr>
+  </w:style>
 </w:styles>
 </file>
 
@@ -9137,11 +9294,18 @@
   </w:font>
   <w:font w:name="PMingLiU">
     <w:altName w:val="新細明體"/>
-    <w:panose1 w:val="02020500000000000000"/>
+    <w:panose1 w:val="02010601000101010101"/>
     <w:charset w:val="88"/>
     <w:family w:val="roman"/>
     <w:pitch w:val="variable"/>
     <w:sig w:usb0="A00002FF" w:usb1="28CFFCFA" w:usb2="00000016" w:usb3="00000000" w:csb0="00100001" w:csb1="00000000"/>
+  </w:font>
+  <w:font w:name="Latha">
+    <w:panose1 w:val="02000400000000000000"/>
+    <w:charset w:val="00"/>
+    <w:family w:val="swiss"/>
+    <w:pitch w:val="variable"/>
+    <w:sig w:usb0="00100003" w:usb1="00000000" w:usb2="00000000" w:usb3="00000000" w:csb0="00000001" w:csb1="00000000"/>
   </w:font>
 </w:fonts>
 </file>
@@ -9162,11 +9326,15 @@
   </w:compat>
   <w:rsids>
     <w:rsidRoot w:val="00897340"/>
+    <w:rsid w:val="00137C74"/>
+    <w:rsid w:val="002533AA"/>
     <w:rsid w:val="00277751"/>
     <w:rsid w:val="00487519"/>
     <w:rsid w:val="00897340"/>
     <w:rsid w:val="00963573"/>
+    <w:rsid w:val="00B215CB"/>
     <w:rsid w:val="00C50E9E"/>
+    <w:rsid w:val="00E43914"/>
     <w:rsid w:val="00E80BF6"/>
   </w:rsids>
   <m:mathPr>
@@ -9182,7 +9350,7 @@
     <m:intLim m:val="subSup"/>
     <m:naryLim m:val="undOvr"/>
   </m:mathPr>
-  <w:themeFontLang w:val="en-US" w:eastAsia="zh-TW"/>
+  <w:themeFontLang w:val="en-US" w:eastAsia="zh-TW" w:bidi="ta-LK"/>
   <w:clrSchemeMapping w:bg1="light1" w:t1="dark1" w:bg2="light2" w:t2="dark2" w:accent1="accent1" w:accent2="accent2" w:accent3="accent3" w:accent4="accent4" w:accent5="accent5" w:accent6="accent6" w:hyperlink="hyperlink" w:followedHyperlink="followedHyperlink"/>
   <w:decimalSymbol w:val="."/>
   <w:listSeparator w:val=","/>

</xml_diff>

<commit_message>
Updated with deleted contents mistakely and some formatting added
</commit_message>
<xml_diff>
--- a/7COM1079_Final report_A176.docx
+++ b/7COM1079_Final report_A176.docx
@@ -201,6 +201,132 @@
         </w:rPr>
         <w:tab/>
       </w:r>
+      <w:r>
+        <w:rPr>
+          <w:rFonts w:ascii="Times New Roman" w:eastAsia="Times New Roman" w:hAnsi="Times New Roman" w:cs="Times New Roman"/>
+        </w:rPr>
+        <w:t>Saliny Vijayarasa</w:t>
+      </w:r>
+      <w:r>
+        <w:rPr>
+          <w:rFonts w:ascii="Times New Roman" w:eastAsia="Times New Roman" w:hAnsi="Times New Roman" w:cs="Times New Roman"/>
+        </w:rPr>
+        <w:tab/>
+      </w:r>
+      <w:r>
+        <w:rPr>
+          <w:rFonts w:ascii="Times New Roman" w:eastAsia="Times New Roman" w:hAnsi="Times New Roman" w:cs="Times New Roman"/>
+        </w:rPr>
+        <w:tab/>
+        <w:t>-</w:t>
+      </w:r>
+      <w:r>
+        <w:rPr>
+          <w:rFonts w:ascii="Times New Roman" w:eastAsia="Times New Roman" w:hAnsi="Times New Roman" w:cs="Times New Roman"/>
+        </w:rPr>
+        <w:tab/>
+        <w:t>24147540</w:t>
+      </w:r>
+    </w:p>
+    <w:p>
+      <w:pPr>
+        <w:rPr>
+          <w:rFonts w:ascii="Times New Roman" w:eastAsia="Times New Roman" w:hAnsi="Times New Roman" w:cs="Times New Roman"/>
+        </w:rPr>
+      </w:pPr>
+      <w:r>
+        <w:rPr>
+          <w:rFonts w:ascii="Times New Roman" w:eastAsia="Times New Roman" w:hAnsi="Times New Roman" w:cs="Times New Roman"/>
+        </w:rPr>
+        <w:tab/>
+      </w:r>
+      <w:r>
+        <w:rPr>
+          <w:rFonts w:ascii="Times New Roman" w:eastAsia="Times New Roman" w:hAnsi="Times New Roman" w:cs="Times New Roman"/>
+        </w:rPr>
+        <w:tab/>
+      </w:r>
+      <w:r>
+        <w:rPr>
+          <w:rFonts w:ascii="Times New Roman" w:eastAsia="Times New Roman" w:hAnsi="Times New Roman" w:cs="Times New Roman"/>
+        </w:rPr>
+        <w:tab/>
+      </w:r>
+      <w:r>
+        <w:rPr>
+          <w:rFonts w:ascii="Times New Roman" w:eastAsia="Times New Roman" w:hAnsi="Times New Roman" w:cs="Times New Roman"/>
+        </w:rPr>
+        <w:t>Jathurshan Sabaraththinam</w:t>
+      </w:r>
+      <w:r>
+        <w:rPr>
+          <w:rFonts w:ascii="Times New Roman" w:eastAsia="Times New Roman" w:hAnsi="Times New Roman" w:cs="Times New Roman"/>
+        </w:rPr>
+        <w:tab/>
+        <w:t>-</w:t>
+      </w:r>
+      <w:r>
+        <w:rPr>
+          <w:rFonts w:ascii="Times New Roman" w:eastAsia="Times New Roman" w:hAnsi="Times New Roman" w:cs="Times New Roman"/>
+        </w:rPr>
+        <w:tab/>
+      </w:r>
+      <w:r>
+        <w:rPr>
+          <w:rFonts w:ascii="Times New Roman" w:eastAsia="Times New Roman" w:hAnsi="Times New Roman" w:cs="Times New Roman"/>
+        </w:rPr>
+        <w:t>24151335</w:t>
+      </w:r>
+    </w:p>
+    <w:p>
+      <w:pPr>
+        <w:rPr>
+          <w:rFonts w:ascii="Times New Roman" w:eastAsia="Times New Roman" w:hAnsi="Times New Roman" w:cs="Times New Roman"/>
+        </w:rPr>
+      </w:pPr>
+      <w:r>
+        <w:rPr>
+          <w:rFonts w:ascii="Times New Roman" w:eastAsia="Times New Roman" w:hAnsi="Times New Roman" w:cs="Times New Roman"/>
+        </w:rPr>
+        <w:tab/>
+      </w:r>
+      <w:r>
+        <w:rPr>
+          <w:rFonts w:ascii="Times New Roman" w:eastAsia="Times New Roman" w:hAnsi="Times New Roman" w:cs="Times New Roman"/>
+        </w:rPr>
+        <w:tab/>
+      </w:r>
+      <w:r>
+        <w:rPr>
+          <w:rFonts w:ascii="Times New Roman" w:eastAsia="Times New Roman" w:hAnsi="Times New Roman" w:cs="Times New Roman"/>
+        </w:rPr>
+        <w:tab/>
+      </w:r>
+      <w:r>
+        <w:rPr>
+          <w:rFonts w:ascii="Times New Roman" w:eastAsia="Times New Roman" w:hAnsi="Times New Roman" w:cs="Times New Roman"/>
+        </w:rPr>
+        <w:t>Mathushanth Srikandarajah</w:t>
+      </w:r>
+      <w:r>
+        <w:rPr>
+          <w:rFonts w:ascii="Times New Roman" w:eastAsia="Times New Roman" w:hAnsi="Times New Roman" w:cs="Times New Roman"/>
+        </w:rPr>
+        <w:tab/>
+        <w:t>-</w:t>
+      </w:r>
+      <w:r>
+        <w:rPr>
+          <w:rFonts w:ascii="Times New Roman" w:eastAsia="Times New Roman" w:hAnsi="Times New Roman" w:cs="Times New Roman"/>
+        </w:rPr>
+        <w:tab/>
+      </w:r>
+      <w:r>
+        <w:rPr>
+          <w:rFonts w:ascii="Times New Roman" w:eastAsia="Times New Roman" w:hAnsi="Times New Roman" w:cs="Times New Roman"/>
+        </w:rPr>
+        <w:t>24146280</w:t>
+      </w:r>
     </w:p>
     <w:p>
       <w:pPr>
@@ -209,15 +335,63 @@
           <w:i/>
         </w:rPr>
       </w:pPr>
-    </w:p>
-    <w:p>
-      <w:pPr>
-        <w:ind w:left="720"/>
+      <w:r>
         <w:rPr>
           <w:rFonts w:ascii="Times New Roman" w:eastAsia="Times New Roman" w:hAnsi="Times New Roman" w:cs="Times New Roman"/>
           <w:i/>
         </w:rPr>
-      </w:pPr>
+        <w:tab/>
+      </w:r>
+      <w:r>
+        <w:rPr>
+          <w:rFonts w:ascii="Times New Roman" w:eastAsia="Times New Roman" w:hAnsi="Times New Roman" w:cs="Times New Roman"/>
+          <w:i/>
+        </w:rPr>
+        <w:tab/>
+      </w:r>
+      <w:r>
+        <w:rPr>
+          <w:rFonts w:ascii="Times New Roman" w:eastAsia="Times New Roman" w:hAnsi="Times New Roman" w:cs="Times New Roman"/>
+          <w:i/>
+        </w:rPr>
+        <w:tab/>
+      </w:r>
+      <w:r>
+        <w:rPr>
+          <w:rFonts w:ascii="Times New Roman" w:eastAsia="Times New Roman" w:hAnsi="Times New Roman" w:cs="Times New Roman"/>
+          <w:iCs/>
+        </w:rPr>
+        <w:t>Tharankitha Baskaran</w:t>
+      </w:r>
+      <w:r>
+        <w:rPr>
+          <w:rFonts w:ascii="Times New Roman" w:eastAsia="Times New Roman" w:hAnsi="Times New Roman" w:cs="Times New Roman"/>
+          <w:iCs/>
+        </w:rPr>
+        <w:tab/>
+      </w:r>
+      <w:r>
+        <w:rPr>
+          <w:rFonts w:ascii="Times New Roman" w:eastAsia="Times New Roman" w:hAnsi="Times New Roman" w:cs="Times New Roman"/>
+          <w:iCs/>
+        </w:rPr>
+        <w:tab/>
+        <w:t>-</w:t>
+      </w:r>
+      <w:r>
+        <w:rPr>
+          <w:rFonts w:ascii="Times New Roman" w:eastAsia="Times New Roman" w:hAnsi="Times New Roman" w:cs="Times New Roman"/>
+          <w:iCs/>
+        </w:rPr>
+        <w:tab/>
+      </w:r>
+      <w:r>
+        <w:rPr>
+          <w:rFonts w:ascii="Times New Roman" w:eastAsia="Times New Roman" w:hAnsi="Times New Roman" w:cs="Times New Roman"/>
+          <w:iCs/>
+        </w:rPr>
+        <w:t>24160755</w:t>
+      </w:r>
     </w:p>
     <w:p>
       <w:pPr>
@@ -382,39 +556,6 @@
           <w:rFonts w:ascii="Times New Roman" w:eastAsia="Times New Roman" w:hAnsi="Times New Roman" w:cs="Times New Roman"/>
         </w:rPr>
         <w:t>Table of Contents</w:t>
-      </w:r>
-      <w:r>
-        <w:rPr>
-          <w:rFonts w:ascii="Times New Roman" w:eastAsia="Times New Roman" w:hAnsi="Times New Roman" w:cs="Times New Roman"/>
-        </w:rPr>
-        <w:t xml:space="preserve"> </w:t>
-      </w:r>
-      <w:r>
-        <w:rPr>
-          <w:rFonts w:ascii="Times New Roman" w:eastAsia="Times New Roman" w:hAnsi="Times New Roman" w:cs="Times New Roman"/>
-          <w:i/>
-          <w:iCs/>
-          <w:highlight w:val="yellow"/>
-        </w:rPr>
-        <w:t xml:space="preserve">add page numbers </w:t>
-      </w:r>
-      <w:r>
-        <w:rPr>
-          <w:rFonts w:ascii="Times New Roman" w:eastAsia="Times New Roman" w:hAnsi="Times New Roman" w:cs="Times New Roman"/>
-          <w:i/>
-          <w:iCs/>
-          <w:highlight w:val="yellow"/>
-        </w:rPr>
-        <w:t xml:space="preserve">from </w:t>
-      </w:r>
-      <w:r>
-        <w:rPr>
-          <w:rFonts w:ascii="Times New Roman" w:eastAsia="Times New Roman" w:hAnsi="Times New Roman" w:cs="Times New Roman"/>
-          <w:i/>
-          <w:iCs/>
-          <w:highlight w:val="yellow"/>
-        </w:rPr>
-        <w:t>here</w:t>
       </w:r>
     </w:p>
     <w:p>
@@ -1294,46 +1435,6 @@
     </w:p>
     <w:p>
       <w:pPr>
-        <w:rPr>
-          <w:rFonts w:ascii="Times New Roman" w:eastAsia="Times New Roman" w:hAnsi="Times New Roman" w:cs="Times New Roman"/>
-        </w:rPr>
-      </w:pPr>
-    </w:p>
-    <w:p>
-      <w:pPr>
-        <w:pStyle w:val="ListParagraph"/>
-        <w:ind w:left="1440" w:hanging="720"/>
-        <w:rPr>
-          <w:rFonts w:ascii="Times New Roman" w:eastAsia="Times New Roman" w:hAnsi="Times New Roman" w:cs="Times New Roman"/>
-          <w:i/>
-          <w:iCs/>
-          <w:highlight w:val="yellow"/>
-        </w:rPr>
-      </w:pPr>
-      <w:r>
-        <w:rPr>
-          <w:rFonts w:ascii="Times New Roman" w:eastAsia="Times New Roman" w:hAnsi="Times New Roman" w:cs="Times New Roman"/>
-          <w:i/>
-          <w:iCs/>
-          <w:highlight w:val="yellow"/>
-        </w:rPr>
-        <w:t>The list below outlines the chapter/subchapter numbers, names, word count limits, and explanations of what to write in each section.</w:t>
-      </w:r>
-    </w:p>
-    <w:p>
-      <w:pPr>
-        <w:pStyle w:val="ListParagraph"/>
-        <w:ind w:left="1440" w:hanging="720"/>
-        <w:rPr>
-          <w:rFonts w:ascii="Times New Roman" w:eastAsia="Times New Roman" w:hAnsi="Times New Roman" w:cs="Times New Roman"/>
-          <w:i/>
-          <w:iCs/>
-          <w:highlight w:val="yellow"/>
-        </w:rPr>
-      </w:pPr>
-    </w:p>
-    <w:p>
-      <w:pPr>
         <w:ind w:left="450"/>
         <w:rPr>
           <w:rFonts w:ascii="Times New Roman" w:eastAsia="Times New Roman" w:hAnsi="Times New Roman" w:cs="Times New Roman"/>
@@ -1343,6 +1444,7 @@
         <w:rPr>
           <w:rFonts w:ascii="Times New Roman" w:eastAsia="Times New Roman" w:hAnsi="Times New Roman" w:cs="Times New Roman"/>
         </w:rPr>
+        <w:lastRenderedPageBreak/>
         <w:t xml:space="preserve">1. </w:t>
       </w:r>
       <w:r>
@@ -1423,23 +1525,7 @@
           <w:rFonts w:ascii="Times New Roman" w:eastAsia="Times New Roman" w:hAnsi="Times New Roman" w:cs="Times New Roman"/>
           <w:color w:val="000000" w:themeColor="text1"/>
         </w:rPr>
-        <w:t xml:space="preserve">A lot of climate change comes from the CO₂ that humans or human made objects releases. In climate politics, the year 1990 is very important because it is used as a starting point to measure progress. Even though we have had global agreements and better technology for many years, worldwide emissions are still mostly going up. But the situation is not the same in every country. Because of this, it is important to look each country’s CO₂ data over time to see if our global efforts are working. Earlier research, like the famous study by Raupach et al. in 2007, shows that emissions grew a lot since the late 1900s. Other big reports, such as those from the IPCC (Intergovernmental Panel on Climate Change), confirm this trend. However, not many studies use simple statistic to check if the change between two important years (like 1990 and 2021) in specific countries is </w:t>
-      </w:r>
-      <w:proofErr w:type="gramStart"/>
-      <w:r>
-        <w:rPr>
-          <w:rFonts w:ascii="Times New Roman" w:eastAsia="Times New Roman" w:hAnsi="Times New Roman" w:cs="Times New Roman"/>
-          <w:color w:val="000000" w:themeColor="text1"/>
-        </w:rPr>
-        <w:t>really significant</w:t>
-      </w:r>
-      <w:proofErr w:type="gramEnd"/>
-      <w:r>
-        <w:rPr>
-          <w:rFonts w:ascii="Times New Roman" w:eastAsia="Times New Roman" w:hAnsi="Times New Roman" w:cs="Times New Roman"/>
-          <w:color w:val="000000" w:themeColor="text1"/>
-        </w:rPr>
-        <w:t>. This is that we want to find out in our own research.</w:t>
+        <w:t>Human activity releases CO₂, which is a primary cause of climate change. The year 1990 is a crucial benchmark in climate policy for measuring progress. While global agreements and technology have existed for decades, worldwide emissions continue to rise, though patterns differ by country. It is therefore important to examine national CO₂ data over time to assess if mitigation efforts are working. Earlier research, like the study by Raupach et al. (2007), confirms an upward trend since the late 1900s. However, few studies statistically test whether the change between two key years for specific countries is significant, which is the focus of our research.</w:t>
       </w:r>
     </w:p>
     <w:p>
@@ -1506,21 +1592,7 @@
         <w:rPr>
           <w:rFonts w:ascii="Times New Roman" w:eastAsia="Times New Roman" w:hAnsi="Times New Roman" w:cs="Times New Roman"/>
         </w:rPr>
-        <w:t xml:space="preserve">We use a dataset ds090 for this research. It is a collection of yearly </w:t>
-      </w:r>
-      <w:proofErr w:type="gramStart"/>
-      <w:r>
-        <w:rPr>
-          <w:rFonts w:ascii="Times New Roman" w:eastAsia="Times New Roman" w:hAnsi="Times New Roman" w:cs="Times New Roman"/>
-        </w:rPr>
-        <w:t>CO</w:t>
-      </w:r>
-      <w:proofErr w:type="gramEnd"/>
-      <w:r>
-        <w:rPr>
-          <w:rFonts w:ascii="Times New Roman" w:eastAsia="Times New Roman" w:hAnsi="Times New Roman" w:cs="Times New Roman"/>
-        </w:rPr>
-        <w:t>₂ emissions for different countries, arranged in a clear table format that covers many years. For our analysis, we take the date for just two important years: 1990 and 2021. Each row in the data is one country’s total CO₂ output for one year. The emission numbers are on a ratio scale, which is a technical way of saying that a value of zero means no emissions, and a number like 10 million tons means exactly twice as much as 5 million tons. After preparing and combining the data, we end up with one number for 1990 and one for 2021 for each country. This lets us directly compare the mean emissions between these two points in time.</w:t>
+        <w:t>For our analysis, we use the dataset called ds090, which lists the yearly CO₂ emissions for many countries over several decades. We focus on two key years: 1990 and 2021. Each entry is a country's total emissions for that year, measured on a ratio scale (so zero means none, and 10 million tons is truly twice 5 million). After cleaning, we have one value for each year per country, allowing a direct comparison of mean emissions between these two points in time.</w:t>
       </w:r>
     </w:p>
     <w:p>
@@ -1570,7 +1642,7 @@
           <w:b/>
           <w:bCs/>
         </w:rPr>
-        <w:t>(50 words)</w:t>
+        <w:t>(50 words</w:t>
       </w:r>
       <w:r>
         <w:rPr>
@@ -1578,33 +1650,19 @@
           <w:b/>
           <w:bCs/>
         </w:rPr>
-        <w:t xml:space="preserve">. </w:t>
-      </w:r>
-      <w:r>
-        <w:rPr>
-          <w:rFonts w:ascii="Times New Roman" w:eastAsia="Times New Roman" w:hAnsi="Times New Roman" w:cs="Times New Roman"/>
-          <w:i/>
-          <w:iCs/>
-          <w:highlight w:val="yellow"/>
-        </w:rPr>
-        <w:t>State your RQ</w:t>
-      </w:r>
-      <w:r>
-        <w:rPr>
-          <w:rFonts w:ascii="Times New Roman" w:eastAsia="Times New Roman" w:hAnsi="Times New Roman" w:cs="Times New Roman"/>
-          <w:i/>
-          <w:iCs/>
-        </w:rPr>
-        <w:t xml:space="preserve"> </w:t>
-      </w:r>
-      <w:r>
+        <w:t>)</w:t>
+      </w:r>
+    </w:p>
+    <w:p>
+      <w:pPr>
+        <w:pStyle w:val="ListParagraph"/>
+        <w:ind w:left="1440"/>
         <w:rPr>
           <w:rFonts w:ascii="Times New Roman" w:eastAsia="Times New Roman" w:hAnsi="Times New Roman" w:cs="Times New Roman"/>
           <w:b/>
           <w:bCs/>
         </w:rPr>
-        <w:t>(50 words)</w:t>
-      </w:r>
+      </w:pPr>
     </w:p>
     <w:p>
       <w:pPr>
@@ -1612,10 +1670,14 @@
         <w:ind w:left="1440"/>
         <w:rPr>
           <w:rFonts w:ascii="Times New Roman" w:eastAsia="Times New Roman" w:hAnsi="Times New Roman" w:cs="Times New Roman"/>
-          <w:b/>
-          <w:bCs/>
-        </w:rPr>
-      </w:pPr>
+        </w:rPr>
+      </w:pPr>
+      <w:r>
+        <w:rPr>
+          <w:rFonts w:ascii="Times New Roman" w:eastAsia="Times New Roman" w:hAnsi="Times New Roman" w:cs="Times New Roman"/>
+        </w:rPr>
+        <w:t>Is there a difference in the mean CO₂ emission rate between 1990 and 2021 across countries?</w:t>
+      </w:r>
     </w:p>
     <w:p>
       <w:pPr>
@@ -1625,12 +1687,6 @@
           <w:rFonts w:ascii="Times New Roman" w:eastAsia="Times New Roman" w:hAnsi="Times New Roman" w:cs="Times New Roman"/>
         </w:rPr>
       </w:pPr>
-      <w:r>
-        <w:rPr>
-          <w:rFonts w:ascii="Times New Roman" w:eastAsia="Times New Roman" w:hAnsi="Times New Roman" w:cs="Times New Roman"/>
-        </w:rPr>
-        <w:t>Is there a difference in the mean CO₂ emission rate between 1990 and 2021 across countries?</w:t>
-      </w:r>
     </w:p>
     <w:p>
       <w:pPr>
@@ -1640,34 +1696,11 @@
           <w:rFonts w:ascii="Times New Roman" w:eastAsia="Times New Roman" w:hAnsi="Times New Roman" w:cs="Times New Roman"/>
         </w:rPr>
       </w:pPr>
-    </w:p>
-    <w:p>
-      <w:pPr>
-        <w:pStyle w:val="ListParagraph"/>
-        <w:ind w:left="1440"/>
-        <w:rPr>
-          <w:rFonts w:ascii="Times New Roman" w:eastAsia="Times New Roman" w:hAnsi="Times New Roman" w:cs="Times New Roman"/>
-        </w:rPr>
-      </w:pPr>
-      <w:r>
-        <w:rPr>
-          <w:rFonts w:ascii="Times New Roman" w:eastAsia="Times New Roman" w:hAnsi="Times New Roman" w:cs="Times New Roman"/>
-        </w:rPr>
-        <w:t xml:space="preserve">In other words, when we look at all the countries together, has there been a real statistical change in their average emissions? We are looking at every country that has data for </w:t>
-      </w:r>
-      <w:proofErr w:type="gramStart"/>
-      <w:r>
-        <w:rPr>
-          <w:rFonts w:ascii="Times New Roman" w:eastAsia="Times New Roman" w:hAnsi="Times New Roman" w:cs="Times New Roman"/>
-        </w:rPr>
-        <w:t>both of these</w:t>
-      </w:r>
-      <w:proofErr w:type="gramEnd"/>
-      <w:r>
-        <w:rPr>
-          <w:rFonts w:ascii="Times New Roman" w:eastAsia="Times New Roman" w:hAnsi="Times New Roman" w:cs="Times New Roman"/>
-        </w:rPr>
-        <w:t xml:space="preserve"> years.</w:t>
+      <w:r>
+        <w:rPr>
+          <w:rFonts w:ascii="Times New Roman" w:eastAsia="Times New Roman" w:hAnsi="Times New Roman" w:cs="Times New Roman"/>
+        </w:rPr>
+        <w:t>In other words, when we look at all the countries together, has there been a real statistical change in their average emissions? We are looking at every country that has data for both of these years.</w:t>
       </w:r>
     </w:p>
     <w:p>
@@ -1714,6 +1747,15 @@
           <w:rFonts w:ascii="Times New Roman" w:eastAsia="Times New Roman" w:hAnsi="Times New Roman" w:cs="Times New Roman"/>
         </w:rPr>
       </w:pPr>
+    </w:p>
+    <w:p>
+      <w:pPr>
+        <w:pStyle w:val="ListParagraph"/>
+        <w:ind w:left="1440"/>
+        <w:rPr>
+          <w:rFonts w:ascii="Times New Roman" w:eastAsia="Times New Roman" w:hAnsi="Times New Roman" w:cs="Times New Roman"/>
+        </w:rPr>
+      </w:pPr>
       <w:r>
         <w:rPr>
           <w:rFonts w:ascii="Times New Roman" w:eastAsia="Times New Roman" w:hAnsi="Times New Roman" w:cs="Times New Roman"/>
@@ -1742,91 +1784,77 @@
         <w:rPr>
           <w:rFonts w:ascii="Times New Roman" w:eastAsia="Times New Roman" w:hAnsi="Times New Roman" w:cs="Times New Roman"/>
         </w:rPr>
+        <w:t>H₀ (Null hypothesis): The mean CO₂ emission rate across countries in 1990 is equal to the mean CO₂ emission rate in 2021.</w:t>
+      </w:r>
+    </w:p>
+    <w:p>
+      <w:pPr>
+        <w:pStyle w:val="ListParagraph"/>
+        <w:ind w:left="1440"/>
+        <w:rPr>
+          <w:rFonts w:ascii="Times New Roman" w:eastAsia="Times New Roman" w:hAnsi="Times New Roman" w:cs="Times New Roman"/>
+        </w:rPr>
+      </w:pPr>
+    </w:p>
+    <w:p>
+      <w:pPr>
+        <w:pStyle w:val="ListParagraph"/>
+        <w:ind w:left="1440"/>
+        <w:rPr>
+          <w:rFonts w:ascii="Times New Roman" w:eastAsia="Times New Roman" w:hAnsi="Times New Roman" w:cs="Times New Roman"/>
+        </w:rPr>
+      </w:pPr>
+      <w:r>
+        <w:rPr>
+          <w:rFonts w:ascii="Times New Roman" w:eastAsia="Times New Roman" w:hAnsi="Times New Roman" w:cs="Times New Roman"/>
+        </w:rPr>
+        <w:t>H₁ (Alternative hypothesis): The mean CO₂ emission rate across countries in 1990 differs from the mean rate in 2021.</w:t>
+      </w:r>
+    </w:p>
+    <w:p>
+      <w:pPr>
+        <w:pStyle w:val="ListParagraph"/>
+        <w:ind w:left="1440"/>
+        <w:rPr>
+          <w:rFonts w:ascii="Times New Roman" w:eastAsia="Times New Roman" w:hAnsi="Times New Roman" w:cs="Times New Roman"/>
+        </w:rPr>
+      </w:pPr>
+    </w:p>
+    <w:p>
+      <w:pPr>
+        <w:pStyle w:val="ListParagraph"/>
+        <w:ind w:left="1440"/>
+        <w:rPr>
+          <w:rFonts w:ascii="Times New Roman" w:eastAsia="Times New Roman" w:hAnsi="Times New Roman" w:cs="Times New Roman"/>
+        </w:rPr>
+      </w:pPr>
+      <w:r>
+        <w:rPr>
+          <w:rFonts w:ascii="Times New Roman" w:eastAsia="Times New Roman" w:hAnsi="Times New Roman" w:cs="Times New Roman"/>
+        </w:rPr>
+        <w:t>To test this, we should use a paired t-test if the differences between the years look approximately normal. If the data aren't normal, we will use the Wilcoxon signed-rank test instead.</w:t>
+      </w:r>
+    </w:p>
+    <w:p>
+      <w:pPr>
+        <w:pStyle w:val="ListParagraph"/>
+        <w:rPr>
+          <w:rFonts w:ascii="Times New Roman" w:eastAsia="Times New Roman" w:hAnsi="Times New Roman" w:cs="Times New Roman"/>
+        </w:rPr>
+      </w:pPr>
+    </w:p>
+    <w:p>
+      <w:pPr>
+        <w:ind w:left="1440"/>
+        <w:rPr>
+          <w:rFonts w:ascii="Times New Roman" w:eastAsia="Times New Roman" w:hAnsi="Times New Roman" w:cs="Times New Roman"/>
+        </w:rPr>
+      </w:pPr>
+      <w:r>
+        <w:rPr>
+          <w:rFonts w:ascii="Times New Roman" w:eastAsia="Times New Roman" w:hAnsi="Times New Roman" w:cs="Times New Roman"/>
+        </w:rPr>
         <w:lastRenderedPageBreak/>
-        <w:t>H₀ (Null hypothesis): The mean CO₂ emission rate across countries in 1990 is equal to the mean CO₂ emission rate in 2021.</w:t>
-      </w:r>
-    </w:p>
-    <w:p>
-      <w:pPr>
-        <w:pStyle w:val="ListParagraph"/>
-        <w:ind w:left="1440"/>
-        <w:rPr>
-          <w:rFonts w:ascii="Times New Roman" w:eastAsia="Times New Roman" w:hAnsi="Times New Roman" w:cs="Times New Roman"/>
-        </w:rPr>
-      </w:pPr>
-    </w:p>
-    <w:p>
-      <w:pPr>
-        <w:pStyle w:val="ListParagraph"/>
-        <w:ind w:left="1440"/>
-        <w:rPr>
-          <w:rFonts w:ascii="Times New Roman" w:eastAsia="Times New Roman" w:hAnsi="Times New Roman" w:cs="Times New Roman"/>
-        </w:rPr>
-      </w:pPr>
-      <w:r>
-        <w:rPr>
-          <w:rFonts w:ascii="Times New Roman" w:eastAsia="Times New Roman" w:hAnsi="Times New Roman" w:cs="Times New Roman"/>
-        </w:rPr>
-        <w:t>H₁ (Alternative hypothesis): The mean CO₂ emission rate across countries in 1990 differs from the mean rate in 2021.</w:t>
-      </w:r>
-    </w:p>
-    <w:p>
-      <w:pPr>
-        <w:pStyle w:val="ListParagraph"/>
-        <w:ind w:left="1440"/>
-        <w:rPr>
-          <w:rFonts w:ascii="Times New Roman" w:eastAsia="Times New Roman" w:hAnsi="Times New Roman" w:cs="Times New Roman"/>
-        </w:rPr>
-      </w:pPr>
-    </w:p>
-    <w:p>
-      <w:pPr>
-        <w:pStyle w:val="ListParagraph"/>
-        <w:ind w:left="1440"/>
-        <w:rPr>
-          <w:rFonts w:ascii="Times New Roman" w:eastAsia="Times New Roman" w:hAnsi="Times New Roman" w:cs="Times New Roman"/>
-        </w:rPr>
-      </w:pPr>
-      <w:r>
-        <w:rPr>
-          <w:rFonts w:ascii="Times New Roman" w:eastAsia="Times New Roman" w:hAnsi="Times New Roman" w:cs="Times New Roman"/>
-        </w:rPr>
-        <w:t xml:space="preserve">To test this, we should use a paired t-test if the differences between the years look approximately normal. If the data </w:t>
-      </w:r>
-      <w:proofErr w:type="gramStart"/>
-      <w:r>
-        <w:rPr>
-          <w:rFonts w:ascii="Times New Roman" w:eastAsia="Times New Roman" w:hAnsi="Times New Roman" w:cs="Times New Roman"/>
-        </w:rPr>
-        <w:t>aren't</w:t>
-      </w:r>
-      <w:proofErr w:type="gramEnd"/>
-      <w:r>
-        <w:rPr>
-          <w:rFonts w:ascii="Times New Roman" w:eastAsia="Times New Roman" w:hAnsi="Times New Roman" w:cs="Times New Roman"/>
-        </w:rPr>
-        <w:t xml:space="preserve"> normal, we will use the Wilcoxon signed-rank test instead.</w:t>
-      </w:r>
-    </w:p>
-    <w:p>
-      <w:pPr>
-        <w:pStyle w:val="ListParagraph"/>
-        <w:rPr>
-          <w:rFonts w:ascii="Times New Roman" w:eastAsia="Times New Roman" w:hAnsi="Times New Roman" w:cs="Times New Roman"/>
-        </w:rPr>
-      </w:pPr>
-    </w:p>
-    <w:p>
-      <w:pPr>
-        <w:ind w:left="1440"/>
-        <w:rPr>
-          <w:rFonts w:ascii="Times New Roman" w:eastAsia="Times New Roman" w:hAnsi="Times New Roman" w:cs="Times New Roman"/>
-        </w:rPr>
-      </w:pPr>
-      <w:r>
-        <w:rPr>
-          <w:rFonts w:ascii="Times New Roman" w:eastAsia="Times New Roman" w:hAnsi="Times New Roman" w:cs="Times New Roman"/>
-        </w:rPr>
         <w:t xml:space="preserve"> </w:t>
       </w:r>
     </w:p>
@@ -2167,7 +2195,6 @@
         <w:rPr>
           <w:rFonts w:ascii="Times New Roman" w:eastAsia="Times New Roman" w:hAnsi="Times New Roman" w:cs="Times New Roman"/>
         </w:rPr>
-        <w:lastRenderedPageBreak/>
         <w:t>Visualisation</w:t>
       </w:r>
     </w:p>
@@ -2204,23 +2231,6 @@
       <w:r>
         <w:rPr>
           <w:rFonts w:ascii="Times New Roman" w:eastAsia="Times New Roman" w:hAnsi="Times New Roman" w:cs="Times New Roman"/>
-          <w:i/>
-          <w:iCs/>
-          <w:highlight w:val="yellow"/>
-        </w:rPr>
-        <w:t>output of an R script (NOT a screenshot)</w:t>
-      </w:r>
-      <w:r>
-        <w:rPr>
-          <w:rFonts w:ascii="Times New Roman" w:eastAsia="Times New Roman" w:hAnsi="Times New Roman" w:cs="Times New Roman"/>
-          <w:i/>
-          <w:iCs/>
-        </w:rPr>
-        <w:t xml:space="preserve"> </w:t>
-      </w:r>
-      <w:r>
-        <w:rPr>
-          <w:rFonts w:ascii="Times New Roman" w:eastAsia="Times New Roman" w:hAnsi="Times New Roman" w:cs="Times New Roman"/>
         </w:rPr>
         <w:t>(</w:t>
       </w:r>
@@ -2268,8 +2278,15 @@
       <w:r>
         <w:rPr>
           <w:rFonts w:ascii="Times New Roman" w:hAnsi="Times New Roman" w:cs="Times New Roman"/>
-        </w:rPr>
-        <w:t>The box plot compares CO₂ emission levels in 1990 and 2021 across countries, allowing clear visual assessment of changes in central tendency and variability. The histogram of emission differences, including the normal curve, displays the distribution and shape of changes over time. These visualisations directly support evaluating mean differences between the two years.</w:t>
+          <w:highlight w:val="yellow"/>
+        </w:rPr>
+        <w:t>T</w:t>
+      </w:r>
+      <w:r>
+        <w:rPr>
+          <w:rFonts w:ascii="Times New Roman" w:hAnsi="Times New Roman" w:cs="Times New Roman"/>
+        </w:rPr>
+        <w:t>he box plot compares CO₂ emission levels in 1990 and 2021 across countries, allowing clear visual assessment of changes in central tendency and variability. The histogram of emission differences, including the normal curve, displays the distribution and shape of changes over time. These visualisations directly support evaluating mean differences between the two years.</w:t>
       </w:r>
     </w:p>
     <w:p>
@@ -2290,6 +2307,7 @@
           <w:rStyle w:val="Strong"/>
           <w:rFonts w:ascii="Times New Roman" w:hAnsi="Times New Roman" w:cs="Times New Roman"/>
         </w:rPr>
+        <w:lastRenderedPageBreak/>
         <w:t>Main Plot (Box Plot from R Script)</w:t>
       </w:r>
       <w:r>
@@ -3354,7 +3372,7 @@
         <w:pStyle w:val="ListParagraph"/>
         <w:numPr>
           <w:ilvl w:val="2"/>
-          <w:numId w:val="32"/>
+          <w:numId w:val="37"/>
         </w:numPr>
         <w:rPr>
           <w:rFonts w:ascii="Times New Roman" w:eastAsia="Times New Roman" w:hAnsi="Times New Roman" w:cs="Times New Roman"/>
@@ -3406,7 +3424,7 @@
         <w:pStyle w:val="ListParagraph"/>
         <w:numPr>
           <w:ilvl w:val="2"/>
-          <w:numId w:val="32"/>
+          <w:numId w:val="37"/>
         </w:numPr>
         <w:rPr>
           <w:rFonts w:ascii="Times New Roman" w:eastAsia="Times New Roman" w:hAnsi="Times New Roman" w:cs="Times New Roman"/>
@@ -3468,7 +3486,7 @@
         <w:pStyle w:val="ListParagraph"/>
         <w:numPr>
           <w:ilvl w:val="2"/>
-          <w:numId w:val="32"/>
+          <w:numId w:val="37"/>
         </w:numPr>
         <w:rPr>
           <w:rFonts w:ascii="Times New Roman" w:eastAsia="Times New Roman" w:hAnsi="Times New Roman" w:cs="Times New Roman"/>
@@ -3742,76 +3760,6 @@
         </w:rPr>
         <w:t>Reference list</w:t>
       </w:r>
-      <w:r>
-        <w:rPr>
-          <w:rFonts w:ascii="Times New Roman" w:eastAsia="Times New Roman" w:hAnsi="Times New Roman" w:cs="Times New Roman"/>
-        </w:rPr>
-        <w:t xml:space="preserve"> </w:t>
-      </w:r>
-      <w:r>
-        <w:rPr>
-          <w:rFonts w:ascii="Times New Roman" w:eastAsia="Times New Roman" w:hAnsi="Times New Roman" w:cs="Times New Roman"/>
-          <w:b/>
-          <w:bCs/>
-          <w:i/>
-          <w:iCs/>
-        </w:rPr>
-        <w:t>(not included in</w:t>
-      </w:r>
-      <w:r>
-        <w:rPr>
-          <w:rFonts w:ascii="Times New Roman" w:eastAsia="Times New Roman" w:hAnsi="Times New Roman" w:cs="Times New Roman"/>
-          <w:b/>
-          <w:bCs/>
-          <w:i/>
-          <w:iCs/>
-        </w:rPr>
-        <w:t xml:space="preserve"> the</w:t>
-      </w:r>
-      <w:r>
-        <w:rPr>
-          <w:rFonts w:ascii="Times New Roman" w:eastAsia="Times New Roman" w:hAnsi="Times New Roman" w:cs="Times New Roman"/>
-          <w:b/>
-          <w:bCs/>
-          <w:i/>
-          <w:iCs/>
-        </w:rPr>
-        <w:t xml:space="preserve"> wor</w:t>
-      </w:r>
-      <w:r>
-        <w:rPr>
-          <w:rFonts w:ascii="Times New Roman" w:eastAsia="Times New Roman" w:hAnsi="Times New Roman" w:cs="Times New Roman"/>
-          <w:b/>
-          <w:bCs/>
-          <w:i/>
-          <w:iCs/>
-        </w:rPr>
-        <w:t>d</w:t>
-      </w:r>
-      <w:r>
-        <w:rPr>
-          <w:rFonts w:ascii="Times New Roman" w:eastAsia="Times New Roman" w:hAnsi="Times New Roman" w:cs="Times New Roman"/>
-          <w:b/>
-          <w:bCs/>
-          <w:i/>
-          <w:iCs/>
-        </w:rPr>
-        <w:t xml:space="preserve"> count)</w:t>
-      </w:r>
-    </w:p>
-    <w:p>
-      <w:pPr>
-        <w:ind w:left="720"/>
-        <w:rPr>
-          <w:rFonts w:ascii="Times New Roman" w:eastAsia="Times New Roman" w:hAnsi="Times New Roman" w:cs="Times New Roman"/>
-        </w:rPr>
-      </w:pPr>
-      <w:r>
-        <w:rPr>
-          <w:rFonts w:ascii="Times New Roman" w:eastAsia="Times New Roman" w:hAnsi="Times New Roman" w:cs="Times New Roman"/>
-        </w:rPr>
-        <w:t>Harvard (author, date) format.</w:t>
-      </w:r>
     </w:p>
     <w:p>
       <w:pPr>
@@ -3836,21 +3784,7 @@
         <w:rPr>
           <w:rFonts w:ascii="Times New Roman" w:eastAsia="Times New Roman" w:hAnsi="Times New Roman" w:cs="Times New Roman"/>
         </w:rPr>
-        <w:t xml:space="preserve">Raupach, M.R., Marland, G., Ciais, P., Le Quéré, C., </w:t>
-      </w:r>
-      <w:proofErr w:type="spellStart"/>
-      <w:r>
-        <w:rPr>
-          <w:rFonts w:ascii="Times New Roman" w:eastAsia="Times New Roman" w:hAnsi="Times New Roman" w:cs="Times New Roman"/>
-        </w:rPr>
-        <w:t>Canadell</w:t>
-      </w:r>
-      <w:proofErr w:type="spellEnd"/>
-      <w:r>
-        <w:rPr>
-          <w:rFonts w:ascii="Times New Roman" w:eastAsia="Times New Roman" w:hAnsi="Times New Roman" w:cs="Times New Roman"/>
-        </w:rPr>
-        <w:t xml:space="preserve">, J.G., Klepper, G. and Field, C.B. (2007) ‘Global and regional drivers of accelerating CO₂ </w:t>
+        <w:t xml:space="preserve">Raupach, M.R., Marland, G., Ciais, P., Le Quéré, C., Canadell, J.G., Klepper, G. and Field, C.B. (2007) ‘Global and regional drivers of accelerating CO₂ </w:t>
       </w:r>
       <w:r>
         <w:rPr>
@@ -3890,35 +3824,7 @@
         <w:rPr>
           <w:rFonts w:ascii="Times New Roman" w:eastAsia="Times New Roman" w:hAnsi="Times New Roman" w:cs="Times New Roman"/>
         </w:rPr>
-        <w:t xml:space="preserve">Crippa, M., </w:t>
-      </w:r>
-      <w:proofErr w:type="spellStart"/>
-      <w:r>
-        <w:rPr>
-          <w:rFonts w:ascii="Times New Roman" w:eastAsia="Times New Roman" w:hAnsi="Times New Roman" w:cs="Times New Roman"/>
-        </w:rPr>
-        <w:t>Oreggioni</w:t>
-      </w:r>
-      <w:proofErr w:type="spellEnd"/>
-      <w:r>
-        <w:rPr>
-          <w:rFonts w:ascii="Times New Roman" w:eastAsia="Times New Roman" w:hAnsi="Times New Roman" w:cs="Times New Roman"/>
-        </w:rPr>
-        <w:t xml:space="preserve">, G., Guizzardi, D., Muntean, M., Schaaf, E., Lo Vullo, E., Solazzo, E., </w:t>
-      </w:r>
-      <w:proofErr w:type="spellStart"/>
-      <w:r>
-        <w:rPr>
-          <w:rFonts w:ascii="Times New Roman" w:eastAsia="Times New Roman" w:hAnsi="Times New Roman" w:cs="Times New Roman"/>
-        </w:rPr>
-        <w:t>Monforti</w:t>
-      </w:r>
-      <w:proofErr w:type="spellEnd"/>
-      <w:r>
-        <w:rPr>
-          <w:rFonts w:ascii="Times New Roman" w:eastAsia="Times New Roman" w:hAnsi="Times New Roman" w:cs="Times New Roman"/>
-        </w:rPr>
-        <w:t>-Ferrario, F., Olivier, J.G.J. and Vignati, E. (2020) Fossil CO₂ and GHG emissions of all world countries – 2020 report. Publications Office of the European Union.</w:t>
+        <w:t>Crippa, M., Oreggioni, G., Guizzardi, D., Muntean, M., Schaaf, E., Lo Vullo, E., Solazzo, E., Monforti-Ferrario, F., Olivier, J.G.J. and Vignati, E. (2020) Fossil CO₂ and GHG emissions of all world countries – 2020 report. Publications Office of the European Union.</w:t>
       </w:r>
       <w:r>
         <w:rPr>
@@ -4092,112 +3998,30 @@
           <w:rFonts w:ascii="Times New Roman" w:eastAsia="Times New Roman" w:hAnsi="Times New Roman" w:cs="Times New Roman"/>
         </w:rPr>
       </w:pPr>
-      <w:proofErr w:type="spellStart"/>
-      <w:r>
-        <w:rPr>
-          <w:rFonts w:ascii="Times New Roman" w:eastAsia="Times New Roman" w:hAnsi="Times New Roman" w:cs="Times New Roman"/>
-        </w:rPr>
-        <w:t>Analysis.R</w:t>
-      </w:r>
-      <w:proofErr w:type="spellEnd"/>
-      <w:r>
-        <w:rPr>
-          <w:rFonts w:ascii="Times New Roman" w:eastAsia="Times New Roman" w:hAnsi="Times New Roman" w:cs="Times New Roman"/>
-        </w:rPr>
-        <w:t xml:space="preserve"> code with the appropriate statistics to test the hypotheses. </w:t>
-      </w:r>
-    </w:p>
-    <w:p>
-      <w:pPr>
-        <w:pStyle w:val="ListParagraph"/>
-        <w:numPr>
-          <w:ilvl w:val="0"/>
-          <w:numId w:val="19"/>
-        </w:numPr>
+      <w:r>
+        <w:rPr>
+          <w:rFonts w:ascii="Times New Roman" w:eastAsia="Times New Roman" w:hAnsi="Times New Roman" w:cs="Times New Roman"/>
+        </w:rPr>
+        <w:t xml:space="preserve">Analysis.R code with the appropriate statistics to test the hypotheses. </w:t>
+      </w:r>
+    </w:p>
+    <w:p>
+      <w:pPr>
+        <w:pStyle w:val="ListParagraph"/>
         <w:ind w:left="1440"/>
         <w:rPr>
           <w:rFonts w:ascii="Times New Roman" w:eastAsia="Times New Roman" w:hAnsi="Times New Roman" w:cs="Times New Roman"/>
-          <w:i/>
-          <w:iCs/>
-          <w:highlight w:val="yellow"/>
-        </w:rPr>
-      </w:pPr>
-      <w:r>
-        <w:rPr>
-          <w:rFonts w:ascii="Times New Roman" w:eastAsia="Times New Roman" w:hAnsi="Times New Roman" w:cs="Times New Roman"/>
-          <w:b/>
-          <w:bCs/>
-          <w:i/>
-          <w:iCs/>
-          <w:highlight w:val="yellow"/>
-        </w:rPr>
-        <w:t>No word count</w:t>
-      </w:r>
-      <w:r>
-        <w:rPr>
-          <w:rFonts w:ascii="Times New Roman" w:eastAsia="Times New Roman" w:hAnsi="Times New Roman" w:cs="Times New Roman"/>
-          <w:i/>
-          <w:iCs/>
-          <w:highlight w:val="yellow"/>
-        </w:rPr>
-        <w:t>, but ensure the code is without redundant lines, well-commented and produces the correct output.</w:t>
-      </w:r>
-      <w:r>
-        <w:rPr>
-          <w:rFonts w:ascii="Times New Roman" w:eastAsia="Times New Roman" w:hAnsi="Times New Roman" w:cs="Times New Roman"/>
-          <w:i/>
-          <w:iCs/>
-        </w:rPr>
-        <w:t xml:space="preserve"> </w:t>
-      </w:r>
-    </w:p>
-    <w:p>
-      <w:pPr>
-        <w:pStyle w:val="ListParagraph"/>
-        <w:numPr>
-          <w:ilvl w:val="0"/>
-          <w:numId w:val="19"/>
-        </w:numPr>
+        </w:rPr>
+      </w:pPr>
+    </w:p>
+    <w:p>
+      <w:pPr>
+        <w:pStyle w:val="ListParagraph"/>
         <w:ind w:left="1440"/>
         <w:rPr>
           <w:rFonts w:ascii="Times New Roman" w:eastAsia="Times New Roman" w:hAnsi="Times New Roman" w:cs="Times New Roman"/>
-          <w:i/>
-          <w:iCs/>
-          <w:highlight w:val="yellow"/>
-        </w:rPr>
-      </w:pPr>
-      <w:r>
-        <w:rPr>
-          <w:rFonts w:ascii="Times New Roman" w:eastAsia="Times New Roman" w:hAnsi="Times New Roman" w:cs="Times New Roman"/>
-          <w:i/>
-          <w:iCs/>
-          <w:highlight w:val="yellow"/>
-        </w:rPr>
-        <w:t>Make sure it runs (look in Rscript.log for output from a statistical test)</w:t>
-      </w:r>
-    </w:p>
-    <w:p>
-      <w:pPr>
-        <w:pStyle w:val="ListParagraph"/>
-        <w:numPr>
-          <w:ilvl w:val="0"/>
-          <w:numId w:val="19"/>
-        </w:numPr>
-        <w:ind w:left="1440"/>
-        <w:rPr>
-          <w:rFonts w:ascii="Times New Roman" w:eastAsia="Times New Roman" w:hAnsi="Times New Roman" w:cs="Times New Roman"/>
-          <w:highlight w:val="yellow"/>
-        </w:rPr>
-      </w:pPr>
-      <w:r>
-        <w:rPr>
-          <w:rFonts w:ascii="Times New Roman" w:eastAsia="Times New Roman" w:hAnsi="Times New Roman" w:cs="Times New Roman"/>
-          <w:i/>
-          <w:iCs/>
-          <w:highlight w:val="yellow"/>
-        </w:rPr>
-        <w:t>It should compute appropriate statistics to test the hypotheses</w:t>
-      </w:r>
+        </w:rPr>
+      </w:pPr>
     </w:p>
     <w:p>
       <w:pPr>
@@ -5373,6 +5197,92 @@
     </w:lvl>
   </w:abstractNum>
   <w:abstractNum w:abstractNumId="9" w15:restartNumberingAfterBreak="0">
+    <w:nsid w:val="12A200A5"/>
+    <w:multiLevelType w:val="multilevel"/>
+    <w:tmpl w:val="59AEEC06"/>
+    <w:lvl w:ilvl="0">
+      <w:start w:val="1"/>
+      <w:numFmt w:val="decimal"/>
+      <w:lvlText w:val="%1."/>
+      <w:lvlJc w:val="left"/>
+      <w:pPr>
+        <w:ind w:left="720" w:hanging="360"/>
+      </w:pPr>
+    </w:lvl>
+    <w:lvl w:ilvl="1">
+      <w:start w:val="1"/>
+      <w:numFmt w:val="decimal"/>
+      <w:lvlText w:val="%1.%2."/>
+      <w:lvlJc w:val="left"/>
+      <w:pPr>
+        <w:ind w:left="1440" w:hanging="360"/>
+      </w:pPr>
+    </w:lvl>
+    <w:lvl w:ilvl="2">
+      <w:start w:val="1"/>
+      <w:numFmt w:val="upperRoman"/>
+      <w:lvlText w:val="%3."/>
+      <w:lvlJc w:val="right"/>
+      <w:pPr>
+        <w:ind w:left="2340" w:hanging="360"/>
+      </w:pPr>
+    </w:lvl>
+    <w:lvl w:ilvl="3">
+      <w:start w:val="1"/>
+      <w:numFmt w:val="decimal"/>
+      <w:lvlText w:val="%4."/>
+      <w:lvlJc w:val="left"/>
+      <w:pPr>
+        <w:ind w:left="2880" w:hanging="360"/>
+      </w:pPr>
+    </w:lvl>
+    <w:lvl w:ilvl="4">
+      <w:start w:val="1"/>
+      <w:numFmt w:val="lowerLetter"/>
+      <w:lvlText w:val="%5."/>
+      <w:lvlJc w:val="left"/>
+      <w:pPr>
+        <w:ind w:left="3600" w:hanging="360"/>
+      </w:pPr>
+    </w:lvl>
+    <w:lvl w:ilvl="5">
+      <w:start w:val="1"/>
+      <w:numFmt w:val="lowerRoman"/>
+      <w:lvlText w:val="%6."/>
+      <w:lvlJc w:val="right"/>
+      <w:pPr>
+        <w:ind w:left="4320" w:hanging="180"/>
+      </w:pPr>
+    </w:lvl>
+    <w:lvl w:ilvl="6">
+      <w:start w:val="1"/>
+      <w:numFmt w:val="decimal"/>
+      <w:lvlText w:val="%7."/>
+      <w:lvlJc w:val="left"/>
+      <w:pPr>
+        <w:ind w:left="5040" w:hanging="360"/>
+      </w:pPr>
+    </w:lvl>
+    <w:lvl w:ilvl="7">
+      <w:start w:val="1"/>
+      <w:numFmt w:val="lowerLetter"/>
+      <w:lvlText w:val="%8."/>
+      <w:lvlJc w:val="left"/>
+      <w:pPr>
+        <w:ind w:left="5760" w:hanging="360"/>
+      </w:pPr>
+    </w:lvl>
+    <w:lvl w:ilvl="8">
+      <w:start w:val="1"/>
+      <w:numFmt w:val="lowerRoman"/>
+      <w:lvlText w:val="%9."/>
+      <w:lvlJc w:val="right"/>
+      <w:pPr>
+        <w:ind w:left="6480" w:hanging="180"/>
+      </w:pPr>
+    </w:lvl>
+  </w:abstractNum>
+  <w:abstractNum w:abstractNumId="10" w15:restartNumberingAfterBreak="0">
     <w:nsid w:val="1B21B0F4"/>
     <w:multiLevelType w:val="hybridMultilevel"/>
     <w:tmpl w:val="72720076"/>
@@ -5485,7 +5395,7 @@
       </w:rPr>
     </w:lvl>
   </w:abstractNum>
-  <w:abstractNum w:abstractNumId="10" w15:restartNumberingAfterBreak="0">
+  <w:abstractNum w:abstractNumId="11" w15:restartNumberingAfterBreak="0">
     <w:nsid w:val="1C5D3AF2"/>
     <w:multiLevelType w:val="hybridMultilevel"/>
     <w:tmpl w:val="FFFFFFFF"/>
@@ -5598,7 +5508,7 @@
       </w:rPr>
     </w:lvl>
   </w:abstractNum>
-  <w:abstractNum w:abstractNumId="11" w15:restartNumberingAfterBreak="0">
+  <w:abstractNum w:abstractNumId="12" w15:restartNumberingAfterBreak="0">
     <w:nsid w:val="1CFC5493"/>
     <w:multiLevelType w:val="hybridMultilevel"/>
     <w:tmpl w:val="FFFFFFFF"/>
@@ -5684,7 +5594,7 @@
       </w:pPr>
     </w:lvl>
   </w:abstractNum>
-  <w:abstractNum w:abstractNumId="12" w15:restartNumberingAfterBreak="0">
+  <w:abstractNum w:abstractNumId="13" w15:restartNumberingAfterBreak="0">
     <w:nsid w:val="1E875941"/>
     <w:multiLevelType w:val="hybridMultilevel"/>
     <w:tmpl w:val="CD722D48"/>
@@ -5797,7 +5707,7 @@
       </w:rPr>
     </w:lvl>
   </w:abstractNum>
-  <w:abstractNum w:abstractNumId="13" w15:restartNumberingAfterBreak="0">
+  <w:abstractNum w:abstractNumId="14" w15:restartNumberingAfterBreak="0">
     <w:nsid w:val="215ED53B"/>
     <w:multiLevelType w:val="hybridMultilevel"/>
     <w:tmpl w:val="FFFFFFFF"/>
@@ -5910,7 +5820,7 @@
       </w:rPr>
     </w:lvl>
   </w:abstractNum>
-  <w:abstractNum w:abstractNumId="14" w15:restartNumberingAfterBreak="0">
+  <w:abstractNum w:abstractNumId="15" w15:restartNumberingAfterBreak="0">
     <w:nsid w:val="25481131"/>
     <w:multiLevelType w:val="hybridMultilevel"/>
     <w:tmpl w:val="38A6ADF6"/>
@@ -6023,7 +5933,7 @@
       </w:rPr>
     </w:lvl>
   </w:abstractNum>
-  <w:abstractNum w:abstractNumId="15" w15:restartNumberingAfterBreak="0">
+  <w:abstractNum w:abstractNumId="16" w15:restartNumberingAfterBreak="0">
     <w:nsid w:val="2BEF301D"/>
     <w:multiLevelType w:val="hybridMultilevel"/>
     <w:tmpl w:val="2B3AA896"/>
@@ -6136,7 +6046,7 @@
       </w:rPr>
     </w:lvl>
   </w:abstractNum>
-  <w:abstractNum w:abstractNumId="16" w15:restartNumberingAfterBreak="0">
+  <w:abstractNum w:abstractNumId="17" w15:restartNumberingAfterBreak="0">
     <w:nsid w:val="360E79A9"/>
     <w:multiLevelType w:val="multilevel"/>
     <w:tmpl w:val="FFFFFFFF"/>
@@ -6249,7 +6159,7 @@
       </w:rPr>
     </w:lvl>
   </w:abstractNum>
-  <w:abstractNum w:abstractNumId="17" w15:restartNumberingAfterBreak="0">
+  <w:abstractNum w:abstractNumId="18" w15:restartNumberingAfterBreak="0">
     <w:nsid w:val="3AE77EFC"/>
     <w:multiLevelType w:val="hybridMultilevel"/>
     <w:tmpl w:val="BF34E8AA"/>
@@ -6362,7 +6272,7 @@
       </w:rPr>
     </w:lvl>
   </w:abstractNum>
-  <w:abstractNum w:abstractNumId="18" w15:restartNumberingAfterBreak="0">
+  <w:abstractNum w:abstractNumId="19" w15:restartNumberingAfterBreak="0">
     <w:nsid w:val="3BD0A676"/>
     <w:multiLevelType w:val="hybridMultilevel"/>
     <w:tmpl w:val="FFFFFFFF"/>
@@ -6475,7 +6385,7 @@
       </w:rPr>
     </w:lvl>
   </w:abstractNum>
-  <w:abstractNum w:abstractNumId="19" w15:restartNumberingAfterBreak="0">
+  <w:abstractNum w:abstractNumId="20" w15:restartNumberingAfterBreak="0">
     <w:nsid w:val="3CEA41A4"/>
     <w:multiLevelType w:val="hybridMultilevel"/>
     <w:tmpl w:val="FFFFFFFF"/>
@@ -6561,7 +6471,7 @@
       </w:pPr>
     </w:lvl>
   </w:abstractNum>
-  <w:abstractNum w:abstractNumId="20" w15:restartNumberingAfterBreak="0">
+  <w:abstractNum w:abstractNumId="21" w15:restartNumberingAfterBreak="0">
     <w:nsid w:val="3F9AADF4"/>
     <w:multiLevelType w:val="hybridMultilevel"/>
     <w:tmpl w:val="FFFFFFFF"/>
@@ -6647,7 +6557,7 @@
       </w:pPr>
     </w:lvl>
   </w:abstractNum>
-  <w:abstractNum w:abstractNumId="21" w15:restartNumberingAfterBreak="0">
+  <w:abstractNum w:abstractNumId="22" w15:restartNumberingAfterBreak="0">
     <w:nsid w:val="41A2DE95"/>
     <w:multiLevelType w:val="hybridMultilevel"/>
     <w:tmpl w:val="80D60F74"/>
@@ -6760,7 +6670,7 @@
       </w:rPr>
     </w:lvl>
   </w:abstractNum>
-  <w:abstractNum w:abstractNumId="22" w15:restartNumberingAfterBreak="0">
+  <w:abstractNum w:abstractNumId="23" w15:restartNumberingAfterBreak="0">
     <w:nsid w:val="42202A9B"/>
     <w:multiLevelType w:val="hybridMultilevel"/>
     <w:tmpl w:val="FFFFFFFF"/>
@@ -6873,7 +6783,7 @@
       </w:rPr>
     </w:lvl>
   </w:abstractNum>
-  <w:abstractNum w:abstractNumId="23" w15:restartNumberingAfterBreak="0">
+  <w:abstractNum w:abstractNumId="24" w15:restartNumberingAfterBreak="0">
     <w:nsid w:val="43DCB8F2"/>
     <w:multiLevelType w:val="hybridMultilevel"/>
     <w:tmpl w:val="FFFFFFFF"/>
@@ -6986,7 +6896,7 @@
       </w:rPr>
     </w:lvl>
   </w:abstractNum>
-  <w:abstractNum w:abstractNumId="24" w15:restartNumberingAfterBreak="0">
+  <w:abstractNum w:abstractNumId="25" w15:restartNumberingAfterBreak="0">
     <w:nsid w:val="453E2DC6"/>
     <w:multiLevelType w:val="multilevel"/>
     <w:tmpl w:val="4DA4E65A"/>
@@ -7107,7 +7017,7 @@
       </w:rPr>
     </w:lvl>
   </w:abstractNum>
-  <w:abstractNum w:abstractNumId="25" w15:restartNumberingAfterBreak="0">
+  <w:abstractNum w:abstractNumId="26" w15:restartNumberingAfterBreak="0">
     <w:nsid w:val="4D557C4F"/>
     <w:multiLevelType w:val="hybridMultilevel"/>
     <w:tmpl w:val="E482CF54"/>
@@ -7196,7 +7106,7 @@
       </w:pPr>
     </w:lvl>
   </w:abstractNum>
-  <w:abstractNum w:abstractNumId="26" w15:restartNumberingAfterBreak="0">
+  <w:abstractNum w:abstractNumId="27" w15:restartNumberingAfterBreak="0">
     <w:nsid w:val="51434A2A"/>
     <w:multiLevelType w:val="hybridMultilevel"/>
     <w:tmpl w:val="7C180158"/>
@@ -7308,7 +7218,7 @@
       </w:rPr>
     </w:lvl>
   </w:abstractNum>
-  <w:abstractNum w:abstractNumId="27" w15:restartNumberingAfterBreak="0">
+  <w:abstractNum w:abstractNumId="28" w15:restartNumberingAfterBreak="0">
     <w:nsid w:val="52DF187A"/>
     <w:multiLevelType w:val="hybridMultilevel"/>
     <w:tmpl w:val="FFFFFFFF"/>
@@ -7421,7 +7331,7 @@
       </w:rPr>
     </w:lvl>
   </w:abstractNum>
-  <w:abstractNum w:abstractNumId="28" w15:restartNumberingAfterBreak="0">
+  <w:abstractNum w:abstractNumId="29" w15:restartNumberingAfterBreak="0">
     <w:nsid w:val="573E3B79"/>
     <w:multiLevelType w:val="hybridMultilevel"/>
     <w:tmpl w:val="FFFFFFFF"/>
@@ -7507,7 +7417,7 @@
       </w:pPr>
     </w:lvl>
   </w:abstractNum>
-  <w:abstractNum w:abstractNumId="29" w15:restartNumberingAfterBreak="0">
+  <w:abstractNum w:abstractNumId="30" w15:restartNumberingAfterBreak="0">
     <w:nsid w:val="5A72411A"/>
     <w:multiLevelType w:val="hybridMultilevel"/>
     <w:tmpl w:val="C31A5862"/>
@@ -7593,7 +7503,7 @@
       </w:pPr>
     </w:lvl>
   </w:abstractNum>
-  <w:abstractNum w:abstractNumId="30" w15:restartNumberingAfterBreak="0">
+  <w:abstractNum w:abstractNumId="31" w15:restartNumberingAfterBreak="0">
     <w:nsid w:val="64424843"/>
     <w:multiLevelType w:val="hybridMultilevel"/>
     <w:tmpl w:val="FFFFFFFF"/>
@@ -7679,7 +7589,7 @@
       </w:pPr>
     </w:lvl>
   </w:abstractNum>
-  <w:abstractNum w:abstractNumId="31" w15:restartNumberingAfterBreak="0">
+  <w:abstractNum w:abstractNumId="32" w15:restartNumberingAfterBreak="0">
     <w:nsid w:val="64803963"/>
     <w:multiLevelType w:val="multilevel"/>
     <w:tmpl w:val="FFFFFFFF"/>
@@ -7765,7 +7675,7 @@
       </w:pPr>
     </w:lvl>
   </w:abstractNum>
-  <w:abstractNum w:abstractNumId="32" w15:restartNumberingAfterBreak="0">
+  <w:abstractNum w:abstractNumId="33" w15:restartNumberingAfterBreak="0">
     <w:nsid w:val="662D2694"/>
     <w:multiLevelType w:val="hybridMultilevel"/>
     <w:tmpl w:val="FFFFFFFF"/>
@@ -7851,7 +7761,7 @@
       </w:pPr>
     </w:lvl>
   </w:abstractNum>
-  <w:abstractNum w:abstractNumId="33" w15:restartNumberingAfterBreak="0">
+  <w:abstractNum w:abstractNumId="34" w15:restartNumberingAfterBreak="0">
     <w:nsid w:val="6989EEEE"/>
     <w:multiLevelType w:val="multilevel"/>
     <w:tmpl w:val="56B607EA"/>
@@ -7937,7 +7847,7 @@
       </w:pPr>
     </w:lvl>
   </w:abstractNum>
-  <w:abstractNum w:abstractNumId="34" w15:restartNumberingAfterBreak="0">
+  <w:abstractNum w:abstractNumId="35" w15:restartNumberingAfterBreak="0">
     <w:nsid w:val="717456F8"/>
     <w:multiLevelType w:val="hybridMultilevel"/>
     <w:tmpl w:val="FFFFFFFF"/>
@@ -8050,7 +7960,7 @@
       </w:rPr>
     </w:lvl>
   </w:abstractNum>
-  <w:abstractNum w:abstractNumId="35" w15:restartNumberingAfterBreak="0">
+  <w:abstractNum w:abstractNumId="36" w15:restartNumberingAfterBreak="0">
     <w:nsid w:val="7820338A"/>
     <w:multiLevelType w:val="hybridMultilevel"/>
     <w:tmpl w:val="F3F227B0"/>
@@ -8137,52 +8047,52 @@
     </w:lvl>
   </w:abstractNum>
   <w:num w:numId="1" w16cid:durableId="193809708">
-    <w:abstractNumId w:val="29"/>
+    <w:abstractNumId w:val="30"/>
   </w:num>
   <w:num w:numId="2" w16cid:durableId="439304008">
     <w:abstractNumId w:val="0"/>
   </w:num>
   <w:num w:numId="3" w16cid:durableId="1814369601">
-    <w:abstractNumId w:val="9"/>
+    <w:abstractNumId w:val="10"/>
   </w:num>
   <w:num w:numId="4" w16cid:durableId="2006858979">
-    <w:abstractNumId w:val="30"/>
+    <w:abstractNumId w:val="31"/>
   </w:num>
   <w:num w:numId="5" w16cid:durableId="1839346339">
-    <w:abstractNumId w:val="19"/>
+    <w:abstractNumId w:val="20"/>
   </w:num>
   <w:num w:numId="6" w16cid:durableId="1380855808">
-    <w:abstractNumId w:val="11"/>
+    <w:abstractNumId w:val="12"/>
   </w:num>
   <w:num w:numId="7" w16cid:durableId="565338146">
-    <w:abstractNumId w:val="32"/>
+    <w:abstractNumId w:val="33"/>
   </w:num>
   <w:num w:numId="8" w16cid:durableId="522136554">
-    <w:abstractNumId w:val="20"/>
+    <w:abstractNumId w:val="21"/>
   </w:num>
   <w:num w:numId="9" w16cid:durableId="729496021">
-    <w:abstractNumId w:val="25"/>
+    <w:abstractNumId w:val="26"/>
   </w:num>
   <w:num w:numId="10" w16cid:durableId="417485858">
     <w:abstractNumId w:val="8"/>
   </w:num>
   <w:num w:numId="11" w16cid:durableId="1035351234">
-    <w:abstractNumId w:val="24"/>
+    <w:abstractNumId w:val="25"/>
   </w:num>
   <w:num w:numId="12" w16cid:durableId="837691969">
     <w:abstractNumId w:val="5"/>
   </w:num>
   <w:num w:numId="13" w16cid:durableId="979849249">
-    <w:abstractNumId w:val="17"/>
+    <w:abstractNumId w:val="18"/>
   </w:num>
   <w:num w:numId="14" w16cid:durableId="387188096">
-    <w:abstractNumId w:val="12"/>
+    <w:abstractNumId w:val="13"/>
   </w:num>
   <w:num w:numId="15" w16cid:durableId="1770663035">
-    <w:abstractNumId w:val="15"/>
+    <w:abstractNumId w:val="16"/>
   </w:num>
   <w:num w:numId="16" w16cid:durableId="642200228">
-    <w:abstractNumId w:val="16"/>
+    <w:abstractNumId w:val="17"/>
   </w:num>
   <w:num w:numId="17" w16cid:durableId="595553950">
     <w:abstractNumId w:val="7"/>
@@ -8191,58 +8101,61 @@
     <w:abstractNumId w:val="1"/>
   </w:num>
   <w:num w:numId="19" w16cid:durableId="1430350645">
-    <w:abstractNumId w:val="18"/>
+    <w:abstractNumId w:val="19"/>
   </w:num>
   <w:num w:numId="20" w16cid:durableId="609823634">
-    <w:abstractNumId w:val="10"/>
+    <w:abstractNumId w:val="11"/>
   </w:num>
   <w:num w:numId="21" w16cid:durableId="1595891774">
-    <w:abstractNumId w:val="14"/>
+    <w:abstractNumId w:val="15"/>
   </w:num>
   <w:num w:numId="22" w16cid:durableId="1857501887">
     <w:abstractNumId w:val="4"/>
   </w:num>
   <w:num w:numId="23" w16cid:durableId="1424566782">
-    <w:abstractNumId w:val="21"/>
+    <w:abstractNumId w:val="22"/>
   </w:num>
   <w:num w:numId="24" w16cid:durableId="983385615">
-    <w:abstractNumId w:val="23"/>
+    <w:abstractNumId w:val="24"/>
   </w:num>
   <w:num w:numId="25" w16cid:durableId="1303582182">
-    <w:abstractNumId w:val="27"/>
+    <w:abstractNumId w:val="28"/>
   </w:num>
   <w:num w:numId="26" w16cid:durableId="2138447778">
     <w:abstractNumId w:val="2"/>
   </w:num>
   <w:num w:numId="27" w16cid:durableId="715280916">
-    <w:abstractNumId w:val="13"/>
+    <w:abstractNumId w:val="14"/>
   </w:num>
   <w:num w:numId="28" w16cid:durableId="296570619">
-    <w:abstractNumId w:val="28"/>
+    <w:abstractNumId w:val="29"/>
   </w:num>
   <w:num w:numId="29" w16cid:durableId="266351746">
-    <w:abstractNumId w:val="34"/>
+    <w:abstractNumId w:val="35"/>
   </w:num>
   <w:num w:numId="30" w16cid:durableId="1027947511">
-    <w:abstractNumId w:val="31"/>
+    <w:abstractNumId w:val="32"/>
   </w:num>
   <w:num w:numId="31" w16cid:durableId="1358778646">
-    <w:abstractNumId w:val="22"/>
+    <w:abstractNumId w:val="23"/>
   </w:num>
   <w:num w:numId="32" w16cid:durableId="186406669">
-    <w:abstractNumId w:val="33"/>
+    <w:abstractNumId w:val="34"/>
   </w:num>
   <w:num w:numId="33" w16cid:durableId="364215154">
     <w:abstractNumId w:val="3"/>
   </w:num>
   <w:num w:numId="34" w16cid:durableId="1977642798">
-    <w:abstractNumId w:val="35"/>
+    <w:abstractNumId w:val="36"/>
   </w:num>
   <w:num w:numId="35" w16cid:durableId="298611155">
     <w:abstractNumId w:val="6"/>
   </w:num>
   <w:num w:numId="36" w16cid:durableId="1881897037">
-    <w:abstractNumId w:val="26"/>
+    <w:abstractNumId w:val="27"/>
+  </w:num>
+  <w:num w:numId="37" w16cid:durableId="2066297219">
+    <w:abstractNumId w:val="9"/>
   </w:num>
 </w:numbering>
 </file>
@@ -8843,6 +8756,7 @@
   <w:style w:type="character" w:default="1" w:styleId="DefaultParagraphFont">
     <w:name w:val="Default Paragraph Font"/>
     <w:uiPriority w:val="1"/>
+    <w:semiHidden/>
     <w:unhideWhenUsed/>
   </w:style>
   <w:style w:type="table" w:default="1" w:styleId="TableNormal">
@@ -9471,7 +9385,7 @@
   </w:font>
   <w:font w:name="PMingLiU">
     <w:altName w:val="新細明體"/>
-    <w:panose1 w:val="02010601000101010101"/>
+    <w:panose1 w:val="02020500000000000000"/>
     <w:charset w:val="88"/>
     <w:family w:val="roman"/>
     <w:pitch w:val="variable"/>
@@ -9504,6 +9418,7 @@
   <w:rsids>
     <w:rsidRoot w:val="00897340"/>
     <w:rsid w:val="00137C74"/>
+    <w:rsid w:val="001F62B6"/>
     <w:rsid w:val="002533AA"/>
     <w:rsid w:val="00277751"/>
     <w:rsid w:val="00487519"/>
@@ -9511,6 +9426,7 @@
     <w:rsid w:val="007A5C10"/>
     <w:rsid w:val="00897340"/>
     <w:rsid w:val="00963573"/>
+    <w:rsid w:val="00AA201B"/>
     <w:rsid w:val="00B215CB"/>
     <w:rsid w:val="00C50E9E"/>
     <w:rsid w:val="00E43914"/>

</xml_diff>